<commit_message>
Species names checked and speceis preferences data file from ibuttons data
</commit_message>
<xml_diff>
--- a/doc/Manuscript_v1.docx
+++ b/doc/Manuscript_v1.docx
@@ -1,6 +1,6 @@
 
 <file path=word/document.xml><?xml version="1.0" encoding="utf-8"?>
-<w:document xmlns:wpc="http://schemas.microsoft.com/office/word/2010/wordprocessingCanvas" xmlns:cx="http://schemas.microsoft.com/office/drawing/2014/chartex" xmlns:cx1="http://schemas.microsoft.com/office/drawing/2015/9/8/chartex" xmlns:cx2="http://schemas.microsoft.com/office/drawing/2015/10/21/chartex" xmlns:cx3="http://schemas.microsoft.com/office/drawing/2016/5/9/chartex" xmlns:cx4="http://schemas.microsoft.com/office/drawing/2016/5/10/chartex" xmlns:cx5="http://schemas.microsoft.com/office/drawing/2016/5/11/chartex" xmlns:cx6="http://schemas.microsoft.com/office/drawing/2016/5/12/chartex" xmlns:cx7="http://schemas.microsoft.com/office/drawing/2016/5/13/chartex" xmlns:cx8="http://schemas.microsoft.com/office/drawing/2016/5/14/chartex" xmlns:mc="http://schemas.openxmlformats.org/markup-compatibility/2006" xmlns:aink="http://schemas.microsoft.com/office/drawing/2016/ink" xmlns:am3d="http://schemas.microsoft.com/office/drawing/2017/model3d" xmlns:o="urn:schemas-microsoft-com:office:office" xmlns:oel="http://schemas.microsoft.com/office/2019/extlst" xmlns:r="http://schemas.openxmlformats.org/officeDocument/2006/relationships" xmlns:m="http://schemas.openxmlformats.org/officeDocument/2006/math" xmlns:v="urn:schemas-microsoft-com:vml" xmlns:wp14="http://schemas.microsoft.com/office/word/2010/wordprocessingDrawing" xmlns:wp="http://schemas.openxmlformats.org/drawingml/2006/wordprocessingDrawing" xmlns:w10="urn:schemas-microsoft-com:office:word" xmlns:w="http://schemas.openxmlformats.org/wordprocessingml/2006/main" xmlns:w14="http://schemas.microsoft.com/office/word/2010/wordml" xmlns:w15="http://schemas.microsoft.com/office/word/2012/wordml" xmlns:w16cex="http://schemas.microsoft.com/office/word/2018/wordml/cex" xmlns:w16cid="http://schemas.microsoft.com/office/word/2016/wordml/cid" xmlns:w16="http://schemas.microsoft.com/office/word/2018/wordml" xmlns:w16du="http://schemas.microsoft.com/office/word/2023/wordml/word16du" xmlns:w16sdtdh="http://schemas.microsoft.com/office/word/2020/wordml/sdtdatahash" xmlns:w16se="http://schemas.microsoft.com/office/word/2015/wordml/symex" xmlns:wpg="http://schemas.microsoft.com/office/word/2010/wordprocessingGroup" xmlns:wpi="http://schemas.microsoft.com/office/word/2010/wordprocessingInk" xmlns:wne="http://schemas.microsoft.com/office/word/2006/wordml" xmlns:wps="http://schemas.microsoft.com/office/word/2010/wordprocessingShape" mc:Ignorable="w14 w15 w16se w16cid w16 w16cex w16sdtdh wp14">
+<w:document xmlns:wpc="http://schemas.microsoft.com/office/word/2010/wordprocessingCanvas" xmlns:mc="http://schemas.openxmlformats.org/markup-compatibility/2006" xmlns:o="urn:schemas-microsoft-com:office:office" xmlns:r="http://schemas.openxmlformats.org/officeDocument/2006/relationships" xmlns:m="http://schemas.openxmlformats.org/officeDocument/2006/math" xmlns:v="urn:schemas-microsoft-com:vml" xmlns:wp14="http://schemas.microsoft.com/office/word/2010/wordprocessingDrawing" xmlns:wp="http://schemas.openxmlformats.org/drawingml/2006/wordprocessingDrawing" xmlns:w10="urn:schemas-microsoft-com:office:word" xmlns:w="http://schemas.openxmlformats.org/wordprocessingml/2006/main" xmlns:w14="http://schemas.microsoft.com/office/word/2010/wordml" xmlns:w15="http://schemas.microsoft.com/office/word/2012/wordml" xmlns:wpg="http://schemas.microsoft.com/office/word/2010/wordprocessingGroup" xmlns:wpi="http://schemas.microsoft.com/office/word/2010/wordprocessingInk" xmlns:wne="http://schemas.microsoft.com/office/word/2006/wordml" xmlns:wps="http://schemas.microsoft.com/office/word/2010/wordprocessingShape" mc:Ignorable="w14 w15 wp14">
   <w:body>
     <w:p>
       <w:pPr>
@@ -185,23 +185,69 @@
           <w:color w:val="000000"/>
           <w:lang w:val="en-US" w:eastAsia="ca-ES"/>
         </w:rPr>
-        <w:t xml:space="preserve"> (Univ.Oviedo-CSIC-Princ.Asturias), </w:t>
-      </w:r>
+        <w:t xml:space="preserve"> (</w:t>
+      </w:r>
+      <w:proofErr w:type="spellStart"/>
       <w:r>
         <w:rPr>
           <w:rFonts w:eastAsia="Times New Roman" w:cstheme="minorHAnsi"/>
           <w:color w:val="000000"/>
           <w:lang w:val="en-US" w:eastAsia="ca-ES"/>
         </w:rPr>
+        <w:t>Univ.Oviedo</w:t>
+      </w:r>
+      <w:proofErr w:type="spellEnd"/>
+      <w:r>
+        <w:rPr>
+          <w:rFonts w:eastAsia="Times New Roman" w:cstheme="minorHAnsi"/>
+          <w:color w:val="000000"/>
+          <w:lang w:val="en-US" w:eastAsia="ca-ES"/>
+        </w:rPr>
+        <w:t>-CSIC-</w:t>
+      </w:r>
+      <w:proofErr w:type="spellStart"/>
+      <w:r>
+        <w:rPr>
+          <w:rFonts w:eastAsia="Times New Roman" w:cstheme="minorHAnsi"/>
+          <w:color w:val="000000"/>
+          <w:lang w:val="en-US" w:eastAsia="ca-ES"/>
+        </w:rPr>
+        <w:t>Princ.Asturias</w:t>
+      </w:r>
+      <w:proofErr w:type="spellEnd"/>
+      <w:r>
+        <w:rPr>
+          <w:rFonts w:eastAsia="Times New Roman" w:cstheme="minorHAnsi"/>
+          <w:color w:val="000000"/>
+          <w:lang w:val="en-US" w:eastAsia="ca-ES"/>
+        </w:rPr>
+        <w:t xml:space="preserve">), </w:t>
+      </w:r>
+      <w:r>
+        <w:rPr>
+          <w:rFonts w:eastAsia="Times New Roman" w:cstheme="minorHAnsi"/>
+          <w:color w:val="000000"/>
+          <w:lang w:val="en-US" w:eastAsia="ca-ES"/>
+        </w:rPr>
         <w:t xml:space="preserve">33600 </w:t>
       </w:r>
+      <w:proofErr w:type="spellStart"/>
       <w:r>
         <w:rPr>
           <w:rFonts w:eastAsia="Times New Roman" w:cstheme="minorHAnsi"/>
           <w:color w:val="000000"/>
           <w:lang w:val="en-US" w:eastAsia="ca-ES"/>
         </w:rPr>
-        <w:t>Mieres, Spain</w:t>
+        <w:t>Mieres</w:t>
+      </w:r>
+      <w:proofErr w:type="spellEnd"/>
+      <w:r>
+        <w:rPr>
+          <w:rFonts w:eastAsia="Times New Roman" w:cstheme="minorHAnsi"/>
+          <w:color w:val="000000"/>
+          <w:lang w:val="en-US" w:eastAsia="ca-ES"/>
+        </w:rPr>
+        <w:t>, Spain</w:t>
       </w:r>
     </w:p>
     <w:p>
@@ -324,14 +370,32 @@
           <w:color w:val="000000" w:themeColor="text1"/>
           <w:lang w:eastAsia="ca-ES"/>
         </w:rPr>
-        <w:t>and lengthy snow cover, representing fellfield and snowbed alpine microhabitats</w:t>
-      </w:r>
+        <w:t xml:space="preserve">and lengthy snow cover, representing fellfield and </w:t>
+      </w:r>
+      <w:proofErr w:type="spellStart"/>
       <w:r>
         <w:rPr>
           <w:rFonts w:eastAsia="Times New Roman" w:cstheme="minorHAnsi"/>
           <w:color w:val="000000" w:themeColor="text1"/>
           <w:lang w:eastAsia="ca-ES"/>
         </w:rPr>
+        <w:t>snowbed</w:t>
+      </w:r>
+      <w:proofErr w:type="spellEnd"/>
+      <w:r>
+        <w:rPr>
+          <w:rFonts w:eastAsia="Times New Roman" w:cstheme="minorHAnsi"/>
+          <w:color w:val="000000" w:themeColor="text1"/>
+          <w:lang w:eastAsia="ca-ES"/>
+        </w:rPr>
+        <w:t xml:space="preserve"> alpine microhabitats</w:t>
+      </w:r>
+      <w:r>
+        <w:rPr>
+          <w:rFonts w:eastAsia="Times New Roman" w:cstheme="minorHAnsi"/>
+          <w:color w:val="000000" w:themeColor="text1"/>
+          <w:lang w:eastAsia="ca-ES"/>
+        </w:rPr>
         <w:t>,</w:t>
       </w:r>
       <w:r>
@@ -358,6 +422,7 @@
         </w:rPr>
         <w:t xml:space="preserve"> </w:t>
       </w:r>
+      <w:proofErr w:type="spellStart"/>
       <w:r>
         <w:rPr>
           <w:rFonts w:eastAsia="Times New Roman" w:cstheme="minorHAnsi"/>
@@ -372,14 +437,23 @@
           <w:color w:val="000000" w:themeColor="text1"/>
           <w:lang w:eastAsia="ca-ES"/>
         </w:rPr>
-        <w:t>editerranean (21 species) and</w:t>
-      </w:r>
+        <w:t>editerranean</w:t>
+      </w:r>
+      <w:proofErr w:type="spellEnd"/>
       <w:r>
         <w:rPr>
           <w:rFonts w:eastAsia="Times New Roman" w:cstheme="minorHAnsi"/>
           <w:color w:val="000000" w:themeColor="text1"/>
           <w:lang w:eastAsia="ca-ES"/>
         </w:rPr>
+        <w:t xml:space="preserve"> (21 species) and</w:t>
+      </w:r>
+      <w:r>
+        <w:rPr>
+          <w:rFonts w:eastAsia="Times New Roman" w:cstheme="minorHAnsi"/>
+          <w:color w:val="000000" w:themeColor="text1"/>
+          <w:lang w:eastAsia="ca-ES"/>
+        </w:rPr>
         <w:t xml:space="preserve"> </w:t>
       </w:r>
       <w:r>
@@ -420,7 +494,25 @@
           <w:color w:val="000000" w:themeColor="text1"/>
           <w:lang w:eastAsia="ca-ES"/>
         </w:rPr>
-        <w:t xml:space="preserve">. We used the results to define eight traits related to germination phenology and found strong differences between microclimatic conditions. In autumn, species germinated more and faster in fellfield conditions. The opposite trend was observed during winter and summer, with higher germination in snowbed conditions. </w:t>
+        <w:t xml:space="preserve">. We used the results to define eight traits related to germination phenology and found strong differences between microclimatic conditions. In autumn, species germinated more and faster in fellfield conditions. The opposite trend was observed during winter and summer, with higher germination in </w:t>
+      </w:r>
+      <w:proofErr w:type="spellStart"/>
+      <w:r>
+        <w:rPr>
+          <w:rFonts w:eastAsia="Times New Roman" w:cstheme="minorHAnsi"/>
+          <w:color w:val="000000" w:themeColor="text1"/>
+          <w:lang w:eastAsia="ca-ES"/>
+        </w:rPr>
+        <w:t>snowbed</w:t>
+      </w:r>
+      <w:proofErr w:type="spellEnd"/>
+      <w:r>
+        <w:rPr>
+          <w:rFonts w:eastAsia="Times New Roman" w:cstheme="minorHAnsi"/>
+          <w:color w:val="000000" w:themeColor="text1"/>
+          <w:lang w:eastAsia="ca-ES"/>
+        </w:rPr>
+        <w:t xml:space="preserve"> conditions. </w:t>
       </w:r>
       <w:r>
         <w:rPr>
@@ -530,6 +622,7 @@
         </w:rPr>
         <w:t xml:space="preserve">, but the </w:t>
       </w:r>
+      <w:proofErr w:type="spellStart"/>
       <w:r>
         <w:rPr>
           <w:rFonts w:eastAsia="Times New Roman" w:cstheme="minorHAnsi"/>
@@ -544,7 +637,34 @@
           <w:color w:val="000000" w:themeColor="text1"/>
           <w:lang w:eastAsia="ca-ES"/>
         </w:rPr>
-        <w:t xml:space="preserve">editerranean community had higher overall germination, specially before winter due to the lower seed dormancy. </w:t>
+        <w:t>editerranean</w:t>
+      </w:r>
+      <w:proofErr w:type="spellEnd"/>
+      <w:r>
+        <w:rPr>
+          <w:rFonts w:eastAsia="Times New Roman" w:cstheme="minorHAnsi"/>
+          <w:color w:val="000000" w:themeColor="text1"/>
+          <w:lang w:eastAsia="ca-ES"/>
+        </w:rPr>
+        <w:t xml:space="preserve"> community had higher overall germination, </w:t>
+      </w:r>
+      <w:proofErr w:type="gramStart"/>
+      <w:r>
+        <w:rPr>
+          <w:rFonts w:eastAsia="Times New Roman" w:cstheme="minorHAnsi"/>
+          <w:color w:val="000000" w:themeColor="text1"/>
+          <w:lang w:eastAsia="ca-ES"/>
+        </w:rPr>
+        <w:t>specially</w:t>
+      </w:r>
+      <w:proofErr w:type="gramEnd"/>
+      <w:r>
+        <w:rPr>
+          <w:rFonts w:eastAsia="Times New Roman" w:cstheme="minorHAnsi"/>
+          <w:color w:val="000000" w:themeColor="text1"/>
+          <w:lang w:eastAsia="ca-ES"/>
+        </w:rPr>
+        <w:t xml:space="preserve"> before winter due to the lower seed dormancy. </w:t>
       </w:r>
       <w:r>
         <w:rPr>
@@ -634,8 +754,45 @@
           <w:color w:val="000000"/>
           <w:lang w:eastAsia="ca-ES"/>
         </w:rPr>
-        <w:t xml:space="preserve"> is characterized by extreme weather conditions, short growing season and high topographic roughness (Körner 2021). These characteristics translate into micro-topographic differences in the snow-melting and temperature regimes (Körner 1999) which in turn determine local alpine plant diversity (</w:t>
-      </w:r>
+        <w:t xml:space="preserve"> is characterized by extreme weather conditions, short growing season and high topographic roughness (</w:t>
+      </w:r>
+      <w:proofErr w:type="spellStart"/>
+      <w:r>
+        <w:rPr>
+          <w:rFonts w:eastAsia="Times New Roman" w:cstheme="minorHAnsi"/>
+          <w:color w:val="000000"/>
+          <w:lang w:eastAsia="ca-ES"/>
+        </w:rPr>
+        <w:t>Körner</w:t>
+      </w:r>
+      <w:proofErr w:type="spellEnd"/>
+      <w:r>
+        <w:rPr>
+          <w:rFonts w:eastAsia="Times New Roman" w:cstheme="minorHAnsi"/>
+          <w:color w:val="000000"/>
+          <w:lang w:eastAsia="ca-ES"/>
+        </w:rPr>
+        <w:t xml:space="preserve"> 2021). These characteristics translate into micro-topographic differences in the snow-melting and temperature regimes (</w:t>
+      </w:r>
+      <w:proofErr w:type="spellStart"/>
+      <w:r>
+        <w:rPr>
+          <w:rFonts w:eastAsia="Times New Roman" w:cstheme="minorHAnsi"/>
+          <w:color w:val="000000"/>
+          <w:lang w:eastAsia="ca-ES"/>
+        </w:rPr>
+        <w:t>Körner</w:t>
+      </w:r>
+      <w:proofErr w:type="spellEnd"/>
+      <w:r>
+        <w:rPr>
+          <w:rFonts w:eastAsia="Times New Roman" w:cstheme="minorHAnsi"/>
+          <w:color w:val="000000"/>
+          <w:lang w:eastAsia="ca-ES"/>
+        </w:rPr>
+        <w:t xml:space="preserve"> 1999) which in turn determine local alpine plant diversity (</w:t>
+      </w:r>
+      <w:proofErr w:type="spellStart"/>
       <w:r>
         <w:rPr>
           <w:rFonts w:eastAsia="Times New Roman" w:cstheme="minorHAnsi"/>
@@ -643,15 +800,43 @@
           <w:highlight w:val="yellow"/>
           <w:lang w:eastAsia="ca-ES"/>
         </w:rPr>
-        <w:t>Schöb 2009</w:t>
-      </w:r>
-      <w:r>
-        <w:rPr>
-          <w:rFonts w:eastAsia="Times New Roman" w:cstheme="minorHAnsi"/>
-          <w:color w:val="000000"/>
-          <w:lang w:eastAsia="ca-ES"/>
-        </w:rPr>
-        <w:t>). Different microclimatic conditions likely modifies plant community assembly processes (Körner 2003) and favour the development of adaptations to specific microhabitats (</w:t>
+        <w:t>Schöb</w:t>
+      </w:r>
+      <w:proofErr w:type="spellEnd"/>
+      <w:r>
+        <w:rPr>
+          <w:rFonts w:eastAsia="Times New Roman" w:cstheme="minorHAnsi"/>
+          <w:color w:val="000000"/>
+          <w:highlight w:val="yellow"/>
+          <w:lang w:eastAsia="ca-ES"/>
+        </w:rPr>
+        <w:t xml:space="preserve"> 2009</w:t>
+      </w:r>
+      <w:r>
+        <w:rPr>
+          <w:rFonts w:eastAsia="Times New Roman" w:cstheme="minorHAnsi"/>
+          <w:color w:val="000000"/>
+          <w:lang w:eastAsia="ca-ES"/>
+        </w:rPr>
+        <w:t>). Different microclimatic conditions likely modifies plant community assembly processes (</w:t>
+      </w:r>
+      <w:proofErr w:type="spellStart"/>
+      <w:r>
+        <w:rPr>
+          <w:rFonts w:eastAsia="Times New Roman" w:cstheme="minorHAnsi"/>
+          <w:color w:val="000000"/>
+          <w:lang w:eastAsia="ca-ES"/>
+        </w:rPr>
+        <w:t>Körner</w:t>
+      </w:r>
+      <w:proofErr w:type="spellEnd"/>
+      <w:r>
+        <w:rPr>
+          <w:rFonts w:eastAsia="Times New Roman" w:cstheme="minorHAnsi"/>
+          <w:color w:val="000000"/>
+          <w:lang w:eastAsia="ca-ES"/>
+        </w:rPr>
+        <w:t xml:space="preserve"> 2003) and favour the development of adaptations to specific microhabitats (</w:t>
       </w:r>
       <w:r>
         <w:rPr>
@@ -698,7 +883,25 @@
           <w:color w:val="000000"/>
           <w:lang w:eastAsia="ca-ES"/>
         </w:rPr>
-        <w:t xml:space="preserve"> (fellfield vs snowbed ADD description) heterogeneity patches.</w:t>
+        <w:t xml:space="preserve"> (fellfield vs </w:t>
+      </w:r>
+      <w:proofErr w:type="spellStart"/>
+      <w:r>
+        <w:rPr>
+          <w:rFonts w:eastAsia="Times New Roman" w:cstheme="minorHAnsi"/>
+          <w:color w:val="000000"/>
+          <w:lang w:eastAsia="ca-ES"/>
+        </w:rPr>
+        <w:t>snowbed</w:t>
+      </w:r>
+      <w:proofErr w:type="spellEnd"/>
+      <w:r>
+        <w:rPr>
+          <w:rFonts w:eastAsia="Times New Roman" w:cstheme="minorHAnsi"/>
+          <w:color w:val="000000"/>
+          <w:lang w:eastAsia="ca-ES"/>
+        </w:rPr>
+        <w:t xml:space="preserve"> ADD description) heterogeneity patches.</w:t>
       </w:r>
     </w:p>
     <w:p>
@@ -772,7 +975,61 @@
           <w:color w:val="000000"/>
           <w:lang w:eastAsia="ca-ES"/>
         </w:rPr>
-        <w:t xml:space="preserve">owever, the few studies that take into account microclimatic variability found no differing traits between fellfield sloper and sowbed communities (Shimono and Kudo 2005, </w:t>
+        <w:t xml:space="preserve">owever, the few studies that take into account microclimatic variability found no differing traits between fellfield </w:t>
+      </w:r>
+      <w:proofErr w:type="spellStart"/>
+      <w:r>
+        <w:rPr>
+          <w:rFonts w:eastAsia="Times New Roman" w:cstheme="minorHAnsi"/>
+          <w:color w:val="000000"/>
+          <w:lang w:eastAsia="ca-ES"/>
+        </w:rPr>
+        <w:t>sloper</w:t>
+      </w:r>
+      <w:proofErr w:type="spellEnd"/>
+      <w:r>
+        <w:rPr>
+          <w:rFonts w:eastAsia="Times New Roman" w:cstheme="minorHAnsi"/>
+          <w:color w:val="000000"/>
+          <w:lang w:eastAsia="ca-ES"/>
+        </w:rPr>
+        <w:t xml:space="preserve"> and </w:t>
+      </w:r>
+      <w:proofErr w:type="spellStart"/>
+      <w:r>
+        <w:rPr>
+          <w:rFonts w:eastAsia="Times New Roman" w:cstheme="minorHAnsi"/>
+          <w:color w:val="000000"/>
+          <w:lang w:eastAsia="ca-ES"/>
+        </w:rPr>
+        <w:t>sowbed</w:t>
+      </w:r>
+      <w:proofErr w:type="spellEnd"/>
+      <w:r>
+        <w:rPr>
+          <w:rFonts w:eastAsia="Times New Roman" w:cstheme="minorHAnsi"/>
+          <w:color w:val="000000"/>
+          <w:lang w:eastAsia="ca-ES"/>
+        </w:rPr>
+        <w:t xml:space="preserve"> communities (</w:t>
+      </w:r>
+      <w:proofErr w:type="spellStart"/>
+      <w:r>
+        <w:rPr>
+          <w:rFonts w:eastAsia="Times New Roman" w:cstheme="minorHAnsi"/>
+          <w:color w:val="000000"/>
+          <w:lang w:eastAsia="ca-ES"/>
+        </w:rPr>
+        <w:t>Shimono</w:t>
+      </w:r>
+      <w:proofErr w:type="spellEnd"/>
+      <w:r>
+        <w:rPr>
+          <w:rFonts w:eastAsia="Times New Roman" w:cstheme="minorHAnsi"/>
+          <w:color w:val="000000"/>
+          <w:lang w:eastAsia="ca-ES"/>
+        </w:rPr>
+        <w:t xml:space="preserve"> and Kudo 2005, </w:t>
       </w:r>
       <w:r>
         <w:rPr>
@@ -836,7 +1093,87 @@
           <w:highlight w:val="yellow"/>
           <w:lang w:eastAsia="ca-ES"/>
         </w:rPr>
-        <w:t>“Calcareous habitats are usually nutrient rich soils with alkaline pH (Hoffman et al 2016) and the presence of carbonates and small soil particles (Körner 2003), consequently they have low water holding capacity and drier soils than siliceous habitats (Körner 2003)”” In siliceous habitats the soils are nutrient poor and hace acidic PH increasing solubilitic of toxic compounds in the soil (Chapman 1965)”</w:t>
+        <w:t>“Calcareous habitats are usually nutrient rich soils with alkaline pH (Hoffman et al 2016) and the presence of carbonates and small soil particles (</w:t>
+      </w:r>
+      <w:proofErr w:type="spellStart"/>
+      <w:r>
+        <w:rPr>
+          <w:rFonts w:eastAsia="Times New Roman" w:cstheme="minorHAnsi"/>
+          <w:color w:val="000000"/>
+          <w:highlight w:val="yellow"/>
+          <w:lang w:eastAsia="ca-ES"/>
+        </w:rPr>
+        <w:t>Körner</w:t>
+      </w:r>
+      <w:proofErr w:type="spellEnd"/>
+      <w:r>
+        <w:rPr>
+          <w:rFonts w:eastAsia="Times New Roman" w:cstheme="minorHAnsi"/>
+          <w:color w:val="000000"/>
+          <w:highlight w:val="yellow"/>
+          <w:lang w:eastAsia="ca-ES"/>
+        </w:rPr>
+        <w:t xml:space="preserve"> 2003), consequently they have low water holding capacity and drier soils than siliceous habitats (</w:t>
+      </w:r>
+      <w:proofErr w:type="spellStart"/>
+      <w:r>
+        <w:rPr>
+          <w:rFonts w:eastAsia="Times New Roman" w:cstheme="minorHAnsi"/>
+          <w:color w:val="000000"/>
+          <w:highlight w:val="yellow"/>
+          <w:lang w:eastAsia="ca-ES"/>
+        </w:rPr>
+        <w:t>Körner</w:t>
+      </w:r>
+      <w:proofErr w:type="spellEnd"/>
+      <w:r>
+        <w:rPr>
+          <w:rFonts w:eastAsia="Times New Roman" w:cstheme="minorHAnsi"/>
+          <w:color w:val="000000"/>
+          <w:highlight w:val="yellow"/>
+          <w:lang w:eastAsia="ca-ES"/>
+        </w:rPr>
+        <w:t xml:space="preserve"> 2003)”” In siliceous habitats the soils are nutrient poor and </w:t>
+      </w:r>
+      <w:proofErr w:type="spellStart"/>
+      <w:r>
+        <w:rPr>
+          <w:rFonts w:eastAsia="Times New Roman" w:cstheme="minorHAnsi"/>
+          <w:color w:val="000000"/>
+          <w:highlight w:val="yellow"/>
+          <w:lang w:eastAsia="ca-ES"/>
+        </w:rPr>
+        <w:t>hace</w:t>
+      </w:r>
+      <w:proofErr w:type="spellEnd"/>
+      <w:r>
+        <w:rPr>
+          <w:rFonts w:eastAsia="Times New Roman" w:cstheme="minorHAnsi"/>
+          <w:color w:val="000000"/>
+          <w:highlight w:val="yellow"/>
+          <w:lang w:eastAsia="ca-ES"/>
+        </w:rPr>
+        <w:t xml:space="preserve"> acidic PH increasing </w:t>
+      </w:r>
+      <w:proofErr w:type="spellStart"/>
+      <w:r>
+        <w:rPr>
+          <w:rFonts w:eastAsia="Times New Roman" w:cstheme="minorHAnsi"/>
+          <w:color w:val="000000"/>
+          <w:highlight w:val="yellow"/>
+          <w:lang w:eastAsia="ca-ES"/>
+        </w:rPr>
+        <w:t>solubilitic</w:t>
+      </w:r>
+      <w:proofErr w:type="spellEnd"/>
+      <w:r>
+        <w:rPr>
+          <w:rFonts w:eastAsia="Times New Roman" w:cstheme="minorHAnsi"/>
+          <w:color w:val="000000"/>
+          <w:highlight w:val="yellow"/>
+          <w:lang w:eastAsia="ca-ES"/>
+        </w:rPr>
+        <w:t xml:space="preserve"> of toxic compounds in the soil (Chapman 1965)”</w:t>
       </w:r>
     </w:p>
     <w:p>
@@ -914,7 +1251,25 @@
           <w:color w:val="000000"/>
           <w:lang w:eastAsia="ca-ES"/>
         </w:rPr>
-        <w:t xml:space="preserve"> (DEFINITION) temperate vs Mediterranean.  Globally, a period of cold stratification and warm cues are needed for temperate alpine species to initiate the germination process (Baskin and Baskin 2014, Fernández-Pascual 2020). In high mountains with Mediterranean climate it has been observed that most species are able to germinate immediately after dispersal if water is available but do not differ from temperate alpine species with improved germination after a period of cold stratification (Jiménez-Benavides 2005).</w:t>
+        <w:t xml:space="preserve"> (DEFINITION) temperate vs Mediterranean.  Globally, a period of cold stratification and warm cues are needed for temperate alpine species to initiate the germination process (Baskin and Baskin 2014, </w:t>
+      </w:r>
+      <w:proofErr w:type="spellStart"/>
+      <w:r>
+        <w:rPr>
+          <w:rFonts w:eastAsia="Times New Roman" w:cstheme="minorHAnsi"/>
+          <w:color w:val="000000"/>
+          <w:lang w:eastAsia="ca-ES"/>
+        </w:rPr>
+        <w:t>Fernández-Pascual</w:t>
+      </w:r>
+      <w:proofErr w:type="spellEnd"/>
+      <w:r>
+        <w:rPr>
+          <w:rFonts w:eastAsia="Times New Roman" w:cstheme="minorHAnsi"/>
+          <w:color w:val="000000"/>
+          <w:lang w:eastAsia="ca-ES"/>
+        </w:rPr>
+        <w:t xml:space="preserve"> 2020). In high mountains with Mediterranean climate it has been observed that most species are able to germinate immediately after dispersal if water is available but do not differ from temperate alpine species with improved germination after a period of cold stratification (Jiménez-Benavides 2005).</w:t>
       </w:r>
     </w:p>
     <w:p>
@@ -1005,15 +1360,49 @@
           <w:rFonts w:cstheme="minorHAnsi"/>
           <w:lang w:val="en-US"/>
         </w:rPr>
-        <w:t xml:space="preserve">), found in previous studies that temperature was the main factor responsible for dormancy breaking (Also Körner 2021), </w:t>
-      </w:r>
-      <w:r>
-        <w:rPr>
-          <w:rFonts w:eastAsia="Times New Roman" w:cstheme="minorHAnsi"/>
-          <w:color w:val="000000"/>
-          <w:lang w:eastAsia="ca-ES"/>
-        </w:rPr>
-        <w:t>therefore we design the study without water stress during growing season (i.e. when Tmean&gt;2ºC).</w:t>
+        <w:t xml:space="preserve">), found in previous studies that temperature was the main factor responsible for dormancy breaking (Also </w:t>
+      </w:r>
+      <w:proofErr w:type="spellStart"/>
+      <w:r>
+        <w:rPr>
+          <w:rFonts w:cstheme="minorHAnsi"/>
+          <w:lang w:val="en-US"/>
+        </w:rPr>
+        <w:t>Körner</w:t>
+      </w:r>
+      <w:proofErr w:type="spellEnd"/>
+      <w:r>
+        <w:rPr>
+          <w:rFonts w:cstheme="minorHAnsi"/>
+          <w:lang w:val="en-US"/>
+        </w:rPr>
+        <w:t xml:space="preserve"> 2021), </w:t>
+      </w:r>
+      <w:r>
+        <w:rPr>
+          <w:rFonts w:eastAsia="Times New Roman" w:cstheme="minorHAnsi"/>
+          <w:color w:val="000000"/>
+          <w:lang w:eastAsia="ca-ES"/>
+        </w:rPr>
+        <w:t xml:space="preserve">therefore we design the study without water stress during growing season (i.e. when </w:t>
+      </w:r>
+      <w:proofErr w:type="spellStart"/>
+      <w:r>
+        <w:rPr>
+          <w:rFonts w:eastAsia="Times New Roman" w:cstheme="minorHAnsi"/>
+          <w:color w:val="000000"/>
+          <w:lang w:eastAsia="ca-ES"/>
+        </w:rPr>
+        <w:t>Tmean</w:t>
+      </w:r>
+      <w:proofErr w:type="spellEnd"/>
+      <w:r>
+        <w:rPr>
+          <w:rFonts w:eastAsia="Times New Roman" w:cstheme="minorHAnsi"/>
+          <w:color w:val="000000"/>
+          <w:lang w:eastAsia="ca-ES"/>
+        </w:rPr>
+        <w:t>&gt;2ºC).</w:t>
       </w:r>
     </w:p>
     <w:p>
@@ -1036,7 +1425,27 @@
           <w:lang w:eastAsia="ca-ES"/>
         </w:rPr>
         <w:lastRenderedPageBreak/>
-        <w:t>“Experiments under conditions simulating the actual fluctuations in the field are needed in order to understand the habitat-specific germination strategy (Shimono and Kudo 2005)”</w:t>
+        <w:t>“Experiments under conditions simulating the actual fluctuations in the field are needed in order to understand the habitat-specific germination strategy (</w:t>
+      </w:r>
+      <w:proofErr w:type="spellStart"/>
+      <w:r>
+        <w:rPr>
+          <w:rFonts w:eastAsia="Times New Roman" w:cstheme="minorHAnsi"/>
+          <w:color w:val="000000"/>
+          <w:highlight w:val="yellow"/>
+          <w:lang w:eastAsia="ca-ES"/>
+        </w:rPr>
+        <w:t>Shimono</w:t>
+      </w:r>
+      <w:proofErr w:type="spellEnd"/>
+      <w:r>
+        <w:rPr>
+          <w:rFonts w:eastAsia="Times New Roman" w:cstheme="minorHAnsi"/>
+          <w:color w:val="000000"/>
+          <w:highlight w:val="yellow"/>
+          <w:lang w:eastAsia="ca-ES"/>
+        </w:rPr>
+        <w:t xml:space="preserve"> and Kudo 2005)”</w:t>
       </w:r>
       <w:r>
         <w:rPr>
@@ -1065,7 +1474,25 @@
           <w:color w:val="000000"/>
           <w:lang w:eastAsia="ca-ES"/>
         </w:rPr>
-        <w:t xml:space="preserve">Our approach to study germination phenology in alpine communities through a variety of calculated traits mimicked a whole year temperature regimes and snowcover period in two extreme microclimatic conditions. </w:t>
+        <w:t xml:space="preserve">Our approach to study germination phenology in alpine communities through a variety of calculated traits mimicked a whole year temperature regimes and </w:t>
+      </w:r>
+      <w:proofErr w:type="spellStart"/>
+      <w:r>
+        <w:rPr>
+          <w:rFonts w:eastAsia="Times New Roman" w:cstheme="minorHAnsi"/>
+          <w:color w:val="000000"/>
+          <w:lang w:eastAsia="ca-ES"/>
+        </w:rPr>
+        <w:t>snowcover</w:t>
+      </w:r>
+      <w:proofErr w:type="spellEnd"/>
+      <w:r>
+        <w:rPr>
+          <w:rFonts w:eastAsia="Times New Roman" w:cstheme="minorHAnsi"/>
+          <w:color w:val="000000"/>
+          <w:lang w:eastAsia="ca-ES"/>
+        </w:rPr>
+        <w:t xml:space="preserve"> period in two extreme microclimatic conditions. </w:t>
       </w:r>
     </w:p>
     <w:p>
@@ -1101,7 +1528,25 @@
           <w:color w:val="000000"/>
           <w:lang w:eastAsia="ca-ES"/>
         </w:rPr>
-        <w:t xml:space="preserve">The main goal is to study germination phenology/timing variation across microhabitat extreme regimes (snowbed vs fellfield) in alpine grasslands.  Test these potential germination differences in 2 typical alpine communities (Temperate vs Mediterranean) in southern Europe. The specific questions we will answer in the study is how will microclimatic conditions modify the germination timing of alpine grassland species? Will alpine species from different communities show different patterns of </w:t>
+        <w:t>The main goal is to study germination phenology/timing variation across microhabitat extreme regimes (</w:t>
+      </w:r>
+      <w:proofErr w:type="spellStart"/>
+      <w:r>
+        <w:rPr>
+          <w:rFonts w:eastAsia="Times New Roman" w:cstheme="minorHAnsi"/>
+          <w:color w:val="000000"/>
+          <w:lang w:eastAsia="ca-ES"/>
+        </w:rPr>
+        <w:t>snowbed</w:t>
+      </w:r>
+      <w:proofErr w:type="spellEnd"/>
+      <w:r>
+        <w:rPr>
+          <w:rFonts w:eastAsia="Times New Roman" w:cstheme="minorHAnsi"/>
+          <w:color w:val="000000"/>
+          <w:lang w:eastAsia="ca-ES"/>
+        </w:rPr>
+        <w:t xml:space="preserve"> vs fellfield) in alpine grasslands.  Test these potential germination differences in 2 typical alpine communities (Temperate vs Mediterranean) in southern Europe. The specific questions we will answer in the study is how will microclimatic conditions modify the germination timing of alpine grassland species? Will alpine species from different communities show different patterns of </w:t>
       </w:r>
       <w:commentRangeStart w:id="1"/>
       <w:r>
@@ -1167,13 +1612,23 @@
           <w:lang w:eastAsia="ca-ES"/>
         </w:rPr>
       </w:pPr>
-      <w:r>
-        <w:rPr>
-          <w:rFonts w:eastAsia="Times New Roman" w:cstheme="minorHAnsi"/>
-          <w:color w:val="000000"/>
-          <w:lang w:eastAsia="ca-ES"/>
-        </w:rPr>
-        <w:t xml:space="preserve">highly precise/realistic temperature wise experiment, following 1 whole year of development. </w:t>
+      <w:proofErr w:type="gramStart"/>
+      <w:r>
+        <w:rPr>
+          <w:rFonts w:eastAsia="Times New Roman" w:cstheme="minorHAnsi"/>
+          <w:color w:val="000000"/>
+          <w:lang w:eastAsia="ca-ES"/>
+        </w:rPr>
+        <w:t>highly</w:t>
+      </w:r>
+      <w:proofErr w:type="gramEnd"/>
+      <w:r>
+        <w:rPr>
+          <w:rFonts w:eastAsia="Times New Roman" w:cstheme="minorHAnsi"/>
+          <w:color w:val="000000"/>
+          <w:lang w:eastAsia="ca-ES"/>
+        </w:rPr>
+        <w:t xml:space="preserve"> precise/realistic temperature wise experiment, following 1 whole year of development. </w:t>
       </w:r>
     </w:p>
     <w:p>
@@ -1265,7 +1720,27 @@
           <w:color w:val="000000"/>
           <w:lang w:eastAsia="ca-ES"/>
         </w:rPr>
-        <w:t xml:space="preserve">H: Microclimate (Fellfield vs Snowbed) will have an effect on germination timing/phenology. </w:t>
+        <w:t xml:space="preserve">H: Microclimate (Fellfield vs </w:t>
+      </w:r>
+      <w:proofErr w:type="spellStart"/>
+      <w:r>
+        <w:rPr>
+          <w:rFonts w:eastAsia="Times New Roman" w:cstheme="minorHAnsi"/>
+          <w:b/>
+          <w:color w:val="000000"/>
+          <w:lang w:eastAsia="ca-ES"/>
+        </w:rPr>
+        <w:t>Snowbed</w:t>
+      </w:r>
+      <w:proofErr w:type="spellEnd"/>
+      <w:r>
+        <w:rPr>
+          <w:rFonts w:eastAsia="Times New Roman" w:cstheme="minorHAnsi"/>
+          <w:b/>
+          <w:color w:val="000000"/>
+          <w:lang w:eastAsia="ca-ES"/>
+        </w:rPr>
+        <w:t xml:space="preserve">) will have an effect on germination timing/phenology. </w:t>
       </w:r>
     </w:p>
     <w:p>
@@ -1314,16 +1789,52 @@
           <w:rFonts w:eastAsia="Arial" w:cstheme="minorHAnsi"/>
           <w:highlight w:val="yellow"/>
         </w:rPr>
-        <w:t>communities with deeper soils. According to the co-existence theory of Grubb (1977), niche differentiation may be different between communities with higher versus lower resources and competition (e.g. fellfields versus snowbeds).</w:t>
-      </w:r>
-      <w:r>
-        <w:rPr>
-          <w:rFonts w:eastAsia="Times New Roman" w:cstheme="minorHAnsi"/>
-          <w:color w:val="000000"/>
+        <w:t xml:space="preserve">communities with deeper soils. According to the co-existence theory of Grubb (1977), niche differentiation may be different between communities with higher versus lower resources and competition (e.g. fellfields versus </w:t>
+      </w:r>
+      <w:proofErr w:type="spellStart"/>
+      <w:r>
+        <w:rPr>
+          <w:rFonts w:eastAsia="Arial" w:cstheme="minorHAnsi"/>
           <w:highlight w:val="yellow"/>
-          <w:lang w:eastAsia="ca-ES"/>
-        </w:rPr>
-        <w:t xml:space="preserve"> (from proposal objective 3)</w:t>
+        </w:rPr>
+        <w:t>snowbeds</w:t>
+      </w:r>
+      <w:proofErr w:type="spellEnd"/>
+      <w:r>
+        <w:rPr>
+          <w:rFonts w:eastAsia="Arial" w:cstheme="minorHAnsi"/>
+          <w:highlight w:val="yellow"/>
+        </w:rPr>
+        <w:t>).</w:t>
+      </w:r>
+      <w:r>
+        <w:rPr>
+          <w:rFonts w:eastAsia="Times New Roman" w:cstheme="minorHAnsi"/>
+          <w:color w:val="000000"/>
+          <w:highlight w:val="yellow"/>
+          <w:lang w:eastAsia="ca-ES"/>
+        </w:rPr>
+        <w:t xml:space="preserve"> (</w:t>
+      </w:r>
+      <w:proofErr w:type="gramStart"/>
+      <w:r>
+        <w:rPr>
+          <w:rFonts w:eastAsia="Times New Roman" w:cstheme="minorHAnsi"/>
+          <w:color w:val="000000"/>
+          <w:highlight w:val="yellow"/>
+          <w:lang w:eastAsia="ca-ES"/>
+        </w:rPr>
+        <w:t>from</w:t>
+      </w:r>
+      <w:proofErr w:type="gramEnd"/>
+      <w:r>
+        <w:rPr>
+          <w:rFonts w:eastAsia="Times New Roman" w:cstheme="minorHAnsi"/>
+          <w:color w:val="000000"/>
+          <w:highlight w:val="yellow"/>
+          <w:lang w:eastAsia="ca-ES"/>
+        </w:rPr>
+        <w:t xml:space="preserve"> proposal objective 3)</w:t>
       </w:r>
     </w:p>
     <w:p>
@@ -1355,7 +1866,25 @@
           <w:color w:val="000000"/>
           <w:lang w:eastAsia="ca-ES"/>
         </w:rPr>
-        <w:t xml:space="preserve">In Fellfield incubator we have higher temperatures, longer growing season and shorter winter period with below 0 temperatures (mimicking exposed areas, ridges with no snow). Thus, we expect to see faster germination rates (absolute and t50), higher final germination as well as  in </w:t>
+        <w:t xml:space="preserve">In Fellfield incubator we have higher temperatures, longer growing season and shorter winter period with below 0 temperatures (mimicking exposed areas, ridges with no snow). Thus, we expect to see faster germination rates (absolute and t50), higher final germination as well </w:t>
+      </w:r>
+      <w:proofErr w:type="gramStart"/>
+      <w:r>
+        <w:rPr>
+          <w:rFonts w:eastAsia="Times New Roman" w:cstheme="minorHAnsi"/>
+          <w:color w:val="000000"/>
+          <w:lang w:eastAsia="ca-ES"/>
+        </w:rPr>
+        <w:t>as  in</w:t>
+      </w:r>
+      <w:proofErr w:type="gramEnd"/>
+      <w:r>
+        <w:rPr>
+          <w:rFonts w:eastAsia="Times New Roman" w:cstheme="minorHAnsi"/>
+          <w:color w:val="000000"/>
+          <w:lang w:eastAsia="ca-ES"/>
+        </w:rPr>
+        <w:t xml:space="preserve"> </w:t>
       </w:r>
       <w:r>
         <w:rPr>
@@ -1364,7 +1893,25 @@
           <w:lang w:eastAsia="ca-ES"/>
         </w:rPr>
         <w:lastRenderedPageBreak/>
-        <w:t>autumn and spring but lower or no germination during winter conditions. (see table 1 for details).</w:t>
+        <w:t>autumn and spring but lower or no germination during winter conditions. (</w:t>
+      </w:r>
+      <w:proofErr w:type="gramStart"/>
+      <w:r>
+        <w:rPr>
+          <w:rFonts w:eastAsia="Times New Roman" w:cstheme="minorHAnsi"/>
+          <w:color w:val="000000"/>
+          <w:lang w:eastAsia="ca-ES"/>
+        </w:rPr>
+        <w:t>see</w:t>
+      </w:r>
+      <w:proofErr w:type="gramEnd"/>
+      <w:r>
+        <w:rPr>
+          <w:rFonts w:eastAsia="Times New Roman" w:cstheme="minorHAnsi"/>
+          <w:color w:val="000000"/>
+          <w:lang w:eastAsia="ca-ES"/>
+        </w:rPr>
+        <w:t xml:space="preserve"> table 1 for details).</w:t>
       </w:r>
     </w:p>
     <w:p>
@@ -1382,7 +1929,25 @@
           <w:color w:val="000000"/>
           <w:lang w:eastAsia="ca-ES"/>
         </w:rPr>
-        <w:t>In Snowbed incubator, with lower temperatures, shorter growing season and longer winter period with constant 0 degrees and darkness (mimicking under snow-like conditions). Thus, we expect to see slower germination rates (absolute and t50), lower final germination as well as in autumn and spring germination, however we expect higher germination during summer, and higher germination during winter under snow-like conditions (see table 1 for details).</w:t>
+        <w:t xml:space="preserve">In </w:t>
+      </w:r>
+      <w:proofErr w:type="spellStart"/>
+      <w:r>
+        <w:rPr>
+          <w:rFonts w:eastAsia="Times New Roman" w:cstheme="minorHAnsi"/>
+          <w:color w:val="000000"/>
+          <w:lang w:eastAsia="ca-ES"/>
+        </w:rPr>
+        <w:t>Snowbed</w:t>
+      </w:r>
+      <w:proofErr w:type="spellEnd"/>
+      <w:r>
+        <w:rPr>
+          <w:rFonts w:eastAsia="Times New Roman" w:cstheme="minorHAnsi"/>
+          <w:color w:val="000000"/>
+          <w:lang w:eastAsia="ca-ES"/>
+        </w:rPr>
+        <w:t xml:space="preserve"> incubator, with lower temperatures, shorter growing season and longer winter period with constant 0 degrees and darkness (mimicking under snow-like conditions). Thus, we expect to see slower germination rates (absolute and t50), lower final germination as well as in autumn and spring germination, however we expect higher germination during summer, and higher germination during winter under snow-like conditions (see table 1 for details).</w:t>
       </w:r>
     </w:p>
     <w:p>
@@ -1414,7 +1979,25 @@
           <w:color w:val="000000"/>
           <w:lang w:eastAsia="ca-ES"/>
         </w:rPr>
-        <w:t>In the Mediterranean community we expect to find more species able to germinate at lower temperatures, with positive response to darkness and fast germination with water available (i.e autumn germination) (</w:t>
+        <w:t>In the Mediterranean community we expect to find more species able to germinate at lower temperatures, with positive response to darkness and fast germination with water available (</w:t>
+      </w:r>
+      <w:proofErr w:type="spellStart"/>
+      <w:r>
+        <w:rPr>
+          <w:rFonts w:eastAsia="Times New Roman" w:cstheme="minorHAnsi"/>
+          <w:color w:val="000000"/>
+          <w:lang w:eastAsia="ca-ES"/>
+        </w:rPr>
+        <w:t>i.e</w:t>
+      </w:r>
+      <w:proofErr w:type="spellEnd"/>
+      <w:r>
+        <w:rPr>
+          <w:rFonts w:eastAsia="Times New Roman" w:cstheme="minorHAnsi"/>
+          <w:color w:val="000000"/>
+          <w:lang w:eastAsia="ca-ES"/>
+        </w:rPr>
+        <w:t xml:space="preserve"> autumn germination) (</w:t>
       </w:r>
       <w:r>
         <w:rPr>
@@ -1423,7 +2006,27 @@
           <w:highlight w:val="yellow"/>
           <w:lang w:eastAsia="ca-ES"/>
         </w:rPr>
-        <w:t>Mediterranean germination syndrome, Giménez Benavides 2005, 2018)</w:t>
+        <w:t xml:space="preserve">Mediterranean germination syndrome, </w:t>
+      </w:r>
+      <w:proofErr w:type="spellStart"/>
+      <w:r>
+        <w:rPr>
+          <w:rFonts w:eastAsia="Times New Roman" w:cstheme="minorHAnsi"/>
+          <w:color w:val="000000"/>
+          <w:highlight w:val="yellow"/>
+          <w:lang w:eastAsia="ca-ES"/>
+        </w:rPr>
+        <w:t>Giménez</w:t>
+      </w:r>
+      <w:proofErr w:type="spellEnd"/>
+      <w:r>
+        <w:rPr>
+          <w:rFonts w:eastAsia="Times New Roman" w:cstheme="minorHAnsi"/>
+          <w:color w:val="000000"/>
+          <w:highlight w:val="yellow"/>
+          <w:lang w:eastAsia="ca-ES"/>
+        </w:rPr>
+        <w:t xml:space="preserve"> Benavides 2005, 2018)</w:t>
       </w:r>
       <w:r>
         <w:rPr>
@@ -1451,7 +2054,25 @@
           <w:color w:val="000000"/>
           <w:lang w:eastAsia="ca-ES"/>
         </w:rPr>
-        <w:t xml:space="preserve">In the Temperate community we expect to find more species germinating after cold stratification and warm cues (Alpine germination syndrome = physiological dormancy). Recent metaanalysis has found this syndrome to be the most common in strict alpine species </w:t>
+        <w:t xml:space="preserve">In the Temperate community we expect to find more species germinating after cold stratification and warm cues (Alpine germination syndrome = physiological dormancy). Recent </w:t>
+      </w:r>
+      <w:proofErr w:type="spellStart"/>
+      <w:r>
+        <w:rPr>
+          <w:rFonts w:eastAsia="Times New Roman" w:cstheme="minorHAnsi"/>
+          <w:color w:val="000000"/>
+          <w:lang w:eastAsia="ca-ES"/>
+        </w:rPr>
+        <w:t>metaanalysis</w:t>
+      </w:r>
+      <w:proofErr w:type="spellEnd"/>
+      <w:r>
+        <w:rPr>
+          <w:rFonts w:eastAsia="Times New Roman" w:cstheme="minorHAnsi"/>
+          <w:color w:val="000000"/>
+          <w:lang w:eastAsia="ca-ES"/>
+        </w:rPr>
+        <w:t xml:space="preserve"> has found this syndrome to be the most common in strict alpine species </w:t>
       </w:r>
       <w:r>
         <w:rPr>
@@ -1578,7 +2199,35 @@
         <w:rPr>
           <w:rFonts w:cstheme="minorHAnsi"/>
         </w:rPr>
-        <w:t>Our study focuses on alpine grasslands above 1900 m a.s.l in the Cantabrian mountains, a</w:t>
+        <w:t xml:space="preserve">Our study focuses on alpine grasslands above 1900 m </w:t>
+      </w:r>
+      <w:proofErr w:type="spellStart"/>
+      <w:r>
+        <w:rPr>
+          <w:rFonts w:cstheme="minorHAnsi"/>
+        </w:rPr>
+        <w:t>a.s.l</w:t>
+      </w:r>
+      <w:proofErr w:type="spellEnd"/>
+      <w:r>
+        <w:rPr>
+          <w:rFonts w:cstheme="minorHAnsi"/>
+        </w:rPr>
+        <w:t xml:space="preserve"> in the Cantabrian </w:t>
+      </w:r>
+      <w:proofErr w:type="gramStart"/>
+      <w:r>
+        <w:rPr>
+          <w:rFonts w:cstheme="minorHAnsi"/>
+        </w:rPr>
+        <w:t>mountains</w:t>
+      </w:r>
+      <w:proofErr w:type="gramEnd"/>
+      <w:r>
+        <w:rPr>
+          <w:rFonts w:cstheme="minorHAnsi"/>
+        </w:rPr>
+        <w:t>, a</w:t>
       </w:r>
       <w:r>
         <w:rPr>
@@ -1656,8 +2305,16 @@
         <w:rPr>
           <w:rFonts w:cstheme="minorHAnsi"/>
         </w:rPr>
-        <w:t>2500 m a.s.l</w:t>
-      </w:r>
+        <w:t xml:space="preserve">2500 m </w:t>
+      </w:r>
+      <w:proofErr w:type="spellStart"/>
+      <w:r>
+        <w:rPr>
+          <w:rFonts w:cstheme="minorHAnsi"/>
+        </w:rPr>
+        <w:t>a.s.l</w:t>
+      </w:r>
+      <w:proofErr w:type="spellEnd"/>
       <w:r>
         <w:rPr>
           <w:rFonts w:cstheme="minorHAnsi"/>
@@ -1710,7 +2367,21 @@
         <w:rPr>
           <w:rFonts w:cstheme="minorHAnsi"/>
         </w:rPr>
-        <w:t xml:space="preserve">between Eurosiberian and </w:t>
+        <w:t xml:space="preserve">between </w:t>
+      </w:r>
+      <w:proofErr w:type="spellStart"/>
+      <w:r>
+        <w:rPr>
+          <w:rFonts w:cstheme="minorHAnsi"/>
+        </w:rPr>
+        <w:t>Eurosiberian</w:t>
+      </w:r>
+      <w:proofErr w:type="spellEnd"/>
+      <w:r>
+        <w:rPr>
+          <w:rFonts w:cstheme="minorHAnsi"/>
+        </w:rPr>
+        <w:t xml:space="preserve"> and </w:t>
       </w:r>
       <w:r>
         <w:rPr>
@@ -1767,6 +2438,7 @@
         </w:rPr>
         <w:t xml:space="preserve">influenced by </w:t>
       </w:r>
+      <w:proofErr w:type="spellStart"/>
       <w:r>
         <w:rPr>
           <w:rFonts w:cstheme="minorHAnsi"/>
@@ -1779,6 +2451,7 @@
         </w:rPr>
         <w:t>editerranean</w:t>
       </w:r>
+      <w:proofErr w:type="spellEnd"/>
       <w:r>
         <w:rPr>
           <w:rFonts w:cstheme="minorHAnsi"/>
@@ -2165,6 +2838,7 @@
         </w:rPr>
         <w:t xml:space="preserve"> communities are dominated mostly by </w:t>
       </w:r>
+      <w:proofErr w:type="spellStart"/>
       <w:r>
         <w:rPr>
           <w:rFonts w:cstheme="minorHAnsi"/>
@@ -2173,12 +2847,14 @@
         </w:rPr>
         <w:t>Poaceae</w:t>
       </w:r>
+      <w:proofErr w:type="spellEnd"/>
       <w:r>
         <w:rPr>
           <w:rFonts w:cstheme="minorHAnsi"/>
         </w:rPr>
         <w:t xml:space="preserve"> and </w:t>
       </w:r>
+      <w:proofErr w:type="spellStart"/>
       <w:r>
         <w:rPr>
           <w:rFonts w:cstheme="minorHAnsi"/>
@@ -2187,11 +2863,40 @@
         </w:rPr>
         <w:t>Cyperaceae</w:t>
       </w:r>
-      <w:r>
-        <w:rPr>
-          <w:rFonts w:cstheme="minorHAnsi"/>
-        </w:rPr>
-        <w:t>, but they are also rich in Hemicryptophytes and Chamaephytes.</w:t>
+      <w:proofErr w:type="spellEnd"/>
+      <w:r>
+        <w:rPr>
+          <w:rFonts w:cstheme="minorHAnsi"/>
+        </w:rPr>
+        <w:t xml:space="preserve">, but they are also rich in </w:t>
+      </w:r>
+      <w:proofErr w:type="spellStart"/>
+      <w:r>
+        <w:rPr>
+          <w:rFonts w:cstheme="minorHAnsi"/>
+        </w:rPr>
+        <w:t>Hemicryptophytes</w:t>
+      </w:r>
+      <w:proofErr w:type="spellEnd"/>
+      <w:r>
+        <w:rPr>
+          <w:rFonts w:cstheme="minorHAnsi"/>
+        </w:rPr>
+        <w:t xml:space="preserve"> and </w:t>
+      </w:r>
+      <w:proofErr w:type="spellStart"/>
+      <w:r>
+        <w:rPr>
+          <w:rFonts w:cstheme="minorHAnsi"/>
+        </w:rPr>
+        <w:t>Chamaephytes</w:t>
+      </w:r>
+      <w:proofErr w:type="spellEnd"/>
+      <w:r>
+        <w:rPr>
+          <w:rFonts w:cstheme="minorHAnsi"/>
+        </w:rPr>
+        <w:t>.</w:t>
       </w:r>
     </w:p>
     <w:p>
@@ -2313,7 +3018,23 @@
           <w:rFonts w:cstheme="minorHAnsi"/>
           <w:lang w:val="en-US"/>
         </w:rPr>
-        <w:t xml:space="preserve">Valles de Omaña </w:t>
+        <w:t xml:space="preserve">Valles de </w:t>
+      </w:r>
+      <w:proofErr w:type="spellStart"/>
+      <w:r>
+        <w:rPr>
+          <w:rFonts w:cstheme="minorHAnsi"/>
+          <w:lang w:val="en-US"/>
+        </w:rPr>
+        <w:t>Omaña</w:t>
+      </w:r>
+      <w:proofErr w:type="spellEnd"/>
+      <w:r>
+        <w:rPr>
+          <w:rFonts w:cstheme="minorHAnsi"/>
+          <w:lang w:val="en-US"/>
+        </w:rPr>
+        <w:t xml:space="preserve"> </w:t>
       </w:r>
       <w:r>
         <w:rPr>
@@ -2395,12 +3116,21 @@
         </w:rPr>
         <w:t xml:space="preserve">grasslands </w:t>
       </w:r>
-      <w:r>
-        <w:rPr>
-          <w:rFonts w:cstheme="minorHAnsi"/>
-          <w:lang w:val="en-US"/>
-        </w:rPr>
-        <w:t>Picos de Europa National Park</w:t>
+      <w:proofErr w:type="spellStart"/>
+      <w:r>
+        <w:rPr>
+          <w:rFonts w:cstheme="minorHAnsi"/>
+          <w:lang w:val="en-US"/>
+        </w:rPr>
+        <w:t>Picos</w:t>
+      </w:r>
+      <w:proofErr w:type="spellEnd"/>
+      <w:r>
+        <w:rPr>
+          <w:rFonts w:cstheme="minorHAnsi"/>
+          <w:lang w:val="en-US"/>
+        </w:rPr>
+        <w:t xml:space="preserve"> de Europa National Park</w:t>
       </w:r>
       <w:r>
         <w:rPr>
@@ -3283,7 +4013,23 @@
                 <w:rFonts w:cstheme="minorHAnsi"/>
                 <w:lang w:val="es-ES"/>
               </w:rPr>
-              <w:t xml:space="preserve"> from </w:t>
+              <w:t xml:space="preserve"> </w:t>
+            </w:r>
+            <w:proofErr w:type="spellStart"/>
+            <w:r>
+              <w:rPr>
+                <w:rFonts w:cstheme="minorHAnsi"/>
+                <w:lang w:val="es-ES"/>
+              </w:rPr>
+              <w:t>from</w:t>
+            </w:r>
+            <w:proofErr w:type="spellEnd"/>
+            <w:r>
+              <w:rPr>
+                <w:rFonts w:cstheme="minorHAnsi"/>
+                <w:lang w:val="es-ES"/>
+              </w:rPr>
+              <w:t xml:space="preserve"> </w:t>
             </w:r>
             <w:commentRangeStart w:id="6"/>
             <w:r>
@@ -3339,7 +4085,25 @@
                 <w:highlight w:val="yellow"/>
                 <w:lang w:val="es-ES"/>
               </w:rPr>
-              <w:t xml:space="preserve"> (Vega de Urriellu, </w:t>
+              <w:t xml:space="preserve"> (Vega de </w:t>
+            </w:r>
+            <w:proofErr w:type="spellStart"/>
+            <w:r>
+              <w:rPr>
+                <w:rFonts w:cstheme="minorHAnsi"/>
+                <w:highlight w:val="yellow"/>
+                <w:lang w:val="es-ES"/>
+              </w:rPr>
+              <w:t>Urriellu</w:t>
+            </w:r>
+            <w:proofErr w:type="spellEnd"/>
+            <w:r>
+              <w:rPr>
+                <w:rFonts w:cstheme="minorHAnsi"/>
+                <w:highlight w:val="yellow"/>
+                <w:lang w:val="es-ES"/>
+              </w:rPr>
+              <w:t xml:space="preserve">, </w:t>
             </w:r>
             <w:commentRangeStart w:id="7"/>
             <w:r>
@@ -3407,6 +4171,7 @@
                 <w:lang w:val="es-ES"/>
               </w:rPr>
             </w:pPr>
+            <w:proofErr w:type="spellStart"/>
             <w:r>
               <w:rPr>
                 <w:rFonts w:cstheme="minorHAnsi"/>
@@ -3414,8 +4179,29 @@
                 <w:iCs/>
                 <w:lang w:val="es-ES"/>
               </w:rPr>
-              <w:t>Festuca summilusitana</w:t>
+              <w:t>Festuca</w:t>
             </w:r>
+            <w:proofErr w:type="spellEnd"/>
+            <w:r>
+              <w:rPr>
+                <w:rFonts w:cstheme="minorHAnsi"/>
+                <w:i/>
+                <w:iCs/>
+                <w:lang w:val="es-ES"/>
+              </w:rPr>
+              <w:t xml:space="preserve"> </w:t>
+            </w:r>
+            <w:proofErr w:type="spellStart"/>
+            <w:r>
+              <w:rPr>
+                <w:rFonts w:cstheme="minorHAnsi"/>
+                <w:i/>
+                <w:iCs/>
+                <w:lang w:val="es-ES"/>
+              </w:rPr>
+              <w:t>summilusitana</w:t>
+            </w:r>
+            <w:proofErr w:type="spellEnd"/>
             <w:r>
               <w:rPr>
                 <w:rFonts w:cstheme="minorHAnsi"/>
@@ -3430,8 +4216,19 @@
                 <w:iCs/>
                 <w:lang w:val="es-ES"/>
               </w:rPr>
-              <w:t>Luzula caespitosa</w:t>
+              <w:t xml:space="preserve">Luzula </w:t>
             </w:r>
+            <w:proofErr w:type="spellStart"/>
+            <w:r>
+              <w:rPr>
+                <w:rFonts w:cstheme="minorHAnsi"/>
+                <w:i/>
+                <w:iCs/>
+                <w:lang w:val="es-ES"/>
+              </w:rPr>
+              <w:t>caespitosa</w:t>
+            </w:r>
+            <w:proofErr w:type="spellEnd"/>
           </w:p>
         </w:tc>
         <w:tc>
@@ -3447,6 +4244,7 @@
                 <w:lang w:val="en-US"/>
               </w:rPr>
             </w:pPr>
+            <w:proofErr w:type="spellStart"/>
             <w:r>
               <w:rPr>
                 <w:rFonts w:cstheme="minorHAnsi"/>
@@ -3454,8 +4252,29 @@
                 <w:iCs/>
                 <w:lang w:val="en-US"/>
               </w:rPr>
-              <w:t>Carex sempervirens</w:t>
+              <w:t>Carex</w:t>
             </w:r>
+            <w:proofErr w:type="spellEnd"/>
+            <w:r>
+              <w:rPr>
+                <w:rFonts w:cstheme="minorHAnsi"/>
+                <w:i/>
+                <w:iCs/>
+                <w:lang w:val="en-US"/>
+              </w:rPr>
+              <w:t xml:space="preserve"> </w:t>
+            </w:r>
+            <w:proofErr w:type="spellStart"/>
+            <w:r>
+              <w:rPr>
+                <w:rFonts w:cstheme="minorHAnsi"/>
+                <w:i/>
+                <w:iCs/>
+                <w:lang w:val="en-US"/>
+              </w:rPr>
+              <w:t>sempervirens</w:t>
+            </w:r>
+            <w:proofErr w:type="spellEnd"/>
             <w:r>
               <w:rPr>
                 <w:rFonts w:cstheme="minorHAnsi"/>
@@ -3463,6 +4282,7 @@
               </w:rPr>
               <w:t xml:space="preserve"> and </w:t>
             </w:r>
+            <w:proofErr w:type="spellStart"/>
             <w:r>
               <w:rPr>
                 <w:rFonts w:cstheme="minorHAnsi"/>
@@ -3470,8 +4290,29 @@
                 <w:iCs/>
                 <w:lang w:val="en-US"/>
               </w:rPr>
-              <w:t>Helianthemum urrielense</w:t>
+              <w:t>Helianthemum</w:t>
             </w:r>
+            <w:proofErr w:type="spellEnd"/>
+            <w:r>
+              <w:rPr>
+                <w:rFonts w:cstheme="minorHAnsi"/>
+                <w:i/>
+                <w:iCs/>
+                <w:lang w:val="en-US"/>
+              </w:rPr>
+              <w:t xml:space="preserve"> </w:t>
+            </w:r>
+            <w:proofErr w:type="spellStart"/>
+            <w:r>
+              <w:rPr>
+                <w:rFonts w:cstheme="minorHAnsi"/>
+                <w:i/>
+                <w:iCs/>
+                <w:lang w:val="en-US"/>
+              </w:rPr>
+              <w:t>urrielense</w:t>
+            </w:r>
+            <w:proofErr w:type="spellEnd"/>
           </w:p>
         </w:tc>
       </w:tr>
@@ -3505,7 +4346,7 @@
         <w:rPr>
           <w:rFonts w:cstheme="minorHAnsi"/>
           <w:noProof/>
-          <w:lang w:val="en-US"/>
+          <w:lang w:val="ca-ES" w:eastAsia="ca-ES"/>
         </w:rPr>
         <w:lastRenderedPageBreak/>
         <w:drawing>
@@ -3524,7 +4365,7 @@
                     <pic:cNvPicPr/>
                   </pic:nvPicPr>
                   <pic:blipFill rotWithShape="1">
-                    <a:blip r:embed="rId10">
+                    <a:blip r:embed="rId8">
                       <a:extLst>
                         <a:ext uri="{28A0092B-C50C-407E-A947-70E740481C1C}">
                           <a14:useLocalDpi xmlns:a14="http://schemas.microsoft.com/office/drawing/2010/main" val="0"/>
@@ -3646,11 +4487,19 @@
         </w:rPr>
         <w:commentReference w:id="8"/>
       </w:r>
-      <w:r>
-        <w:rPr>
-          <w:rFonts w:cstheme="minorHAnsi"/>
-        </w:rPr>
-        <w:t>and the location of o</w:t>
+      <w:proofErr w:type="gramStart"/>
+      <w:r>
+        <w:rPr>
+          <w:rFonts w:cstheme="minorHAnsi"/>
+        </w:rPr>
+        <w:t>and</w:t>
+      </w:r>
+      <w:proofErr w:type="gramEnd"/>
+      <w:r>
+        <w:rPr>
+          <w:rFonts w:cstheme="minorHAnsi"/>
+        </w:rPr>
+        <w:t xml:space="preserve"> the location of o</w:t>
       </w:r>
       <w:r>
         <w:rPr>
@@ -3943,6 +4792,7 @@
         </w:rPr>
         <w:t xml:space="preserve">the </w:t>
       </w:r>
+      <w:proofErr w:type="spellStart"/>
       <w:r>
         <w:rPr>
           <w:rFonts w:cstheme="minorHAnsi"/>
@@ -3955,6 +4805,7 @@
         </w:rPr>
         <w:t>editerranean</w:t>
       </w:r>
+      <w:proofErr w:type="spellEnd"/>
       <w:r>
         <w:rPr>
           <w:rFonts w:cstheme="minorHAnsi"/>
@@ -4227,6 +5078,7 @@
         </w:rPr>
         <w:t xml:space="preserve"> the </w:t>
       </w:r>
+      <w:proofErr w:type="spellStart"/>
       <w:r>
         <w:rPr>
           <w:rFonts w:cstheme="minorHAnsi"/>
@@ -4237,7 +5089,14 @@
         <w:rPr>
           <w:rFonts w:cstheme="minorHAnsi"/>
         </w:rPr>
-        <w:t xml:space="preserve">editerranean community </w:t>
+        <w:t>editerranean</w:t>
+      </w:r>
+      <w:proofErr w:type="spellEnd"/>
+      <w:r>
+        <w:rPr>
+          <w:rFonts w:cstheme="minorHAnsi"/>
+        </w:rPr>
+        <w:t xml:space="preserve"> community </w:t>
       </w:r>
       <w:r>
         <w:rPr>
@@ -4474,42 +5333,82 @@
         </w:rPr>
         <w:t>(</w:t>
       </w:r>
+      <w:proofErr w:type="spellStart"/>
       <w:r>
         <w:rPr>
           <w:rFonts w:cstheme="minorHAnsi"/>
           <w:i/>
           <w:iCs/>
         </w:rPr>
-        <w:t>Jurinea humilis</w:t>
-      </w:r>
-      <w:r>
-        <w:rPr>
-          <w:rFonts w:cstheme="minorHAnsi"/>
-        </w:rPr>
-        <w:t xml:space="preserve">, </w:t>
-      </w:r>
+        <w:t>Jurinea</w:t>
+      </w:r>
+      <w:proofErr w:type="spellEnd"/>
       <w:r>
         <w:rPr>
           <w:rFonts w:cstheme="minorHAnsi"/>
           <w:i/>
           <w:iCs/>
         </w:rPr>
-        <w:t>Thymus praecox</w:t>
-      </w:r>
-      <w:r>
-        <w:rPr>
-          <w:rFonts w:cstheme="minorHAnsi"/>
-        </w:rPr>
-        <w:t xml:space="preserve"> and </w:t>
-      </w:r>
+        <w:t xml:space="preserve"> </w:t>
+      </w:r>
+      <w:proofErr w:type="spellStart"/>
       <w:r>
         <w:rPr>
           <w:rFonts w:cstheme="minorHAnsi"/>
           <w:i/>
           <w:iCs/>
         </w:rPr>
-        <w:t>Silene ciliata</w:t>
-      </w:r>
+        <w:t>humilis</w:t>
+      </w:r>
+      <w:proofErr w:type="spellEnd"/>
+      <w:r>
+        <w:rPr>
+          <w:rFonts w:cstheme="minorHAnsi"/>
+        </w:rPr>
+        <w:t xml:space="preserve">, </w:t>
+      </w:r>
+      <w:r>
+        <w:rPr>
+          <w:rFonts w:cstheme="minorHAnsi"/>
+          <w:i/>
+          <w:iCs/>
+        </w:rPr>
+        <w:t>Thymus praecox</w:t>
+      </w:r>
+      <w:r>
+        <w:rPr>
+          <w:rFonts w:cstheme="minorHAnsi"/>
+        </w:rPr>
+        <w:t xml:space="preserve"> and </w:t>
+      </w:r>
+      <w:proofErr w:type="spellStart"/>
+      <w:r>
+        <w:rPr>
+          <w:rFonts w:cstheme="minorHAnsi"/>
+          <w:i/>
+          <w:iCs/>
+        </w:rPr>
+        <w:t>Silene</w:t>
+      </w:r>
+      <w:proofErr w:type="spellEnd"/>
+      <w:r>
+        <w:rPr>
+          <w:rFonts w:cstheme="minorHAnsi"/>
+          <w:i/>
+          <w:iCs/>
+        </w:rPr>
+        <w:t xml:space="preserve"> </w:t>
+      </w:r>
+      <w:proofErr w:type="spellStart"/>
+      <w:r>
+        <w:rPr>
+          <w:rFonts w:cstheme="minorHAnsi"/>
+          <w:i/>
+          <w:iCs/>
+        </w:rPr>
+        <w:t>ciliata</w:t>
+      </w:r>
+      <w:proofErr w:type="spellEnd"/>
       <w:r>
         <w:rPr>
           <w:rFonts w:cstheme="minorHAnsi"/>
@@ -4930,7 +5829,39 @@
           <w:rFonts w:cstheme="minorHAnsi"/>
           <w:lang w:val="en-US"/>
         </w:rPr>
-        <w:t xml:space="preserve"> M-Log5W, GeoPrecision, Ettlingen, Germany; accuracy: +/- 0.1 ºC at 0 ºC, resolution: 0.01 ºC</w:t>
+        <w:t xml:space="preserve"> M-Log5W, </w:t>
+      </w:r>
+      <w:proofErr w:type="spellStart"/>
+      <w:r>
+        <w:rPr>
+          <w:rFonts w:cstheme="minorHAnsi"/>
+          <w:lang w:val="en-US"/>
+        </w:rPr>
+        <w:t>GeoPrecision</w:t>
+      </w:r>
+      <w:proofErr w:type="spellEnd"/>
+      <w:r>
+        <w:rPr>
+          <w:rFonts w:cstheme="minorHAnsi"/>
+          <w:lang w:val="en-US"/>
+        </w:rPr>
+        <w:t xml:space="preserve">, </w:t>
+      </w:r>
+      <w:proofErr w:type="spellStart"/>
+      <w:r>
+        <w:rPr>
+          <w:rFonts w:cstheme="minorHAnsi"/>
+          <w:lang w:val="en-US"/>
+        </w:rPr>
+        <w:t>Ettlingen</w:t>
+      </w:r>
+      <w:proofErr w:type="spellEnd"/>
+      <w:r>
+        <w:rPr>
+          <w:rFonts w:cstheme="minorHAnsi"/>
+          <w:lang w:val="en-US"/>
+        </w:rPr>
+        <w:t>, Germany; accuracy: +/- 0.1 ºC at 0 ºC, resolution: 0.01 ºC</w:t>
       </w:r>
       <w:r>
         <w:rPr>
@@ -5442,14 +6373,62 @@
           <w:rFonts w:cstheme="minorHAnsi"/>
           <w:lang w:val="en-US"/>
         </w:rPr>
-        <w:t xml:space="preserve">configured using Fitolog 9000 software (version 9308, Aralab Pharmaceutical Stability software) </w:t>
-      </w:r>
-      <w:r>
-        <w:rPr>
-          <w:rFonts w:cstheme="minorHAnsi"/>
-          <w:lang w:val="en-US"/>
-        </w:rPr>
-        <w:t>in Aralab incubator</w:t>
+        <w:t xml:space="preserve">configured using </w:t>
+      </w:r>
+      <w:proofErr w:type="spellStart"/>
+      <w:r>
+        <w:rPr>
+          <w:rFonts w:cstheme="minorHAnsi"/>
+          <w:lang w:val="en-US"/>
+        </w:rPr>
+        <w:t>Fitolog</w:t>
+      </w:r>
+      <w:proofErr w:type="spellEnd"/>
+      <w:r>
+        <w:rPr>
+          <w:rFonts w:cstheme="minorHAnsi"/>
+          <w:lang w:val="en-US"/>
+        </w:rPr>
+        <w:t xml:space="preserve"> 9000 software (version 9308, </w:t>
+      </w:r>
+      <w:proofErr w:type="spellStart"/>
+      <w:r>
+        <w:rPr>
+          <w:rFonts w:cstheme="minorHAnsi"/>
+          <w:lang w:val="en-US"/>
+        </w:rPr>
+        <w:t>Aralab</w:t>
+      </w:r>
+      <w:proofErr w:type="spellEnd"/>
+      <w:r>
+        <w:rPr>
+          <w:rFonts w:cstheme="minorHAnsi"/>
+          <w:lang w:val="en-US"/>
+        </w:rPr>
+        <w:t xml:space="preserve"> Pharmaceutical Stability software) </w:t>
+      </w:r>
+      <w:r>
+        <w:rPr>
+          <w:rFonts w:cstheme="minorHAnsi"/>
+          <w:lang w:val="en-US"/>
+        </w:rPr>
+        <w:t xml:space="preserve">in </w:t>
+      </w:r>
+      <w:proofErr w:type="spellStart"/>
+      <w:r>
+        <w:rPr>
+          <w:rFonts w:cstheme="minorHAnsi"/>
+          <w:lang w:val="en-US"/>
+        </w:rPr>
+        <w:t>Aralab</w:t>
+      </w:r>
+      <w:proofErr w:type="spellEnd"/>
+      <w:r>
+        <w:rPr>
+          <w:rFonts w:cstheme="minorHAnsi"/>
+          <w:lang w:val="en-US"/>
+        </w:rPr>
+        <w:t xml:space="preserve"> incubator</w:t>
       </w:r>
       <w:r>
         <w:rPr>
@@ -5463,7 +6442,39 @@
           <w:rFonts w:cstheme="minorHAnsi"/>
           <w:lang w:val="en-US"/>
         </w:rPr>
-        <w:t xml:space="preserve"> (Aralab climatic chamber Fitoclima S600 PL</w:t>
+        <w:t xml:space="preserve"> (</w:t>
+      </w:r>
+      <w:proofErr w:type="spellStart"/>
+      <w:r>
+        <w:rPr>
+          <w:rFonts w:cstheme="minorHAnsi"/>
+          <w:lang w:val="en-US"/>
+        </w:rPr>
+        <w:t>Aralab</w:t>
+      </w:r>
+      <w:proofErr w:type="spellEnd"/>
+      <w:r>
+        <w:rPr>
+          <w:rFonts w:cstheme="minorHAnsi"/>
+          <w:lang w:val="en-US"/>
+        </w:rPr>
+        <w:t xml:space="preserve"> climatic chamber </w:t>
+      </w:r>
+      <w:proofErr w:type="spellStart"/>
+      <w:r>
+        <w:rPr>
+          <w:rFonts w:cstheme="minorHAnsi"/>
+          <w:lang w:val="en-US"/>
+        </w:rPr>
+        <w:t>Fitoclima</w:t>
+      </w:r>
+      <w:proofErr w:type="spellEnd"/>
+      <w:r>
+        <w:rPr>
+          <w:rFonts w:cstheme="minorHAnsi"/>
+          <w:lang w:val="en-US"/>
+        </w:rPr>
+        <w:t xml:space="preserve"> S600 PL</w:t>
       </w:r>
       <w:r>
         <w:rPr>
@@ -5766,6 +6777,7 @@
         </w:rPr>
         <w:t>“</w:t>
       </w:r>
+      <w:proofErr w:type="spellStart"/>
       <w:r>
         <w:rPr>
           <w:rFonts w:cstheme="minorHAnsi"/>
@@ -5778,7 +6790,15 @@
           <w:rFonts w:cstheme="minorHAnsi"/>
           <w:lang w:val="en-US"/>
         </w:rPr>
-        <w:t>nowbed incubator”</w:t>
+        <w:t>nowbed</w:t>
+      </w:r>
+      <w:proofErr w:type="spellEnd"/>
+      <w:r>
+        <w:rPr>
+          <w:rFonts w:cstheme="minorHAnsi"/>
+          <w:lang w:val="en-US"/>
+        </w:rPr>
+        <w:t xml:space="preserve"> incubator”</w:t>
       </w:r>
       <w:r>
         <w:rPr>
@@ -5846,7 +6866,7 @@
           <w:rFonts w:cstheme="minorHAnsi"/>
           <w:noProof/>
           <w:color w:val="000000"/>
-          <w:lang w:val="en-US"/>
+          <w:lang w:val="ca-ES" w:eastAsia="ca-ES"/>
         </w:rPr>
         <w:drawing>
           <wp:inline distT="0" distB="0" distL="0" distR="0" wp14:anchorId="2EBD6AF5" wp14:editId="5DF42863">
@@ -5864,7 +6884,7 @@
                     <pic:cNvPicPr/>
                   </pic:nvPicPr>
                   <pic:blipFill>
-                    <a:blip r:embed="rId11" cstate="print">
+                    <a:blip r:embed="rId9" cstate="print">
                       <a:extLst>
                         <a:ext uri="{28A0092B-C50C-407E-A947-70E740481C1C}">
                           <a14:useLocalDpi xmlns:a14="http://schemas.microsoft.com/office/drawing/2010/main" val="0"/>
@@ -6006,13 +7026,23 @@
         </w:rPr>
         <w:t xml:space="preserve"> </w:t>
       </w:r>
-      <w:r>
-        <w:rPr>
-          <w:rFonts w:cstheme="minorHAnsi"/>
-          <w:color w:val="000000"/>
-          <w:lang w:val="en-US"/>
-        </w:rPr>
-        <w:t xml:space="preserve">Picos de Europa </w:t>
+      <w:proofErr w:type="spellStart"/>
+      <w:r>
+        <w:rPr>
+          <w:rFonts w:cstheme="minorHAnsi"/>
+          <w:color w:val="000000"/>
+          <w:lang w:val="en-US"/>
+        </w:rPr>
+        <w:t>Picos</w:t>
+      </w:r>
+      <w:proofErr w:type="spellEnd"/>
+      <w:r>
+        <w:rPr>
+          <w:rFonts w:cstheme="minorHAnsi"/>
+          <w:color w:val="000000"/>
+          <w:lang w:val="en-US"/>
+        </w:rPr>
+        <w:t xml:space="preserve"> de Europa </w:t>
       </w:r>
       <w:r>
         <w:rPr>
@@ -6202,7 +7232,25 @@
           <w:color w:val="000000"/>
           <w:lang w:val="en-US"/>
         </w:rPr>
-        <w:t xml:space="preserve">fellfield and snowbed </w:t>
+        <w:t xml:space="preserve">fellfield and </w:t>
+      </w:r>
+      <w:proofErr w:type="spellStart"/>
+      <w:r>
+        <w:rPr>
+          <w:rFonts w:cstheme="minorHAnsi"/>
+          <w:color w:val="000000"/>
+          <w:lang w:val="en-US"/>
+        </w:rPr>
+        <w:t>snowbed</w:t>
+      </w:r>
+      <w:proofErr w:type="spellEnd"/>
+      <w:r>
+        <w:rPr>
+          <w:rFonts w:cstheme="minorHAnsi"/>
+          <w:color w:val="000000"/>
+          <w:lang w:val="en-US"/>
+        </w:rPr>
+        <w:t xml:space="preserve"> </w:t>
       </w:r>
       <w:r>
         <w:rPr>
@@ -6596,7 +7644,25 @@
           <w:color w:val="000000"/>
           <w:lang w:eastAsia="ca-ES"/>
         </w:rPr>
-        <w:t xml:space="preserve"> for 126 days while in snowbed incubator </w:t>
+        <w:t xml:space="preserve"> for 126 days while in </w:t>
+      </w:r>
+      <w:proofErr w:type="spellStart"/>
+      <w:r>
+        <w:rPr>
+          <w:rFonts w:eastAsia="Times New Roman" w:cstheme="minorHAnsi"/>
+          <w:color w:val="000000"/>
+          <w:lang w:eastAsia="ca-ES"/>
+        </w:rPr>
+        <w:t>snowbed</w:t>
+      </w:r>
+      <w:proofErr w:type="spellEnd"/>
+      <w:r>
+        <w:rPr>
+          <w:rFonts w:eastAsia="Times New Roman" w:cstheme="minorHAnsi"/>
+          <w:color w:val="000000"/>
+          <w:lang w:eastAsia="ca-ES"/>
+        </w:rPr>
+        <w:t xml:space="preserve"> incubator </w:t>
       </w:r>
       <w:r>
         <w:rPr>
@@ -6763,7 +7829,25 @@
           <w:color w:val="000000"/>
           <w:lang w:eastAsia="ca-ES"/>
         </w:rPr>
-        <w:t xml:space="preserve"> also differed with 172 days in fellfield incubator and 122 days in snowbed incubator</w:t>
+        <w:t xml:space="preserve"> also differed with 172 days in fellfield incubator and 122 days in </w:t>
+      </w:r>
+      <w:proofErr w:type="spellStart"/>
+      <w:r>
+        <w:rPr>
+          <w:rFonts w:eastAsia="Times New Roman" w:cstheme="minorHAnsi"/>
+          <w:color w:val="000000"/>
+          <w:lang w:eastAsia="ca-ES"/>
+        </w:rPr>
+        <w:t>snowbed</w:t>
+      </w:r>
+      <w:proofErr w:type="spellEnd"/>
+      <w:r>
+        <w:rPr>
+          <w:rFonts w:eastAsia="Times New Roman" w:cstheme="minorHAnsi"/>
+          <w:color w:val="000000"/>
+          <w:lang w:eastAsia="ca-ES"/>
+        </w:rPr>
+        <w:t xml:space="preserve"> incubator</w:t>
       </w:r>
       <w:r>
         <w:rPr>
@@ -6938,7 +8022,25 @@
           <w:color w:val="000000"/>
           <w:lang w:eastAsia="ca-ES"/>
         </w:rPr>
-        <w:t>in snowbed incubator</w:t>
+        <w:t xml:space="preserve">in </w:t>
+      </w:r>
+      <w:proofErr w:type="spellStart"/>
+      <w:r>
+        <w:rPr>
+          <w:rFonts w:eastAsia="Times New Roman" w:cstheme="minorHAnsi"/>
+          <w:color w:val="000000"/>
+          <w:lang w:eastAsia="ca-ES"/>
+        </w:rPr>
+        <w:t>snowbed</w:t>
+      </w:r>
+      <w:proofErr w:type="spellEnd"/>
+      <w:r>
+        <w:rPr>
+          <w:rFonts w:eastAsia="Times New Roman" w:cstheme="minorHAnsi"/>
+          <w:color w:val="000000"/>
+          <w:lang w:eastAsia="ca-ES"/>
+        </w:rPr>
+        <w:t xml:space="preserve"> incubator</w:t>
       </w:r>
       <w:r>
         <w:rPr>
@@ -7288,6 +8390,7 @@
         </w:rPr>
         <w:t xml:space="preserve"> (</w:t>
       </w:r>
+      <w:proofErr w:type="spellStart"/>
       <w:r>
         <w:rPr>
           <w:rFonts w:eastAsia="Times New Roman" w:cstheme="minorHAnsi"/>
@@ -7302,7 +8405,25 @@
           <w:color w:val="000000"/>
           <w:lang w:eastAsia="ca-ES"/>
         </w:rPr>
-        <w:t>iltros A</w:t>
+        <w:t>iltros</w:t>
+      </w:r>
+      <w:proofErr w:type="spellEnd"/>
+      <w:r>
+        <w:rPr>
+          <w:rFonts w:eastAsia="Times New Roman" w:cstheme="minorHAnsi"/>
+          <w:color w:val="000000"/>
+          <w:lang w:eastAsia="ca-ES"/>
+        </w:rPr>
+        <w:t xml:space="preserve"> </w:t>
+      </w:r>
+      <w:proofErr w:type="spellStart"/>
+      <w:r>
+        <w:rPr>
+          <w:rFonts w:eastAsia="Times New Roman" w:cstheme="minorHAnsi"/>
+          <w:color w:val="000000"/>
+          <w:lang w:eastAsia="ca-ES"/>
+        </w:rPr>
+        <w:t>A</w:t>
       </w:r>
       <w:r>
         <w:rPr>
@@ -7312,6 +8433,7 @@
         </w:rPr>
         <w:t>noia</w:t>
       </w:r>
+      <w:proofErr w:type="spellEnd"/>
       <w:r>
         <w:rPr>
           <w:rFonts w:eastAsia="Times New Roman" w:cstheme="minorHAnsi"/>
@@ -7430,7 +8552,25 @@
           <w:color w:val="000000"/>
           <w:lang w:eastAsia="ca-ES"/>
         </w:rPr>
-        <w:t>sealed with parafilm to maintain the moisture content</w:t>
+        <w:t xml:space="preserve">sealed with </w:t>
+      </w:r>
+      <w:proofErr w:type="spellStart"/>
+      <w:r>
+        <w:rPr>
+          <w:rFonts w:eastAsia="Times New Roman" w:cstheme="minorHAnsi"/>
+          <w:color w:val="000000"/>
+          <w:lang w:eastAsia="ca-ES"/>
+        </w:rPr>
+        <w:t>parafilm</w:t>
+      </w:r>
+      <w:proofErr w:type="spellEnd"/>
+      <w:r>
+        <w:rPr>
+          <w:rFonts w:eastAsia="Times New Roman" w:cstheme="minorHAnsi"/>
+          <w:color w:val="000000"/>
+          <w:lang w:eastAsia="ca-ES"/>
+        </w:rPr>
+        <w:t xml:space="preserve"> to maintain the moisture content</w:t>
       </w:r>
       <w:r>
         <w:rPr>
@@ -7768,7 +8908,43 @@
           <w:color w:val="000000"/>
           <w:lang w:eastAsia="ca-ES"/>
         </w:rPr>
-        <w:t xml:space="preserve">(specially from the mediterranean community) </w:t>
+        <w:t>(</w:t>
+      </w:r>
+      <w:proofErr w:type="gramStart"/>
+      <w:r>
+        <w:rPr>
+          <w:rFonts w:eastAsia="Times New Roman" w:cstheme="minorHAnsi"/>
+          <w:color w:val="000000"/>
+          <w:lang w:eastAsia="ca-ES"/>
+        </w:rPr>
+        <w:t>specially</w:t>
+      </w:r>
+      <w:proofErr w:type="gramEnd"/>
+      <w:r>
+        <w:rPr>
+          <w:rFonts w:eastAsia="Times New Roman" w:cstheme="minorHAnsi"/>
+          <w:color w:val="000000"/>
+          <w:lang w:eastAsia="ca-ES"/>
+        </w:rPr>
+        <w:t xml:space="preserve"> from the </w:t>
+      </w:r>
+      <w:proofErr w:type="spellStart"/>
+      <w:r>
+        <w:rPr>
+          <w:rFonts w:eastAsia="Times New Roman" w:cstheme="minorHAnsi"/>
+          <w:color w:val="000000"/>
+          <w:lang w:eastAsia="ca-ES"/>
+        </w:rPr>
+        <w:t>mediterranean</w:t>
+      </w:r>
+      <w:proofErr w:type="spellEnd"/>
+      <w:r>
+        <w:rPr>
+          <w:rFonts w:eastAsia="Times New Roman" w:cstheme="minorHAnsi"/>
+          <w:color w:val="000000"/>
+          <w:lang w:eastAsia="ca-ES"/>
+        </w:rPr>
+        <w:t xml:space="preserve"> community) </w:t>
       </w:r>
       <w:r>
         <w:rPr>
@@ -8722,7 +9898,25 @@
           <w:color w:val="000000"/>
           <w:lang w:eastAsia="ca-ES"/>
         </w:rPr>
-        <w:t xml:space="preserve"> and synthetise the </w:t>
+        <w:t xml:space="preserve"> and </w:t>
+      </w:r>
+      <w:proofErr w:type="spellStart"/>
+      <w:r>
+        <w:rPr>
+          <w:rFonts w:eastAsia="Times New Roman" w:cstheme="minorHAnsi"/>
+          <w:color w:val="000000"/>
+          <w:lang w:eastAsia="ca-ES"/>
+        </w:rPr>
+        <w:t>synthetise</w:t>
+      </w:r>
+      <w:proofErr w:type="spellEnd"/>
+      <w:r>
+        <w:rPr>
+          <w:rFonts w:eastAsia="Times New Roman" w:cstheme="minorHAnsi"/>
+          <w:color w:val="000000"/>
+          <w:lang w:eastAsia="ca-ES"/>
+        </w:rPr>
+        <w:t xml:space="preserve"> the </w:t>
       </w:r>
       <w:r>
         <w:rPr>
@@ -9055,7 +10249,15 @@
               <w:jc w:val="both"/>
             </w:pPr>
             <w:r>
-              <w:t>Germination of species without physiological dormancy. Strategy to germinate fast and grow before winter ‘s adverse conditions.</w:t>
+              <w:t xml:space="preserve">Germination of species without physiological dormancy. Strategy to germinate fast and grow before </w:t>
+            </w:r>
+            <w:proofErr w:type="gramStart"/>
+            <w:r>
+              <w:t>winter ‘s</w:t>
+            </w:r>
+            <w:proofErr w:type="gramEnd"/>
+            <w:r>
+              <w:t xml:space="preserve"> adverse conditions.</w:t>
             </w:r>
           </w:p>
         </w:tc>
@@ -9380,6 +10582,7 @@
         </w:rPr>
         <w:t xml:space="preserve">otal, </w:t>
       </w:r>
+      <w:proofErr w:type="gramStart"/>
       <w:r>
         <w:rPr>
           <w:rFonts w:eastAsia="Times New Roman" w:cstheme="minorHAnsi"/>
@@ -9394,7 +10597,16 @@
           <w:color w:val="000000"/>
           <w:lang w:eastAsia="ca-ES"/>
         </w:rPr>
-        <w:t xml:space="preserve">utumn and </w:t>
+        <w:t>utumn</w:t>
+      </w:r>
+      <w:proofErr w:type="gramEnd"/>
+      <w:r>
+        <w:rPr>
+          <w:rFonts w:eastAsia="Times New Roman" w:cstheme="minorHAnsi"/>
+          <w:color w:val="000000"/>
+          <w:lang w:eastAsia="ca-ES"/>
+        </w:rPr>
+        <w:t xml:space="preserve"> and </w:t>
       </w:r>
       <w:r>
         <w:rPr>
@@ -9490,7 +10702,25 @@
           <w:color w:val="000000"/>
           <w:lang w:eastAsia="ca-ES"/>
         </w:rPr>
-        <w:t xml:space="preserve">onditions as well as t50 in snowbed incubator. We don’t expect to find differences in environmental heat sum between incubators. </w:t>
+        <w:t xml:space="preserve">onditions as well as t50 in </w:t>
+      </w:r>
+      <w:proofErr w:type="spellStart"/>
+      <w:r>
+        <w:rPr>
+          <w:rFonts w:eastAsia="Times New Roman" w:cstheme="minorHAnsi"/>
+          <w:color w:val="000000"/>
+          <w:lang w:eastAsia="ca-ES"/>
+        </w:rPr>
+        <w:t>snowbed</w:t>
+      </w:r>
+      <w:proofErr w:type="spellEnd"/>
+      <w:r>
+        <w:rPr>
+          <w:rFonts w:eastAsia="Times New Roman" w:cstheme="minorHAnsi"/>
+          <w:color w:val="000000"/>
+          <w:lang w:eastAsia="ca-ES"/>
+        </w:rPr>
+        <w:t xml:space="preserve"> incubator. We don’t expect to find differences in environmental heat sum between incubators. </w:t>
       </w:r>
     </w:p>
     <w:p>
@@ -9535,15 +10765,33 @@
           <w:color w:val="000000"/>
           <w:lang w:val="en-US" w:eastAsia="ca-ES"/>
         </w:rPr>
-        <w:t>(MCMC</w:t>
-      </w:r>
+        <w:t>(</w:t>
+      </w:r>
+      <w:proofErr w:type="spellStart"/>
       <w:r>
         <w:rPr>
           <w:rFonts w:eastAsia="Times New Roman" w:cstheme="minorHAnsi"/>
           <w:color w:val="000000"/>
           <w:lang w:val="en-US" w:eastAsia="ca-ES"/>
         </w:rPr>
-        <w:t>glmm)</w:t>
+        <w:t>MCMC</w:t>
+      </w:r>
+      <w:r>
+        <w:rPr>
+          <w:rFonts w:eastAsia="Times New Roman" w:cstheme="minorHAnsi"/>
+          <w:color w:val="000000"/>
+          <w:lang w:val="en-US" w:eastAsia="ca-ES"/>
+        </w:rPr>
+        <w:t>glmm</w:t>
+      </w:r>
+      <w:proofErr w:type="spellEnd"/>
+      <w:r>
+        <w:rPr>
+          <w:rFonts w:eastAsia="Times New Roman" w:cstheme="minorHAnsi"/>
+          <w:color w:val="000000"/>
+          <w:lang w:val="en-US" w:eastAsia="ca-ES"/>
+        </w:rPr>
+        <w:t>)</w:t>
       </w:r>
       <w:r>
         <w:rPr>
@@ -9668,20 +10916,30 @@
         </w:rPr>
         <w:t xml:space="preserve">we used binomial </w:t>
       </w:r>
+      <w:proofErr w:type="spellStart"/>
       <w:r>
         <w:rPr>
           <w:rFonts w:eastAsia="Times New Roman" w:cstheme="minorHAnsi"/>
           <w:color w:val="000000"/>
           <w:lang w:val="en-US" w:eastAsia="ca-ES"/>
         </w:rPr>
-        <w:t>MCMCglmms (family = multinomial2)</w:t>
-      </w:r>
+        <w:t>MCMCglmms</w:t>
+      </w:r>
+      <w:proofErr w:type="spellEnd"/>
       <w:r>
         <w:rPr>
           <w:rFonts w:eastAsia="Times New Roman" w:cstheme="minorHAnsi"/>
           <w:color w:val="000000"/>
           <w:lang w:val="en-US" w:eastAsia="ca-ES"/>
         </w:rPr>
+        <w:t xml:space="preserve"> (family = multinomial2)</w:t>
+      </w:r>
+      <w:r>
+        <w:rPr>
+          <w:rFonts w:eastAsia="Times New Roman" w:cstheme="minorHAnsi"/>
+          <w:color w:val="000000"/>
+          <w:lang w:val="en-US" w:eastAsia="ca-ES"/>
+        </w:rPr>
         <w:t xml:space="preserve"> while </w:t>
       </w:r>
       <w:r>
@@ -9778,16 +11036,27 @@
           <w:color w:val="000000"/>
           <w:lang w:val="en-US" w:eastAsia="ca-ES"/>
         </w:rPr>
-        <w:t>used gaussian</w:t>
-      </w:r>
+        <w:t xml:space="preserve">used </w:t>
+      </w:r>
+      <w:proofErr w:type="spellStart"/>
       <w:r>
         <w:rPr>
           <w:rFonts w:eastAsia="Times New Roman" w:cstheme="minorHAnsi"/>
           <w:color w:val="000000"/>
           <w:lang w:val="en-US" w:eastAsia="ca-ES"/>
         </w:rPr>
+        <w:t>gaussian</w:t>
+      </w:r>
+      <w:proofErr w:type="spellEnd"/>
+      <w:r>
+        <w:rPr>
+          <w:rFonts w:eastAsia="Times New Roman" w:cstheme="minorHAnsi"/>
+          <w:color w:val="000000"/>
+          <w:lang w:val="en-US" w:eastAsia="ca-ES"/>
+        </w:rPr>
         <w:t xml:space="preserve"> </w:t>
       </w:r>
+      <w:proofErr w:type="spellStart"/>
       <w:r>
         <w:rPr>
           <w:rFonts w:eastAsia="Times New Roman" w:cstheme="minorHAnsi"/>
@@ -9796,13 +11065,32 @@
         </w:rPr>
         <w:t>MCMCglmms</w:t>
       </w:r>
+      <w:proofErr w:type="spellEnd"/>
       <w:r>
         <w:rPr>
           <w:rFonts w:eastAsia="Times New Roman" w:cstheme="minorHAnsi"/>
           <w:color w:val="000000"/>
           <w:lang w:val="en-US" w:eastAsia="ca-ES"/>
         </w:rPr>
-        <w:t xml:space="preserve"> (family = gaussian)</w:t>
+        <w:t xml:space="preserve"> (family = </w:t>
+      </w:r>
+      <w:proofErr w:type="spellStart"/>
+      <w:r>
+        <w:rPr>
+          <w:rFonts w:eastAsia="Times New Roman" w:cstheme="minorHAnsi"/>
+          <w:color w:val="000000"/>
+          <w:lang w:val="en-US" w:eastAsia="ca-ES"/>
+        </w:rPr>
+        <w:t>gaussian</w:t>
+      </w:r>
+      <w:proofErr w:type="spellEnd"/>
+      <w:r>
+        <w:rPr>
+          <w:rFonts w:eastAsia="Times New Roman" w:cstheme="minorHAnsi"/>
+          <w:color w:val="000000"/>
+          <w:lang w:val="en-US" w:eastAsia="ca-ES"/>
+        </w:rPr>
+        <w:t>)</w:t>
       </w:r>
       <w:r>
         <w:rPr>
@@ -10597,7 +11885,25 @@
           <w:color w:val="000000"/>
           <w:lang w:eastAsia="ca-ES"/>
         </w:rPr>
-        <w:t>To estimate phylogenetic signal of seed germination over all variables we used Pagels’s lambda (</w:t>
+        <w:t xml:space="preserve">To estimate phylogenetic signal of seed germination over all variables we used </w:t>
+      </w:r>
+      <w:proofErr w:type="spellStart"/>
+      <w:r>
+        <w:rPr>
+          <w:rFonts w:eastAsia="Times New Roman" w:cstheme="minorHAnsi"/>
+          <w:color w:val="000000"/>
+          <w:lang w:eastAsia="ca-ES"/>
+        </w:rPr>
+        <w:t>Pagels’s</w:t>
+      </w:r>
+      <w:proofErr w:type="spellEnd"/>
+      <w:r>
+        <w:rPr>
+          <w:rFonts w:eastAsia="Times New Roman" w:cstheme="minorHAnsi"/>
+          <w:color w:val="000000"/>
+          <w:lang w:eastAsia="ca-ES"/>
+        </w:rPr>
+        <w:t xml:space="preserve"> lambda (</w:t>
       </w:r>
       <w:r>
         <w:rPr>
@@ -11007,6 +12313,7 @@
         </w:rPr>
         <w:t xml:space="preserve">The </w:t>
       </w:r>
+      <w:proofErr w:type="spellStart"/>
       <w:r>
         <w:rPr>
           <w:rFonts w:cstheme="minorHAnsi"/>
@@ -11017,7 +12324,14 @@
         <w:rPr>
           <w:rFonts w:cstheme="minorHAnsi"/>
         </w:rPr>
-        <w:t xml:space="preserve">editerranean community showed no significant differences between incubators for </w:t>
+        <w:t>editerranean</w:t>
+      </w:r>
+      <w:proofErr w:type="spellEnd"/>
+      <w:r>
+        <w:rPr>
+          <w:rFonts w:cstheme="minorHAnsi"/>
+        </w:rPr>
+        <w:t xml:space="preserve"> community showed no significant differences between incubators for </w:t>
       </w:r>
       <w:r>
         <w:rPr>
@@ -11031,6 +12345,7 @@
         </w:rPr>
         <w:t xml:space="preserve">otal and </w:t>
       </w:r>
+      <w:proofErr w:type="gramStart"/>
       <w:r>
         <w:rPr>
           <w:rFonts w:cstheme="minorHAnsi"/>
@@ -11041,7 +12356,14 @@
         <w:rPr>
           <w:rFonts w:cstheme="minorHAnsi"/>
         </w:rPr>
-        <w:t>pring germination traits</w:t>
+        <w:t>pring</w:t>
+      </w:r>
+      <w:proofErr w:type="gramEnd"/>
+      <w:r>
+        <w:rPr>
+          <w:rFonts w:cstheme="minorHAnsi"/>
+        </w:rPr>
+        <w:t xml:space="preserve"> germination traits</w:t>
       </w:r>
       <w:r>
         <w:rPr>
@@ -11125,7 +12447,21 @@
         <w:rPr>
           <w:rFonts w:cstheme="minorHAnsi"/>
         </w:rPr>
-        <w:t xml:space="preserve">, Autumn germination were higher in fellfield incubator while Summer germination, </w:t>
+        <w:t xml:space="preserve">, </w:t>
+      </w:r>
+      <w:proofErr w:type="gramStart"/>
+      <w:r>
+        <w:rPr>
+          <w:rFonts w:cstheme="minorHAnsi"/>
+        </w:rPr>
+        <w:t>Autumn</w:t>
+      </w:r>
+      <w:proofErr w:type="gramEnd"/>
+      <w:r>
+        <w:rPr>
+          <w:rFonts w:cstheme="minorHAnsi"/>
+        </w:rPr>
+        <w:t xml:space="preserve"> germination were higher in fellfield incubator while Summer germination, </w:t>
       </w:r>
       <w:r>
         <w:rPr>
@@ -11149,7 +12485,21 @@
         <w:rPr>
           <w:rFonts w:cstheme="minorHAnsi"/>
         </w:rPr>
-        <w:t xml:space="preserve">inter conditions and t50 were higher in snowbed incubator (see </w:t>
+        <w:t xml:space="preserve">inter conditions and t50 were higher in </w:t>
+      </w:r>
+      <w:proofErr w:type="spellStart"/>
+      <w:r>
+        <w:rPr>
+          <w:rFonts w:cstheme="minorHAnsi"/>
+        </w:rPr>
+        <w:t>snowbed</w:t>
+      </w:r>
+      <w:proofErr w:type="spellEnd"/>
+      <w:r>
+        <w:rPr>
+          <w:rFonts w:cstheme="minorHAnsi"/>
+        </w:rPr>
+        <w:t xml:space="preserve"> incubator (see </w:t>
       </w:r>
       <w:r>
         <w:rPr>
@@ -11209,7 +12559,21 @@
         <w:rPr>
           <w:rFonts w:cstheme="minorHAnsi"/>
         </w:rPr>
-        <w:t xml:space="preserve">. Germination rate, Total, Autumn and Spring germination were higher in fellfield incubator whereas </w:t>
+        <w:t xml:space="preserve">. Germination rate, Total, </w:t>
+      </w:r>
+      <w:proofErr w:type="gramStart"/>
+      <w:r>
+        <w:rPr>
+          <w:rFonts w:cstheme="minorHAnsi"/>
+        </w:rPr>
+        <w:t>Autumn</w:t>
+      </w:r>
+      <w:proofErr w:type="gramEnd"/>
+      <w:r>
+        <w:rPr>
+          <w:rFonts w:cstheme="minorHAnsi"/>
+        </w:rPr>
+        <w:t xml:space="preserve"> and Spring germination were higher in fellfield incubator whereas </w:t>
       </w:r>
       <w:r>
         <w:rPr>
@@ -11257,7 +12621,21 @@
         <w:rPr>
           <w:rFonts w:cstheme="minorHAnsi"/>
         </w:rPr>
-        <w:t xml:space="preserve">onditions and t50 were higher in snowbed incubator (see fig </w:t>
+        <w:t xml:space="preserve">onditions and t50 were higher in </w:t>
+      </w:r>
+      <w:proofErr w:type="spellStart"/>
+      <w:r>
+        <w:rPr>
+          <w:rFonts w:cstheme="minorHAnsi"/>
+        </w:rPr>
+        <w:t>snowbed</w:t>
+      </w:r>
+      <w:proofErr w:type="spellEnd"/>
+      <w:r>
+        <w:rPr>
+          <w:rFonts w:cstheme="minorHAnsi"/>
+        </w:rPr>
+        <w:t xml:space="preserve"> incubator (see fig </w:t>
       </w:r>
       <w:r>
         <w:rPr>
@@ -11287,7 +12665,21 @@
         <w:rPr>
           <w:rFonts w:cstheme="minorHAnsi"/>
         </w:rPr>
-        <w:t xml:space="preserve">significant) in both communities except for Spring germination. The effect size was always larger in the </w:t>
+        <w:t xml:space="preserve">significant) in both communities except for </w:t>
+      </w:r>
+      <w:proofErr w:type="gramStart"/>
+      <w:r>
+        <w:rPr>
+          <w:rFonts w:cstheme="minorHAnsi"/>
+        </w:rPr>
+        <w:t>Spring</w:t>
+      </w:r>
+      <w:proofErr w:type="gramEnd"/>
+      <w:r>
+        <w:rPr>
+          <w:rFonts w:cstheme="minorHAnsi"/>
+        </w:rPr>
+        <w:t xml:space="preserve"> germination. The effect size was always larger in the </w:t>
       </w:r>
       <w:r>
         <w:rPr>
@@ -11333,6 +12725,7 @@
         <w:rPr>
           <w:rFonts w:cstheme="minorHAnsi"/>
           <w:noProof/>
+          <w:lang w:val="ca-ES" w:eastAsia="ca-ES"/>
         </w:rPr>
         <w:lastRenderedPageBreak/>
         <w:drawing>
@@ -11351,7 +12744,7 @@
                     <pic:cNvPicPr/>
                   </pic:nvPicPr>
                   <pic:blipFill>
-                    <a:blip r:embed="rId12" cstate="print">
+                    <a:blip r:embed="rId10" cstate="print">
                       <a:extLst>
                         <a:ext uri="{28A0092B-C50C-407E-A947-70E740481C1C}">
                           <a14:useLocalDpi xmlns:a14="http://schemas.microsoft.com/office/drawing/2010/main" val="0"/>
@@ -11396,7 +12789,21 @@
         <w:rPr>
           <w:rFonts w:cstheme="minorHAnsi"/>
         </w:rPr>
-        <w:t xml:space="preserve">. Left panels for Mediterranean community and right panels for Temperate community. 3A. </w:t>
+        <w:t xml:space="preserve">. Left panels for Mediterranean community and right panels for </w:t>
+      </w:r>
+      <w:proofErr w:type="gramStart"/>
+      <w:r>
+        <w:rPr>
+          <w:rFonts w:cstheme="minorHAnsi"/>
+        </w:rPr>
+        <w:t>Temperate</w:t>
+      </w:r>
+      <w:proofErr w:type="gramEnd"/>
+      <w:r>
+        <w:rPr>
+          <w:rFonts w:cstheme="minorHAnsi"/>
+        </w:rPr>
+        <w:t xml:space="preserve"> community. 3A. </w:t>
       </w:r>
       <w:r>
         <w:rPr>
@@ -11408,7 +12815,35 @@
         <w:rPr>
           <w:rFonts w:cstheme="minorHAnsi"/>
         </w:rPr>
-        <w:t>ffect of snowbed incubator in the eight traits for both communities, according to the MCMC-glmm analysis of raw data. Dots indicate mean effect size</w:t>
+        <w:t xml:space="preserve">ffect of </w:t>
+      </w:r>
+      <w:proofErr w:type="spellStart"/>
+      <w:r>
+        <w:rPr>
+          <w:rFonts w:cstheme="minorHAnsi"/>
+        </w:rPr>
+        <w:t>snowbed</w:t>
+      </w:r>
+      <w:proofErr w:type="spellEnd"/>
+      <w:r>
+        <w:rPr>
+          <w:rFonts w:cstheme="minorHAnsi"/>
+        </w:rPr>
+        <w:t xml:space="preserve"> incubator in the eight traits for both communities, according to the MCMC-</w:t>
+      </w:r>
+      <w:proofErr w:type="spellStart"/>
+      <w:r>
+        <w:rPr>
+          <w:rFonts w:cstheme="minorHAnsi"/>
+        </w:rPr>
+        <w:t>glmm</w:t>
+      </w:r>
+      <w:proofErr w:type="spellEnd"/>
+      <w:r>
+        <w:rPr>
+          <w:rFonts w:cstheme="minorHAnsi"/>
+        </w:rPr>
+        <w:t xml:space="preserve"> analysis of raw data. Dots indicate mean effect size</w:t>
       </w:r>
       <w:r>
         <w:rPr>
@@ -11510,7 +12945,21 @@
         <w:rPr>
           <w:rFonts w:cstheme="minorHAnsi"/>
         </w:rPr>
-        <w:t xml:space="preserve">in snowbed </w:t>
+        <w:t xml:space="preserve">in </w:t>
+      </w:r>
+      <w:proofErr w:type="spellStart"/>
+      <w:r>
+        <w:rPr>
+          <w:rFonts w:cstheme="minorHAnsi"/>
+        </w:rPr>
+        <w:t>snowbed</w:t>
+      </w:r>
+      <w:proofErr w:type="spellEnd"/>
+      <w:r>
+        <w:rPr>
+          <w:rFonts w:cstheme="minorHAnsi"/>
+        </w:rPr>
+        <w:t xml:space="preserve"> </w:t>
       </w:r>
       <w:r>
         <w:rPr>
@@ -11594,7 +13043,21 @@
         <w:rPr>
           <w:rFonts w:cstheme="minorHAnsi"/>
         </w:rPr>
-        <w:t xml:space="preserve"> both communities. Errors bars in germination timing traits (Total, Autumn, Spring, Summer, Winter</w:t>
+        <w:t xml:space="preserve"> both communities. Errors bars in germination timing traits (Total, </w:t>
+      </w:r>
+      <w:proofErr w:type="gramStart"/>
+      <w:r>
+        <w:rPr>
+          <w:rFonts w:cstheme="minorHAnsi"/>
+        </w:rPr>
+        <w:t>Autumn</w:t>
+      </w:r>
+      <w:proofErr w:type="gramEnd"/>
+      <w:r>
+        <w:rPr>
+          <w:rFonts w:cstheme="minorHAnsi"/>
+        </w:rPr>
+        <w:t>, Spring, Summer, Winter</w:t>
       </w:r>
       <w:r>
         <w:rPr>
@@ -11639,7 +13102,21 @@
         <w:rPr>
           <w:rFonts w:cstheme="minorHAnsi"/>
         </w:rPr>
-        <w:t xml:space="preserve"> Rate (MGT, using GerminaR pack</w:t>
+        <w:t xml:space="preserve"> Rate (MGT, using </w:t>
+      </w:r>
+      <w:proofErr w:type="spellStart"/>
+      <w:r>
+        <w:rPr>
+          <w:rFonts w:cstheme="minorHAnsi"/>
+        </w:rPr>
+        <w:t>GerminaR</w:t>
+      </w:r>
+      <w:proofErr w:type="spellEnd"/>
+      <w:r>
+        <w:rPr>
+          <w:rFonts w:cstheme="minorHAnsi"/>
+        </w:rPr>
+        <w:t xml:space="preserve"> pack</w:t>
       </w:r>
       <w:r>
         <w:rPr>
@@ -11682,7 +13159,21 @@
         <w:rPr>
           <w:rFonts w:cstheme="minorHAnsi"/>
         </w:rPr>
-        <w:t xml:space="preserve">In the mediterranean community </w:t>
+        <w:t xml:space="preserve">In the </w:t>
+      </w:r>
+      <w:proofErr w:type="spellStart"/>
+      <w:r>
+        <w:rPr>
+          <w:rFonts w:cstheme="minorHAnsi"/>
+        </w:rPr>
+        <w:t>mediterranean</w:t>
+      </w:r>
+      <w:proofErr w:type="spellEnd"/>
+      <w:r>
+        <w:rPr>
+          <w:rFonts w:cstheme="minorHAnsi"/>
+        </w:rPr>
+        <w:t xml:space="preserve"> community </w:t>
       </w:r>
       <w:r>
         <w:rPr>
@@ -11730,8 +13221,16 @@
         <w:rPr>
           <w:rFonts w:cstheme="minorHAnsi"/>
         </w:rPr>
-        <w:t xml:space="preserve"> in snowbed</w:t>
-      </w:r>
+        <w:t xml:space="preserve"> in </w:t>
+      </w:r>
+      <w:proofErr w:type="spellStart"/>
+      <w:r>
+        <w:rPr>
+          <w:rFonts w:cstheme="minorHAnsi"/>
+        </w:rPr>
+        <w:t>snowbed</w:t>
+      </w:r>
+      <w:proofErr w:type="spellEnd"/>
       <w:r>
         <w:rPr>
           <w:rFonts w:cstheme="minorHAnsi"/>
@@ -11797,7 +13296,21 @@
         <w:rPr>
           <w:rFonts w:cstheme="minorHAnsi"/>
         </w:rPr>
-        <w:t>in snowbed incubator (p &lt; 0.001</w:t>
+        <w:t xml:space="preserve">in </w:t>
+      </w:r>
+      <w:proofErr w:type="spellStart"/>
+      <w:r>
+        <w:rPr>
+          <w:rFonts w:cstheme="minorHAnsi"/>
+        </w:rPr>
+        <w:t>snowbed</w:t>
+      </w:r>
+      <w:proofErr w:type="spellEnd"/>
+      <w:r>
+        <w:rPr>
+          <w:rFonts w:cstheme="minorHAnsi"/>
+        </w:rPr>
+        <w:t xml:space="preserve"> incubator (p &lt; 0.001</w:t>
       </w:r>
       <w:r>
         <w:rPr>
@@ -11863,8 +13376,16 @@
         <w:rPr>
           <w:rFonts w:cstheme="minorHAnsi"/>
         </w:rPr>
-        <w:t xml:space="preserve"> in snowbed</w:t>
-      </w:r>
+        <w:t xml:space="preserve"> in </w:t>
+      </w:r>
+      <w:proofErr w:type="spellStart"/>
+      <w:r>
+        <w:rPr>
+          <w:rFonts w:cstheme="minorHAnsi"/>
+        </w:rPr>
+        <w:t>snowbed</w:t>
+      </w:r>
+      <w:proofErr w:type="spellEnd"/>
       <w:r>
         <w:rPr>
           <w:rFonts w:cstheme="minorHAnsi"/>
@@ -11911,7 +13432,21 @@
         <w:rPr>
           <w:rFonts w:cstheme="minorHAnsi"/>
         </w:rPr>
-        <w:t>in snowbed incubator</w:t>
+        <w:t xml:space="preserve">in </w:t>
+      </w:r>
+      <w:proofErr w:type="spellStart"/>
+      <w:r>
+        <w:rPr>
+          <w:rFonts w:cstheme="minorHAnsi"/>
+        </w:rPr>
+        <w:t>snowbed</w:t>
+      </w:r>
+      <w:proofErr w:type="spellEnd"/>
+      <w:r>
+        <w:rPr>
+          <w:rFonts w:cstheme="minorHAnsi"/>
+        </w:rPr>
+        <w:t xml:space="preserve"> incubator</w:t>
       </w:r>
       <w:r>
         <w:rPr>
@@ -12060,6 +13595,7 @@
         </w:rPr>
         <w:t xml:space="preserve">the </w:t>
       </w:r>
+      <w:proofErr w:type="spellStart"/>
       <w:r>
         <w:rPr>
           <w:rFonts w:cstheme="minorHAnsi"/>
@@ -12070,7 +13606,14 @@
         <w:rPr>
           <w:rFonts w:cstheme="minorHAnsi"/>
         </w:rPr>
-        <w:t>editerranean communit</w:t>
+        <w:t>editerranean</w:t>
+      </w:r>
+      <w:proofErr w:type="spellEnd"/>
+      <w:r>
+        <w:rPr>
+          <w:rFonts w:cstheme="minorHAnsi"/>
+        </w:rPr>
+        <w:t xml:space="preserve"> communit</w:t>
       </w:r>
       <w:r>
         <w:rPr>
@@ -12591,6 +14134,7 @@
         <w:rPr>
           <w:rFonts w:cstheme="minorHAnsi"/>
           <w:noProof/>
+          <w:lang w:val="ca-ES" w:eastAsia="ca-ES"/>
         </w:rPr>
         <w:drawing>
           <wp:inline distT="0" distB="0" distL="0" distR="0" wp14:anchorId="20651F54" wp14:editId="32C3A470">
@@ -12608,7 +14152,7 @@
                     <pic:cNvPicPr/>
                   </pic:nvPicPr>
                   <pic:blipFill>
-                    <a:blip r:embed="rId13" cstate="print">
+                    <a:blip r:embed="rId11" cstate="print">
                       <a:extLst>
                         <a:ext uri="{28A0092B-C50C-407E-A947-70E740481C1C}">
                           <a14:useLocalDpi xmlns:a14="http://schemas.microsoft.com/office/drawing/2010/main" val="0"/>
@@ -12743,7 +14287,21 @@
         <w:rPr>
           <w:rFonts w:cstheme="minorHAnsi"/>
         </w:rPr>
-        <w:t>Based 22 species for the mediterranean community (l</w:t>
+        <w:t xml:space="preserve">Based 22 species for the </w:t>
+      </w:r>
+      <w:proofErr w:type="spellStart"/>
+      <w:r>
+        <w:rPr>
+          <w:rFonts w:cstheme="minorHAnsi"/>
+        </w:rPr>
+        <w:t>mediterranean</w:t>
+      </w:r>
+      <w:proofErr w:type="spellEnd"/>
+      <w:r>
+        <w:rPr>
+          <w:rFonts w:cstheme="minorHAnsi"/>
+        </w:rPr>
+        <w:t xml:space="preserve"> community (l</w:t>
       </w:r>
       <w:r>
         <w:rPr>
@@ -12845,7 +14403,21 @@
         <w:rPr>
           <w:rFonts w:cstheme="minorHAnsi"/>
         </w:rPr>
-        <w:t xml:space="preserve"> snowbed incubator.</w:t>
+        <w:t xml:space="preserve"> </w:t>
+      </w:r>
+      <w:proofErr w:type="spellStart"/>
+      <w:r>
+        <w:rPr>
+          <w:rFonts w:cstheme="minorHAnsi"/>
+        </w:rPr>
+        <w:t>snowbed</w:t>
+      </w:r>
+      <w:proofErr w:type="spellEnd"/>
+      <w:r>
+        <w:rPr>
+          <w:rFonts w:cstheme="minorHAnsi"/>
+        </w:rPr>
+        <w:t xml:space="preserve"> incubator.</w:t>
       </w:r>
       <w:r>
         <w:rPr>
@@ -12947,6 +14519,7 @@
         </w:rPr>
         <w:t xml:space="preserve">otal germination proportion. In the </w:t>
       </w:r>
+      <w:proofErr w:type="spellStart"/>
       <w:r>
         <w:rPr>
           <w:rFonts w:cstheme="minorHAnsi"/>
@@ -12957,7 +14530,14 @@
         <w:rPr>
           <w:rFonts w:cstheme="minorHAnsi"/>
         </w:rPr>
-        <w:t xml:space="preserve">editerranean community </w:t>
+        <w:t>editerranean</w:t>
+      </w:r>
+      <w:proofErr w:type="spellEnd"/>
+      <w:r>
+        <w:rPr>
+          <w:rFonts w:cstheme="minorHAnsi"/>
+        </w:rPr>
+        <w:t xml:space="preserve"> community </w:t>
       </w:r>
       <w:r>
         <w:rPr>
@@ -13035,7 +14615,21 @@
         <w:rPr>
           <w:rFonts w:cstheme="minorHAnsi"/>
         </w:rPr>
-        <w:t xml:space="preserve"> for fellfield and snowbed </w:t>
+        <w:t xml:space="preserve"> for fellfield and </w:t>
+      </w:r>
+      <w:proofErr w:type="spellStart"/>
+      <w:r>
+        <w:rPr>
+          <w:rFonts w:cstheme="minorHAnsi"/>
+        </w:rPr>
+        <w:t>snowbed</w:t>
+      </w:r>
+      <w:proofErr w:type="spellEnd"/>
+      <w:r>
+        <w:rPr>
+          <w:rFonts w:cstheme="minorHAnsi"/>
+        </w:rPr>
+        <w:t xml:space="preserve"> </w:t>
       </w:r>
       <w:r>
         <w:rPr>
@@ -13175,11 +14769,19 @@
         </w:rPr>
         <w:t xml:space="preserve">incubators </w:t>
       </w:r>
-      <w:r>
-        <w:rPr>
-          <w:rFonts w:cstheme="minorHAnsi"/>
-        </w:rPr>
-        <w:t>snowbed respectively (</w:t>
+      <w:proofErr w:type="spellStart"/>
+      <w:r>
+        <w:rPr>
+          <w:rFonts w:cstheme="minorHAnsi"/>
+        </w:rPr>
+        <w:t>snowbed</w:t>
+      </w:r>
+      <w:proofErr w:type="spellEnd"/>
+      <w:r>
+        <w:rPr>
+          <w:rFonts w:cstheme="minorHAnsi"/>
+        </w:rPr>
+        <w:t xml:space="preserve"> respectively (</w:t>
       </w:r>
       <w:r>
         <w:rPr>
@@ -13229,6 +14831,7 @@
         </w:rPr>
         <w:t xml:space="preserve"> </w:t>
       </w:r>
+      <w:proofErr w:type="gramStart"/>
       <w:r>
         <w:rPr>
           <w:rFonts w:cstheme="minorHAnsi"/>
@@ -13239,7 +14842,14 @@
         <w:rPr>
           <w:rFonts w:cstheme="minorHAnsi"/>
         </w:rPr>
-        <w:t>utumn germination w</w:t>
+        <w:t>utumn</w:t>
+      </w:r>
+      <w:proofErr w:type="gramEnd"/>
+      <w:r>
+        <w:rPr>
+          <w:rFonts w:cstheme="minorHAnsi"/>
+        </w:rPr>
+        <w:t xml:space="preserve"> germination w</w:t>
       </w:r>
       <w:r>
         <w:rPr>
@@ -13337,6 +14947,7 @@
         </w:rPr>
         <w:t xml:space="preserve">In the </w:t>
       </w:r>
+      <w:proofErr w:type="spellStart"/>
       <w:r>
         <w:rPr>
           <w:rFonts w:cstheme="minorHAnsi"/>
@@ -13347,7 +14958,28 @@
         <w:rPr>
           <w:rFonts w:cstheme="minorHAnsi"/>
         </w:rPr>
-        <w:t xml:space="preserve">editerranean community we registered a 0.55 germination proportion in fellfield compared to 0.4 in snowbed </w:t>
+        <w:t>editerranean</w:t>
+      </w:r>
+      <w:proofErr w:type="spellEnd"/>
+      <w:r>
+        <w:rPr>
+          <w:rFonts w:cstheme="minorHAnsi"/>
+        </w:rPr>
+        <w:t xml:space="preserve"> community we registered a 0.55 germination proportion in fellfield compared to 0.4 in </w:t>
+      </w:r>
+      <w:proofErr w:type="spellStart"/>
+      <w:r>
+        <w:rPr>
+          <w:rFonts w:cstheme="minorHAnsi"/>
+        </w:rPr>
+        <w:t>snowbed</w:t>
+      </w:r>
+      <w:proofErr w:type="spellEnd"/>
+      <w:r>
+        <w:rPr>
+          <w:rFonts w:cstheme="minorHAnsi"/>
+        </w:rPr>
+        <w:t xml:space="preserve"> </w:t>
       </w:r>
       <w:r>
         <w:rPr>
@@ -13395,7 +15027,21 @@
         <w:rPr>
           <w:rFonts w:cstheme="minorHAnsi"/>
         </w:rPr>
-        <w:t>compared to 0.07 in snowbed.</w:t>
+        <w:t xml:space="preserve">compared to 0.07 in </w:t>
+      </w:r>
+      <w:proofErr w:type="spellStart"/>
+      <w:r>
+        <w:rPr>
+          <w:rFonts w:cstheme="minorHAnsi"/>
+        </w:rPr>
+        <w:t>snowbed</w:t>
+      </w:r>
+      <w:proofErr w:type="spellEnd"/>
+      <w:r>
+        <w:rPr>
+          <w:rFonts w:cstheme="minorHAnsi"/>
+        </w:rPr>
+        <w:t>.</w:t>
       </w:r>
       <w:r>
         <w:rPr>
@@ -13451,6 +15097,7 @@
         </w:rPr>
         <w:t xml:space="preserve">the </w:t>
       </w:r>
+      <w:proofErr w:type="spellStart"/>
       <w:r>
         <w:rPr>
           <w:rFonts w:cstheme="minorHAnsi"/>
@@ -13461,7 +15108,14 @@
         <w:rPr>
           <w:rFonts w:cstheme="minorHAnsi"/>
         </w:rPr>
-        <w:t xml:space="preserve">editerranean community </w:t>
+        <w:t>editerranean</w:t>
+      </w:r>
+      <w:proofErr w:type="spellEnd"/>
+      <w:r>
+        <w:rPr>
+          <w:rFonts w:cstheme="minorHAnsi"/>
+        </w:rPr>
+        <w:t xml:space="preserve"> community </w:t>
       </w:r>
       <w:r>
         <w:rPr>
@@ -13509,7 +15163,21 @@
         <w:rPr>
           <w:rFonts w:cstheme="minorHAnsi"/>
         </w:rPr>
-        <w:t>0.28 and 0.3 in fellfield and snowbed, respectively</w:t>
+        <w:t xml:space="preserve">0.28 and 0.3 in fellfield and </w:t>
+      </w:r>
+      <w:proofErr w:type="spellStart"/>
+      <w:r>
+        <w:rPr>
+          <w:rFonts w:cstheme="minorHAnsi"/>
+        </w:rPr>
+        <w:t>snowbed</w:t>
+      </w:r>
+      <w:proofErr w:type="spellEnd"/>
+      <w:r>
+        <w:rPr>
+          <w:rFonts w:cstheme="minorHAnsi"/>
+        </w:rPr>
+        <w:t>, respectively</w:t>
       </w:r>
       <w:r>
         <w:rPr>
@@ -13595,11 +15263,19 @@
         </w:rPr>
         <w:t xml:space="preserve">almost doubling </w:t>
       </w:r>
-      <w:r>
-        <w:rPr>
-          <w:rFonts w:cstheme="minorHAnsi"/>
-        </w:rPr>
-        <w:t xml:space="preserve">snowbed incubator </w:t>
+      <w:proofErr w:type="spellStart"/>
+      <w:r>
+        <w:rPr>
+          <w:rFonts w:cstheme="minorHAnsi"/>
+        </w:rPr>
+        <w:t>snowbed</w:t>
+      </w:r>
+      <w:proofErr w:type="spellEnd"/>
+      <w:r>
+        <w:rPr>
+          <w:rFonts w:cstheme="minorHAnsi"/>
+        </w:rPr>
+        <w:t xml:space="preserve"> incubator </w:t>
       </w:r>
       <w:r>
         <w:rPr>
@@ -13637,6 +15313,7 @@
         </w:rPr>
         <w:t xml:space="preserve">In contrast, </w:t>
       </w:r>
+      <w:proofErr w:type="gramStart"/>
       <w:r>
         <w:rPr>
           <w:rFonts w:cstheme="minorHAnsi"/>
@@ -13647,7 +15324,14 @@
         <w:rPr>
           <w:rFonts w:cstheme="minorHAnsi"/>
         </w:rPr>
-        <w:t xml:space="preserve">ummer germination </w:t>
+        <w:t>ummer</w:t>
+      </w:r>
+      <w:proofErr w:type="gramEnd"/>
+      <w:r>
+        <w:rPr>
+          <w:rFonts w:cstheme="minorHAnsi"/>
+        </w:rPr>
+        <w:t xml:space="preserve"> germination </w:t>
       </w:r>
       <w:r>
         <w:rPr>
@@ -13655,11 +15339,19 @@
         </w:rPr>
         <w:t xml:space="preserve">reached higher germination values in </w:t>
       </w:r>
-      <w:r>
-        <w:rPr>
-          <w:rFonts w:cstheme="minorHAnsi"/>
-        </w:rPr>
-        <w:t xml:space="preserve">snowbed incubator (Fig </w:t>
+      <w:proofErr w:type="spellStart"/>
+      <w:r>
+        <w:rPr>
+          <w:rFonts w:cstheme="minorHAnsi"/>
+        </w:rPr>
+        <w:t>snowbed</w:t>
+      </w:r>
+      <w:proofErr w:type="spellEnd"/>
+      <w:r>
+        <w:rPr>
+          <w:rFonts w:cstheme="minorHAnsi"/>
+        </w:rPr>
+        <w:t xml:space="preserve"> incubator (Fig </w:t>
       </w:r>
       <w:r>
         <w:rPr>
@@ -13727,6 +15419,7 @@
         </w:rPr>
         <w:t xml:space="preserve">In the </w:t>
       </w:r>
+      <w:proofErr w:type="spellStart"/>
       <w:r>
         <w:rPr>
           <w:rFonts w:cstheme="minorHAnsi"/>
@@ -13737,7 +15430,14 @@
         <w:rPr>
           <w:rFonts w:cstheme="minorHAnsi"/>
         </w:rPr>
-        <w:t xml:space="preserve">editerranean community </w:t>
+        <w:t>editerranean</w:t>
+      </w:r>
+      <w:proofErr w:type="spellEnd"/>
+      <w:r>
+        <w:rPr>
+          <w:rFonts w:cstheme="minorHAnsi"/>
+        </w:rPr>
+        <w:t xml:space="preserve"> community </w:t>
       </w:r>
       <w:r>
         <w:rPr>
@@ -13811,11 +15511,19 @@
         </w:rPr>
         <w:t xml:space="preserve"> </w:t>
       </w:r>
-      <w:r>
-        <w:rPr>
-          <w:rFonts w:cstheme="minorHAnsi"/>
-        </w:rPr>
-        <w:t>snowbed incubator</w:t>
+      <w:proofErr w:type="spellStart"/>
+      <w:r>
+        <w:rPr>
+          <w:rFonts w:cstheme="minorHAnsi"/>
+        </w:rPr>
+        <w:t>snowbed</w:t>
+      </w:r>
+      <w:proofErr w:type="spellEnd"/>
+      <w:r>
+        <w:rPr>
+          <w:rFonts w:cstheme="minorHAnsi"/>
+        </w:rPr>
+        <w:t xml:space="preserve"> incubator</w:t>
       </w:r>
       <w:r>
         <w:rPr>
@@ -13877,6 +15585,7 @@
         </w:rPr>
         <w:t xml:space="preserve"> </w:t>
       </w:r>
+      <w:proofErr w:type="gramStart"/>
       <w:r>
         <w:rPr>
           <w:rFonts w:cstheme="minorHAnsi"/>
@@ -13887,7 +15596,28 @@
         <w:rPr>
           <w:rFonts w:cstheme="minorHAnsi"/>
         </w:rPr>
-        <w:t xml:space="preserve">inter conditions was noticeable higher in snowbed incubator for both communities </w:t>
+        <w:t>inter</w:t>
+      </w:r>
+      <w:proofErr w:type="gramEnd"/>
+      <w:r>
+        <w:rPr>
+          <w:rFonts w:cstheme="minorHAnsi"/>
+        </w:rPr>
+        <w:t xml:space="preserve"> conditions was noticeable higher in </w:t>
+      </w:r>
+      <w:proofErr w:type="spellStart"/>
+      <w:r>
+        <w:rPr>
+          <w:rFonts w:cstheme="minorHAnsi"/>
+        </w:rPr>
+        <w:t>snowbed</w:t>
+      </w:r>
+      <w:proofErr w:type="spellEnd"/>
+      <w:r>
+        <w:rPr>
+          <w:rFonts w:cstheme="minorHAnsi"/>
+        </w:rPr>
+        <w:t xml:space="preserve"> incubator for both communities </w:t>
       </w:r>
       <w:r>
         <w:rPr>
@@ -13997,6 +15727,7 @@
         </w:rPr>
         <w:t xml:space="preserve">in the </w:t>
       </w:r>
+      <w:proofErr w:type="spellStart"/>
       <w:r>
         <w:rPr>
           <w:rFonts w:cstheme="minorHAnsi"/>
@@ -14007,7 +15738,14 @@
         <w:rPr>
           <w:rFonts w:cstheme="minorHAnsi"/>
         </w:rPr>
-        <w:t xml:space="preserve">editerranean community and 0.14 in the </w:t>
+        <w:t>editerranean</w:t>
+      </w:r>
+      <w:proofErr w:type="spellEnd"/>
+      <w:r>
+        <w:rPr>
+          <w:rFonts w:cstheme="minorHAnsi"/>
+        </w:rPr>
+        <w:t xml:space="preserve"> community and 0.14 in the </w:t>
       </w:r>
       <w:r>
         <w:rPr>
@@ -14055,7 +15793,21 @@
         <w:rPr>
           <w:rFonts w:cstheme="minorHAnsi"/>
         </w:rPr>
-        <w:t>0.04 and 0.02 for mediterranean and temperate respectively)</w:t>
+        <w:t xml:space="preserve">0.04 and 0.02 for </w:t>
+      </w:r>
+      <w:proofErr w:type="spellStart"/>
+      <w:r>
+        <w:rPr>
+          <w:rFonts w:cstheme="minorHAnsi"/>
+        </w:rPr>
+        <w:t>mediterranean</w:t>
+      </w:r>
+      <w:proofErr w:type="spellEnd"/>
+      <w:r>
+        <w:rPr>
+          <w:rFonts w:cstheme="minorHAnsi"/>
+        </w:rPr>
+        <w:t xml:space="preserve"> and temperate respectively)</w:t>
       </w:r>
       <w:r>
         <w:rPr>
@@ -14085,7 +15837,21 @@
         <w:rPr>
           <w:rFonts w:cstheme="minorHAnsi"/>
         </w:rPr>
-        <w:t>higher values in snowbed incubator</w:t>
+        <w:t xml:space="preserve">higher values in </w:t>
+      </w:r>
+      <w:proofErr w:type="spellStart"/>
+      <w:r>
+        <w:rPr>
+          <w:rFonts w:cstheme="minorHAnsi"/>
+        </w:rPr>
+        <w:t>snowbed</w:t>
+      </w:r>
+      <w:proofErr w:type="spellEnd"/>
+      <w:r>
+        <w:rPr>
+          <w:rFonts w:cstheme="minorHAnsi"/>
+        </w:rPr>
+        <w:t xml:space="preserve"> incubator</w:t>
       </w:r>
       <w:r>
         <w:rPr>
@@ -14133,7 +15899,21 @@
         <w:rPr>
           <w:rFonts w:cstheme="minorHAnsi"/>
         </w:rPr>
-        <w:t xml:space="preserve"> (snowbed)</w:t>
+        <w:t xml:space="preserve"> (</w:t>
+      </w:r>
+      <w:proofErr w:type="spellStart"/>
+      <w:r>
+        <w:rPr>
+          <w:rFonts w:cstheme="minorHAnsi"/>
+        </w:rPr>
+        <w:t>snowbed</w:t>
+      </w:r>
+      <w:proofErr w:type="spellEnd"/>
+      <w:r>
+        <w:rPr>
+          <w:rFonts w:cstheme="minorHAnsi"/>
+        </w:rPr>
+        <w:t>)</w:t>
       </w:r>
       <w:r>
         <w:rPr>
@@ -14153,6 +15933,7 @@
         </w:rPr>
         <w:t xml:space="preserve">t50 time was 83 and 122 days in the </w:t>
       </w:r>
+      <w:proofErr w:type="spellStart"/>
       <w:r>
         <w:rPr>
           <w:rFonts w:cstheme="minorHAnsi"/>
@@ -14163,7 +15944,14 @@
         <w:rPr>
           <w:rFonts w:cstheme="minorHAnsi"/>
         </w:rPr>
-        <w:t>editerranean community</w:t>
+        <w:t>editerranean</w:t>
+      </w:r>
+      <w:proofErr w:type="spellEnd"/>
+      <w:r>
+        <w:rPr>
+          <w:rFonts w:cstheme="minorHAnsi"/>
+        </w:rPr>
+        <w:t xml:space="preserve"> community</w:t>
       </w:r>
       <w:r>
         <w:rPr>
@@ -14193,7 +15981,21 @@
         <w:rPr>
           <w:rFonts w:cstheme="minorHAnsi"/>
         </w:rPr>
-        <w:t>emperate community for fellfield and snowbed incubator respectively (</w:t>
+        <w:t xml:space="preserve">emperate community for fellfield and </w:t>
+      </w:r>
+      <w:proofErr w:type="spellStart"/>
+      <w:r>
+        <w:rPr>
+          <w:rFonts w:cstheme="minorHAnsi"/>
+        </w:rPr>
+        <w:t>snowbed</w:t>
+      </w:r>
+      <w:proofErr w:type="spellEnd"/>
+      <w:r>
+        <w:rPr>
+          <w:rFonts w:cstheme="minorHAnsi"/>
+        </w:rPr>
+        <w:t xml:space="preserve"> incubator respectively (</w:t>
       </w:r>
       <w:r>
         <w:rPr>
@@ -14309,6 +16111,7 @@
         </w:rPr>
         <w:t xml:space="preserve">n the </w:t>
       </w:r>
+      <w:proofErr w:type="spellStart"/>
       <w:r>
         <w:rPr>
           <w:rFonts w:cstheme="minorHAnsi"/>
@@ -14319,7 +16122,14 @@
         <w:rPr>
           <w:rFonts w:cstheme="minorHAnsi"/>
         </w:rPr>
-        <w:t>editerranean community</w:t>
+        <w:t>editerranean</w:t>
+      </w:r>
+      <w:proofErr w:type="spellEnd"/>
+      <w:r>
+        <w:rPr>
+          <w:rFonts w:cstheme="minorHAnsi"/>
+        </w:rPr>
+        <w:t xml:space="preserve"> community</w:t>
       </w:r>
       <w:r>
         <w:rPr>
@@ -14393,11 +16203,19 @@
         </w:rPr>
         <w:t xml:space="preserve">fellfield and </w:t>
       </w:r>
-      <w:r>
-        <w:rPr>
-          <w:rFonts w:cstheme="minorHAnsi"/>
-        </w:rPr>
-        <w:t xml:space="preserve">snowbed </w:t>
+      <w:proofErr w:type="spellStart"/>
+      <w:r>
+        <w:rPr>
+          <w:rFonts w:cstheme="minorHAnsi"/>
+        </w:rPr>
+        <w:t>snowbed</w:t>
+      </w:r>
+      <w:proofErr w:type="spellEnd"/>
+      <w:r>
+        <w:rPr>
+          <w:rFonts w:cstheme="minorHAnsi"/>
+        </w:rPr>
+        <w:t xml:space="preserve"> </w:t>
       </w:r>
       <w:r>
         <w:rPr>
@@ -14440,7 +16258,14 @@
         <w:rPr>
           <w:rFonts w:cstheme="minorHAnsi"/>
         </w:rPr>
-        <w:t>fellfield and s</w:t>
+        <w:t xml:space="preserve">fellfield and </w:t>
+      </w:r>
+      <w:proofErr w:type="spellStart"/>
+      <w:r>
+        <w:rPr>
+          <w:rFonts w:cstheme="minorHAnsi"/>
+        </w:rPr>
+        <w:t>s</w:t>
       </w:r>
       <w:r>
         <w:rPr>
@@ -14448,6 +16273,7 @@
         </w:rPr>
         <w:t>nowbed</w:t>
       </w:r>
+      <w:proofErr w:type="spellEnd"/>
       <w:r>
         <w:rPr>
           <w:rFonts w:cstheme="minorHAnsi"/>
@@ -14498,20 +16324,84 @@
           <w:rFonts w:cstheme="minorHAnsi"/>
           <w:highlight w:val="yellow"/>
         </w:rPr>
-        <w:t>Additionally, we calculated synchrony index from GerminaR package</w:t>
-      </w:r>
+        <w:t xml:space="preserve">Additionally, we calculated synchrony index from </w:t>
+      </w:r>
+      <w:proofErr w:type="spellStart"/>
       <w:r>
         <w:rPr>
           <w:rFonts w:cstheme="minorHAnsi"/>
           <w:highlight w:val="yellow"/>
         </w:rPr>
-        <w:t xml:space="preserve">. In the mediterranean community values were 0.539 and 0.558 for fellfied and snowbed, respectively while in the temperate community values were 0.372 and </w:t>
-      </w:r>
+        <w:t>GerminaR</w:t>
+      </w:r>
+      <w:proofErr w:type="spellEnd"/>
       <w:r>
         <w:rPr>
           <w:rFonts w:cstheme="minorHAnsi"/>
           <w:highlight w:val="yellow"/>
         </w:rPr>
+        <w:t xml:space="preserve"> package</w:t>
+      </w:r>
+      <w:r>
+        <w:rPr>
+          <w:rFonts w:cstheme="minorHAnsi"/>
+          <w:highlight w:val="yellow"/>
+        </w:rPr>
+        <w:t xml:space="preserve">. In the </w:t>
+      </w:r>
+      <w:proofErr w:type="spellStart"/>
+      <w:r>
+        <w:rPr>
+          <w:rFonts w:cstheme="minorHAnsi"/>
+          <w:highlight w:val="yellow"/>
+        </w:rPr>
+        <w:t>mediterranean</w:t>
+      </w:r>
+      <w:proofErr w:type="spellEnd"/>
+      <w:r>
+        <w:rPr>
+          <w:rFonts w:cstheme="minorHAnsi"/>
+          <w:highlight w:val="yellow"/>
+        </w:rPr>
+        <w:t xml:space="preserve"> community values were 0.539 and 0.558 for </w:t>
+      </w:r>
+      <w:proofErr w:type="spellStart"/>
+      <w:r>
+        <w:rPr>
+          <w:rFonts w:cstheme="minorHAnsi"/>
+          <w:highlight w:val="yellow"/>
+        </w:rPr>
+        <w:t>fellfied</w:t>
+      </w:r>
+      <w:proofErr w:type="spellEnd"/>
+      <w:r>
+        <w:rPr>
+          <w:rFonts w:cstheme="minorHAnsi"/>
+          <w:highlight w:val="yellow"/>
+        </w:rPr>
+        <w:t xml:space="preserve"> and </w:t>
+      </w:r>
+      <w:proofErr w:type="spellStart"/>
+      <w:r>
+        <w:rPr>
+          <w:rFonts w:cstheme="minorHAnsi"/>
+          <w:highlight w:val="yellow"/>
+        </w:rPr>
+        <w:t>snowbed</w:t>
+      </w:r>
+      <w:proofErr w:type="spellEnd"/>
+      <w:r>
+        <w:rPr>
+          <w:rFonts w:cstheme="minorHAnsi"/>
+          <w:highlight w:val="yellow"/>
+        </w:rPr>
+        <w:t xml:space="preserve">, respectively while in the temperate community values were 0.372 and </w:t>
+      </w:r>
+      <w:r>
+        <w:rPr>
+          <w:rFonts w:cstheme="minorHAnsi"/>
+          <w:highlight w:val="yellow"/>
+        </w:rPr>
         <w:t>0.350 for</w:t>
       </w:r>
       <w:r>
@@ -14521,12 +16411,53 @@
         </w:rPr>
         <w:t xml:space="preserve"> </w:t>
       </w:r>
+      <w:proofErr w:type="spellStart"/>
       <w:r>
         <w:rPr>
           <w:rFonts w:cstheme="minorHAnsi"/>
           <w:highlight w:val="yellow"/>
         </w:rPr>
-        <w:t xml:space="preserve">for fellfied and snowbed, respectively. </w:t>
+        <w:t>for</w:t>
+      </w:r>
+      <w:proofErr w:type="spellEnd"/>
+      <w:r>
+        <w:rPr>
+          <w:rFonts w:cstheme="minorHAnsi"/>
+          <w:highlight w:val="yellow"/>
+        </w:rPr>
+        <w:t xml:space="preserve"> </w:t>
+      </w:r>
+      <w:proofErr w:type="spellStart"/>
+      <w:r>
+        <w:rPr>
+          <w:rFonts w:cstheme="minorHAnsi"/>
+          <w:highlight w:val="yellow"/>
+        </w:rPr>
+        <w:t>fellfied</w:t>
+      </w:r>
+      <w:proofErr w:type="spellEnd"/>
+      <w:r>
+        <w:rPr>
+          <w:rFonts w:cstheme="minorHAnsi"/>
+          <w:highlight w:val="yellow"/>
+        </w:rPr>
+        <w:t xml:space="preserve"> and </w:t>
+      </w:r>
+      <w:proofErr w:type="spellStart"/>
+      <w:r>
+        <w:rPr>
+          <w:rFonts w:cstheme="minorHAnsi"/>
+          <w:highlight w:val="yellow"/>
+        </w:rPr>
+        <w:t>snowbed</w:t>
+      </w:r>
+      <w:proofErr w:type="spellEnd"/>
+      <w:r>
+        <w:rPr>
+          <w:rFonts w:cstheme="minorHAnsi"/>
+          <w:highlight w:val="yellow"/>
+        </w:rPr>
+        <w:t xml:space="preserve">, respectively. </w:t>
       </w:r>
       <w:r>
         <w:rPr>
@@ -14934,11 +16865,19 @@
         </w:rPr>
         <w:t xml:space="preserve">the </w:t>
       </w:r>
-      <w:r>
-        <w:rPr>
-          <w:rFonts w:cstheme="minorHAnsi"/>
-        </w:rPr>
-        <w:t>mediterranean community</w:t>
+      <w:proofErr w:type="spellStart"/>
+      <w:r>
+        <w:rPr>
+          <w:rFonts w:cstheme="minorHAnsi"/>
+        </w:rPr>
+        <w:t>mediterranean</w:t>
+      </w:r>
+      <w:proofErr w:type="spellEnd"/>
+      <w:r>
+        <w:rPr>
+          <w:rFonts w:cstheme="minorHAnsi"/>
+        </w:rPr>
+        <w:t xml:space="preserve"> community</w:t>
       </w:r>
       <w:r>
         <w:rPr>
@@ -15014,7 +16953,35 @@
         <w:rPr>
           <w:rFonts w:cstheme="minorHAnsi"/>
         </w:rPr>
-        <w:t xml:space="preserve">in mediterraenan community for Total, Spring, Summer and in Winter conditions germination; in temperate for Germination rate, </w:t>
+        <w:t xml:space="preserve">in </w:t>
+      </w:r>
+      <w:proofErr w:type="spellStart"/>
+      <w:r>
+        <w:rPr>
+          <w:rFonts w:cstheme="minorHAnsi"/>
+        </w:rPr>
+        <w:t>mediterraenan</w:t>
+      </w:r>
+      <w:proofErr w:type="spellEnd"/>
+      <w:r>
+        <w:rPr>
+          <w:rFonts w:cstheme="minorHAnsi"/>
+        </w:rPr>
+        <w:t xml:space="preserve"> community for Total, </w:t>
+      </w:r>
+      <w:proofErr w:type="gramStart"/>
+      <w:r>
+        <w:rPr>
+          <w:rFonts w:cstheme="minorHAnsi"/>
+        </w:rPr>
+        <w:t>Spring</w:t>
+      </w:r>
+      <w:proofErr w:type="gramEnd"/>
+      <w:r>
+        <w:rPr>
+          <w:rFonts w:cstheme="minorHAnsi"/>
+        </w:rPr>
+        <w:t xml:space="preserve">, Summer and in Winter conditions germination; in temperate for Germination rate, </w:t>
       </w:r>
       <w:r>
         <w:rPr>
@@ -15062,7 +17029,35 @@
         <w:rPr>
           <w:rFonts w:cstheme="minorHAnsi"/>
         </w:rPr>
-        <w:t>Intraspecific variation (population:species), had a significant effect in all traits for the mediterranean community and in the temperate community significant for all except for total germination and summer germination</w:t>
+        <w:t>Intraspecific variation (</w:t>
+      </w:r>
+      <w:proofErr w:type="spellStart"/>
+      <w:r>
+        <w:rPr>
+          <w:rFonts w:cstheme="minorHAnsi"/>
+        </w:rPr>
+        <w:t>population:species</w:t>
+      </w:r>
+      <w:proofErr w:type="spellEnd"/>
+      <w:r>
+        <w:rPr>
+          <w:rFonts w:cstheme="minorHAnsi"/>
+        </w:rPr>
+        <w:t xml:space="preserve">), had a significant effect in all traits for the </w:t>
+      </w:r>
+      <w:proofErr w:type="spellStart"/>
+      <w:r>
+        <w:rPr>
+          <w:rFonts w:cstheme="minorHAnsi"/>
+        </w:rPr>
+        <w:t>mediterranean</w:t>
+      </w:r>
+      <w:proofErr w:type="spellEnd"/>
+      <w:r>
+        <w:rPr>
+          <w:rFonts w:cstheme="minorHAnsi"/>
+        </w:rPr>
+        <w:t xml:space="preserve"> community and in the temperate community significant for all except for total germination and summer germination</w:t>
       </w:r>
       <w:r>
         <w:rPr>
@@ -15107,6 +17102,7 @@
       <w:r>
         <w:rPr>
           <w:noProof/>
+          <w:lang w:val="ca-ES" w:eastAsia="ca-ES"/>
         </w:rPr>
         <w:lastRenderedPageBreak/>
         <w:drawing>
@@ -15116,7 +17112,7 @@
             <wp:docPr id="3" name="Imagen 2">
               <a:extLst xmlns:a="http://schemas.openxmlformats.org/drawingml/2006/main">
                 <a:ext uri="{FF2B5EF4-FFF2-40B4-BE49-F238E27FC236}">
-                  <a16:creationId xmlns:a16="http://schemas.microsoft.com/office/drawing/2014/main" id="{07EF5392-9EE8-A541-BEF9-9958E9C5CEE5}"/>
+                  <a16:creationId xmlns:a16="http://schemas.microsoft.com/office/drawing/2014/main" xmlns:w16se="http://schemas.microsoft.com/office/word/2015/wordml/symex" xmlns:w16sdtdh="http://schemas.microsoft.com/office/word/2020/wordml/sdtdatahash" xmlns:w16du="http://schemas.microsoft.com/office/word/2023/wordml/word16du" xmlns:w16="http://schemas.microsoft.com/office/word/2018/wordml" xmlns:w16cid="http://schemas.microsoft.com/office/word/2016/wordml/cid" xmlns:w16cex="http://schemas.microsoft.com/office/word/2018/wordml/cex" xmlns:w="http://schemas.openxmlformats.org/wordprocessingml/2006/main" xmlns:w10="urn:schemas-microsoft-com:office:word" xmlns:v="urn:schemas-microsoft-com:vml" xmlns:oel="http://schemas.microsoft.com/office/2019/extlst" xmlns:o="urn:schemas-microsoft-com:office:office" xmlns:am3d="http://schemas.microsoft.com/office/drawing/2017/model3d" xmlns:aink="http://schemas.microsoft.com/office/drawing/2016/ink" xmlns:cx8="http://schemas.microsoft.com/office/drawing/2016/5/14/chartex" xmlns:cx7="http://schemas.microsoft.com/office/drawing/2016/5/13/chartex" xmlns:cx6="http://schemas.microsoft.com/office/drawing/2016/5/12/chartex" xmlns:cx5="http://schemas.microsoft.com/office/drawing/2016/5/11/chartex" xmlns:cx4="http://schemas.microsoft.com/office/drawing/2016/5/10/chartex" xmlns:cx3="http://schemas.microsoft.com/office/drawing/2016/5/9/chartex" xmlns:cx2="http://schemas.microsoft.com/office/drawing/2015/10/21/chartex" xmlns:cx1="http://schemas.microsoft.com/office/drawing/2015/9/8/chartex" xmlns:cx="http://schemas.microsoft.com/office/drawing/2014/chartex" xmlns="" id="{07EF5392-9EE8-A541-BEF9-9958E9C5CEE5}"/>
                 </a:ext>
               </a:extLst>
             </wp:docPr>
@@ -15130,7 +17126,7 @@
                     <pic:cNvPr id="3" name="Imagen 2">
                       <a:extLst>
                         <a:ext uri="{FF2B5EF4-FFF2-40B4-BE49-F238E27FC236}">
-                          <a16:creationId xmlns:a16="http://schemas.microsoft.com/office/drawing/2014/main" id="{07EF5392-9EE8-A541-BEF9-9958E9C5CEE5}"/>
+                          <a16:creationId xmlns:a16="http://schemas.microsoft.com/office/drawing/2014/main" xmlns:w16se="http://schemas.microsoft.com/office/word/2015/wordml/symex" xmlns:w16sdtdh="http://schemas.microsoft.com/office/word/2020/wordml/sdtdatahash" xmlns:w16du="http://schemas.microsoft.com/office/word/2023/wordml/word16du" xmlns:w16="http://schemas.microsoft.com/office/word/2018/wordml" xmlns:w16cid="http://schemas.microsoft.com/office/word/2016/wordml/cid" xmlns:w16cex="http://schemas.microsoft.com/office/word/2018/wordml/cex" xmlns:w="http://schemas.openxmlformats.org/wordprocessingml/2006/main" xmlns:w10="urn:schemas-microsoft-com:office:word" xmlns:v="urn:schemas-microsoft-com:vml" xmlns:oel="http://schemas.microsoft.com/office/2019/extlst" xmlns:o="urn:schemas-microsoft-com:office:office" xmlns:am3d="http://schemas.microsoft.com/office/drawing/2017/model3d" xmlns:aink="http://schemas.microsoft.com/office/drawing/2016/ink" xmlns:cx8="http://schemas.microsoft.com/office/drawing/2016/5/14/chartex" xmlns:cx7="http://schemas.microsoft.com/office/drawing/2016/5/13/chartex" xmlns:cx6="http://schemas.microsoft.com/office/drawing/2016/5/12/chartex" xmlns:cx5="http://schemas.microsoft.com/office/drawing/2016/5/11/chartex" xmlns:cx4="http://schemas.microsoft.com/office/drawing/2016/5/10/chartex" xmlns:cx3="http://schemas.microsoft.com/office/drawing/2016/5/9/chartex" xmlns:cx2="http://schemas.microsoft.com/office/drawing/2015/10/21/chartex" xmlns:cx1="http://schemas.microsoft.com/office/drawing/2015/9/8/chartex" xmlns:cx="http://schemas.microsoft.com/office/drawing/2014/chartex" xmlns="" id="{07EF5392-9EE8-A541-BEF9-9958E9C5CEE5}"/>
                         </a:ext>
                       </a:extLst>
                     </pic:cNvPr>
@@ -15139,7 +17135,7 @@
                     </pic:cNvPicPr>
                   </pic:nvPicPr>
                   <pic:blipFill>
-                    <a:blip r:embed="rId14">
+                    <a:blip r:embed="rId12">
                       <a:extLst>
                         <a:ext uri="{28A0092B-C50C-407E-A947-70E740481C1C}">
                           <a14:useLocalDpi xmlns:a14="http://schemas.microsoft.com/office/drawing/2010/main" val="0"/>
@@ -15199,7 +17195,21 @@
         <w:rPr>
           <w:rFonts w:cstheme="minorHAnsi"/>
         </w:rPr>
-        <w:t xml:space="preserve">“we present a novel assessment of seed germination traits” </w:t>
+        <w:t>“</w:t>
+      </w:r>
+      <w:proofErr w:type="gramStart"/>
+      <w:r>
+        <w:rPr>
+          <w:rFonts w:cstheme="minorHAnsi"/>
+        </w:rPr>
+        <w:t>we</w:t>
+      </w:r>
+      <w:proofErr w:type="gramEnd"/>
+      <w:r>
+        <w:rPr>
+          <w:rFonts w:cstheme="minorHAnsi"/>
+        </w:rPr>
+        <w:t xml:space="preserve"> present a novel assessment of seed germination traits” </w:t>
       </w:r>
     </w:p>
     <w:p>
@@ -15256,7 +17266,25 @@
           <w:color w:val="000000"/>
           <w:lang w:eastAsia="ca-ES"/>
         </w:rPr>
-        <w:t>Fellfield incubator, with warmer temperatures, longer growing season, and shorter winter period with below 0 degrees; had significantly faster Germination rate in both communities, higher Total germination significant only in temperate community, higher Autumn germination in both communities, significantly higher Spring germination only in the temperate community and higher environmental heat sum only in Mediterranean community.</w:t>
+        <w:t xml:space="preserve">Fellfield incubator, with warmer temperatures, longer growing season, and shorter winter period with below 0 degrees; had significantly faster Germination rate in both communities, higher Total germination significant only in temperate community, higher </w:t>
+      </w:r>
+      <w:proofErr w:type="gramStart"/>
+      <w:r>
+        <w:rPr>
+          <w:rFonts w:eastAsia="Times New Roman" w:cstheme="minorHAnsi"/>
+          <w:color w:val="000000"/>
+          <w:lang w:eastAsia="ca-ES"/>
+        </w:rPr>
+        <w:t>Autumn</w:t>
+      </w:r>
+      <w:proofErr w:type="gramEnd"/>
+      <w:r>
+        <w:rPr>
+          <w:rFonts w:eastAsia="Times New Roman" w:cstheme="minorHAnsi"/>
+          <w:color w:val="000000"/>
+          <w:lang w:eastAsia="ca-ES"/>
+        </w:rPr>
+        <w:t xml:space="preserve"> germination in both communities, significantly higher Spring germination only in the temperate community and higher environmental heat sum only in Mediterranean community.</w:t>
       </w:r>
     </w:p>
     <w:p>
@@ -15271,13 +17299,23 @@
           <w:lang w:eastAsia="ca-ES"/>
         </w:rPr>
       </w:pPr>
-      <w:r>
-        <w:rPr>
-          <w:rFonts w:eastAsia="Times New Roman" w:cstheme="minorHAnsi"/>
-          <w:color w:val="000000"/>
-          <w:lang w:eastAsia="ca-ES"/>
-        </w:rPr>
-        <w:t xml:space="preserve">Snowbed incubator, with cooler temperatures, shorter growing season and longer winter period at 0ºC and darkness; had significantly higher summer germination in both communities, higher germination in winter conditions and higher t50. </w:t>
+      <w:proofErr w:type="spellStart"/>
+      <w:r>
+        <w:rPr>
+          <w:rFonts w:eastAsia="Times New Roman" w:cstheme="minorHAnsi"/>
+          <w:color w:val="000000"/>
+          <w:lang w:eastAsia="ca-ES"/>
+        </w:rPr>
+        <w:t>Snowbed</w:t>
+      </w:r>
+      <w:proofErr w:type="spellEnd"/>
+      <w:r>
+        <w:rPr>
+          <w:rFonts w:eastAsia="Times New Roman" w:cstheme="minorHAnsi"/>
+          <w:color w:val="000000"/>
+          <w:lang w:eastAsia="ca-ES"/>
+        </w:rPr>
+        <w:t xml:space="preserve"> incubator, with cooler temperatures, shorter growing season and longer winter period at 0ºC and darkness; had significantly higher summer germination in both communities, higher germination in winter conditions and higher t50. </w:t>
       </w:r>
     </w:p>
     <w:p>
@@ -15298,7 +17336,25 @@
           <w:color w:val="000000"/>
           <w:lang w:eastAsia="ca-ES"/>
         </w:rPr>
-        <w:t xml:space="preserve">This combination of patterns in our results showed that there is a significant delay between extremes microhabitats in alpine areas, suggesting a temporal niche partition in germination related traits. More species are able to germinate in fellfield conditions and to do so earlier in the season (autumn and spring) however species with strict cold stratification and warm cue requirement can only germinate later in the season (summer). Concordantly, t50 values were higher in snowbed conditions. </w:t>
+        <w:t xml:space="preserve">This combination of patterns in our results showed that there is a significant delay between extremes microhabitats in alpine areas, suggesting a temporal niche partition in germination related traits. More species are able to germinate in fellfield conditions and to do so earlier in the season (autumn and spring) however species with strict cold stratification and warm cue requirement can only germinate later in the season (summer). Concordantly, t50 values were higher in </w:t>
+      </w:r>
+      <w:proofErr w:type="spellStart"/>
+      <w:r>
+        <w:rPr>
+          <w:rFonts w:eastAsia="Times New Roman" w:cstheme="minorHAnsi"/>
+          <w:color w:val="000000"/>
+          <w:lang w:eastAsia="ca-ES"/>
+        </w:rPr>
+        <w:t>snowbed</w:t>
+      </w:r>
+      <w:proofErr w:type="spellEnd"/>
+      <w:r>
+        <w:rPr>
+          <w:rFonts w:eastAsia="Times New Roman" w:cstheme="minorHAnsi"/>
+          <w:color w:val="000000"/>
+          <w:lang w:eastAsia="ca-ES"/>
+        </w:rPr>
+        <w:t xml:space="preserve"> conditions. </w:t>
       </w:r>
     </w:p>
     <w:p>
@@ -15360,13 +17416,147 @@
         </w:rPr>
         <w:t xml:space="preserve"> </w:t>
       </w:r>
-      <w:r>
-        <w:rPr>
-          <w:rFonts w:eastAsia="Times New Roman" w:cstheme="minorHAnsi"/>
-          <w:color w:val="000000"/>
-          <w:lang w:eastAsia="ca-ES"/>
-        </w:rPr>
-        <w:t xml:space="preserve">Temperate community seems to be more susceptible to timing variation probably because the germination requirements of most of their species are strict, with a strong prevalence of germination strategies according to their evolutionary history (phylogeny always significant random factor). In the temperate alpine community, most species required cold stratification (alleviating physiological dormancy, for long periods to undergo successful germination (corroborating the findings by Cavieres and Arroyo 2000, Hoyle 2015, Mondoni 2009, Shimono and Kudo 2005 and Schwienbacher 2011). Therefore, climate warming (happening faster above the tree line (Kullman 2004 and Körner 2023) might be a greater threat to those species that will be restricted to more remote/shadowed/cool microsites where snow can last longer in contrast of species more adapted to fellfield conditions that will find their area expanded under current climate warming and will be able to germinate better.  </w:t>
+      <w:proofErr w:type="gramStart"/>
+      <w:r>
+        <w:rPr>
+          <w:rFonts w:eastAsia="Times New Roman" w:cstheme="minorHAnsi"/>
+          <w:color w:val="000000"/>
+          <w:lang w:eastAsia="ca-ES"/>
+        </w:rPr>
+        <w:t>Temperate</w:t>
+      </w:r>
+      <w:proofErr w:type="gramEnd"/>
+      <w:r>
+        <w:rPr>
+          <w:rFonts w:eastAsia="Times New Roman" w:cstheme="minorHAnsi"/>
+          <w:color w:val="000000"/>
+          <w:lang w:eastAsia="ca-ES"/>
+        </w:rPr>
+        <w:t xml:space="preserve"> community seems to be more susceptible to timing variation probably because the germination requirements of most of their species are strict, with a strong prevalence of germination strategies according to their evolutionary history (phylogeny always significant random factor). In the temperate alpine community, most species required cold stratification (alleviating physiological dormancy, for long periods to undergo successful germination (corroborating the findings by </w:t>
+      </w:r>
+      <w:proofErr w:type="spellStart"/>
+      <w:r>
+        <w:rPr>
+          <w:rFonts w:eastAsia="Times New Roman" w:cstheme="minorHAnsi"/>
+          <w:color w:val="000000"/>
+          <w:lang w:eastAsia="ca-ES"/>
+        </w:rPr>
+        <w:t>Cavieres</w:t>
+      </w:r>
+      <w:proofErr w:type="spellEnd"/>
+      <w:r>
+        <w:rPr>
+          <w:rFonts w:eastAsia="Times New Roman" w:cstheme="minorHAnsi"/>
+          <w:color w:val="000000"/>
+          <w:lang w:eastAsia="ca-ES"/>
+        </w:rPr>
+        <w:t xml:space="preserve"> and Arroyo 2000, Hoyle 2015, </w:t>
+      </w:r>
+      <w:proofErr w:type="spellStart"/>
+      <w:r>
+        <w:rPr>
+          <w:rFonts w:eastAsia="Times New Roman" w:cstheme="minorHAnsi"/>
+          <w:color w:val="000000"/>
+          <w:lang w:eastAsia="ca-ES"/>
+        </w:rPr>
+        <w:t>Mondoni</w:t>
+      </w:r>
+      <w:proofErr w:type="spellEnd"/>
+      <w:r>
+        <w:rPr>
+          <w:rFonts w:eastAsia="Times New Roman" w:cstheme="minorHAnsi"/>
+          <w:color w:val="000000"/>
+          <w:lang w:eastAsia="ca-ES"/>
+        </w:rPr>
+        <w:t xml:space="preserve"> 2009, </w:t>
+      </w:r>
+      <w:proofErr w:type="spellStart"/>
+      <w:r>
+        <w:rPr>
+          <w:rFonts w:eastAsia="Times New Roman" w:cstheme="minorHAnsi"/>
+          <w:color w:val="000000"/>
+          <w:lang w:eastAsia="ca-ES"/>
+        </w:rPr>
+        <w:t>Shimono</w:t>
+      </w:r>
+      <w:proofErr w:type="spellEnd"/>
+      <w:r>
+        <w:rPr>
+          <w:rFonts w:eastAsia="Times New Roman" w:cstheme="minorHAnsi"/>
+          <w:color w:val="000000"/>
+          <w:lang w:eastAsia="ca-ES"/>
+        </w:rPr>
+        <w:t xml:space="preserve"> and Kudo 2005 and </w:t>
+      </w:r>
+      <w:proofErr w:type="spellStart"/>
+      <w:r>
+        <w:rPr>
+          <w:rFonts w:eastAsia="Times New Roman" w:cstheme="minorHAnsi"/>
+          <w:color w:val="000000"/>
+          <w:lang w:eastAsia="ca-ES"/>
+        </w:rPr>
+        <w:t>Schwienbacher</w:t>
+      </w:r>
+      <w:proofErr w:type="spellEnd"/>
+      <w:r>
+        <w:rPr>
+          <w:rFonts w:eastAsia="Times New Roman" w:cstheme="minorHAnsi"/>
+          <w:color w:val="000000"/>
+          <w:lang w:eastAsia="ca-ES"/>
+        </w:rPr>
+        <w:t xml:space="preserve"> 201</w:t>
+      </w:r>
+      <w:r>
+        <w:rPr>
+          <w:rFonts w:eastAsia="Times New Roman" w:cstheme="minorHAnsi"/>
+          <w:color w:val="000000"/>
+          <w:lang w:eastAsia="ca-ES"/>
+        </w:rPr>
+        <w:t xml:space="preserve">1). Therefore, climate warming </w:t>
+      </w:r>
+      <w:r>
+        <w:rPr>
+          <w:rFonts w:eastAsia="Times New Roman" w:cstheme="minorHAnsi"/>
+          <w:color w:val="000000"/>
+          <w:lang w:eastAsia="ca-ES"/>
+        </w:rPr>
+        <w:t>happening faster above the tree line (</w:t>
+      </w:r>
+      <w:proofErr w:type="spellStart"/>
+      <w:r>
+        <w:rPr>
+          <w:rFonts w:eastAsia="Times New Roman" w:cstheme="minorHAnsi"/>
+          <w:color w:val="000000"/>
+          <w:lang w:eastAsia="ca-ES"/>
+        </w:rPr>
+        <w:t>Kullman</w:t>
+      </w:r>
+      <w:proofErr w:type="spellEnd"/>
+      <w:r>
+        <w:rPr>
+          <w:rFonts w:eastAsia="Times New Roman" w:cstheme="minorHAnsi"/>
+          <w:color w:val="000000"/>
+          <w:lang w:eastAsia="ca-ES"/>
+        </w:rPr>
+        <w:t xml:space="preserve"> 2004 and </w:t>
+      </w:r>
+      <w:proofErr w:type="spellStart"/>
+      <w:r>
+        <w:rPr>
+          <w:rFonts w:eastAsia="Times New Roman" w:cstheme="minorHAnsi"/>
+          <w:color w:val="000000"/>
+          <w:lang w:eastAsia="ca-ES"/>
+        </w:rPr>
+        <w:t>Körner</w:t>
+      </w:r>
+      <w:proofErr w:type="spellEnd"/>
+      <w:r>
+        <w:rPr>
+          <w:rFonts w:eastAsia="Times New Roman" w:cstheme="minorHAnsi"/>
+          <w:color w:val="000000"/>
+          <w:lang w:eastAsia="ca-ES"/>
+        </w:rPr>
+        <w:t xml:space="preserve"> 2023) might be a greater threat to those species that will be restricted to more remote/shadowed/cool microsites where snow can last longer in contrast of species more adapted to fellfield conditions that will find their area expanded under current climate warming and will be able to germinate better.  </w:t>
       </w:r>
     </w:p>
     <w:p>
@@ -15387,7 +17577,79 @@
           <w:color w:val="000000"/>
           <w:lang w:eastAsia="ca-ES"/>
         </w:rPr>
-        <w:t>The Mediterranean community responded otherwise, while temporal niche partition was still existing a higher proportion of species were non-dormant, able to germinate immediately after dispersal at both microclimatic conditions (This behaviour have been also categorized as opportunistic by Hoyle 2015, that can provide selective advantage if seedling mortality is low, some cases found by Mondoni ()) and under a wide range of temperatures (Corroborating Giménez-Benavides 2005 and 2018). In this situation spring germination may shift into autumn germination with major implications for species currently adapted to different timing (Mondoni 2012).  Although literature agrees that temperature is the main factor influencing germination (Körner 2023, Baskin and Baskin 2014); the results of the Mediterranean community in our experiment, suggests that water availability may potentially have a stronger influence in germination than lack of high temperatures with species able to germinate at 9/6 ºC maximum when water was available.</w:t>
+        <w:t xml:space="preserve">The Mediterranean community responded otherwise, while temporal niche partition was still existing a higher proportion of species were non-dormant, able to germinate immediately after dispersal at both microclimatic conditions (This behaviour have been also categorized as opportunistic by Hoyle 2015, that can provide selective advantage if seedling mortality is low, some cases found by </w:t>
+      </w:r>
+      <w:proofErr w:type="spellStart"/>
+      <w:r>
+        <w:rPr>
+          <w:rFonts w:eastAsia="Times New Roman" w:cstheme="minorHAnsi"/>
+          <w:color w:val="000000"/>
+          <w:lang w:eastAsia="ca-ES"/>
+        </w:rPr>
+        <w:t>Mondoni</w:t>
+      </w:r>
+      <w:proofErr w:type="spellEnd"/>
+      <w:r>
+        <w:rPr>
+          <w:rFonts w:eastAsia="Times New Roman" w:cstheme="minorHAnsi"/>
+          <w:color w:val="000000"/>
+          <w:lang w:eastAsia="ca-ES"/>
+        </w:rPr>
+        <w:t xml:space="preserve"> ()) and under a wide range of temperatures (Corroborating </w:t>
+      </w:r>
+      <w:proofErr w:type="spellStart"/>
+      <w:r>
+        <w:rPr>
+          <w:rFonts w:eastAsia="Times New Roman" w:cstheme="minorHAnsi"/>
+          <w:color w:val="000000"/>
+          <w:lang w:eastAsia="ca-ES"/>
+        </w:rPr>
+        <w:t>Giménez</w:t>
+      </w:r>
+      <w:proofErr w:type="spellEnd"/>
+      <w:r>
+        <w:rPr>
+          <w:rFonts w:eastAsia="Times New Roman" w:cstheme="minorHAnsi"/>
+          <w:color w:val="000000"/>
+          <w:lang w:eastAsia="ca-ES"/>
+        </w:rPr>
+        <w:t>-Benavides 2005 and 2018). In this situation spring germination may shift into autumn germination with major implications for species currently adapted to different timing (</w:t>
+      </w:r>
+      <w:proofErr w:type="spellStart"/>
+      <w:r>
+        <w:rPr>
+          <w:rFonts w:eastAsia="Times New Roman" w:cstheme="minorHAnsi"/>
+          <w:color w:val="000000"/>
+          <w:lang w:eastAsia="ca-ES"/>
+        </w:rPr>
+        <w:t>Mondoni</w:t>
+      </w:r>
+      <w:proofErr w:type="spellEnd"/>
+      <w:r>
+        <w:rPr>
+          <w:rFonts w:eastAsia="Times New Roman" w:cstheme="minorHAnsi"/>
+          <w:color w:val="000000"/>
+          <w:lang w:eastAsia="ca-ES"/>
+        </w:rPr>
+        <w:t xml:space="preserve"> 2012).  Although literature agrees that temperature is the main factor influencing germination (</w:t>
+      </w:r>
+      <w:proofErr w:type="spellStart"/>
+      <w:r>
+        <w:rPr>
+          <w:rFonts w:eastAsia="Times New Roman" w:cstheme="minorHAnsi"/>
+          <w:color w:val="000000"/>
+          <w:lang w:eastAsia="ca-ES"/>
+        </w:rPr>
+        <w:t>Körner</w:t>
+      </w:r>
+      <w:proofErr w:type="spellEnd"/>
+      <w:r>
+        <w:rPr>
+          <w:rFonts w:eastAsia="Times New Roman" w:cstheme="minorHAnsi"/>
+          <w:color w:val="000000"/>
+          <w:lang w:eastAsia="ca-ES"/>
+        </w:rPr>
+        <w:t xml:space="preserve"> 2023, Baskin and Baskin 2014); the results of the Mediterranean community in our experiment, suggests that water availability may potentially have a stronger influence in germination than lack of high temperatures with species able to germinate at 9/6 ºC maximum when water was available.</w:t>
       </w:r>
     </w:p>
     <w:p>
@@ -15408,7 +17670,43 @@
           <w:color w:val="000000"/>
           <w:lang w:eastAsia="ca-ES"/>
         </w:rPr>
-        <w:t xml:space="preserve">Our two communities do not only differ in their climate but also in the bedrock (Mediterranean = siliceous, temperate= calcareous) which might partly counteract the water holding capacity of the community. Mediterranean climate is drier (especially in summer) but siliceous soil has higher water holding capacity. Temperate climate is wetter but calcareous soil has lower water holding capacity. Recent study by Tudela-Isanta 2018 has shown that germination traits differed between siliceous and calcareous bedrock in the Alps (calcareous showed higher tb (i.e. need more warmth to germinate), low base water potential (i.e. able to germinate in drier conditions) and low FGP compared to siliceous habitat). Drier soils also have low thermal conductivity and therefore become warmer (Graham et al 2010). Species inhabiting warmer soils tends to have a </w:t>
+        <w:t xml:space="preserve">Our two communities do not only differ in their climate but also in the bedrock (Mediterranean = siliceous, temperate= calcareous) which might partly counteract the water holding capacity of the community. Mediterranean climate is drier (especially in summer) but siliceous soil has higher water holding capacity. Temperate climate is wetter but calcareous soil has lower water holding capacity. Recent study by </w:t>
+      </w:r>
+      <w:proofErr w:type="spellStart"/>
+      <w:r>
+        <w:rPr>
+          <w:rFonts w:eastAsia="Times New Roman" w:cstheme="minorHAnsi"/>
+          <w:color w:val="000000"/>
+          <w:lang w:eastAsia="ca-ES"/>
+        </w:rPr>
+        <w:t>Tudela-Isanta</w:t>
+      </w:r>
+      <w:proofErr w:type="spellEnd"/>
+      <w:r>
+        <w:rPr>
+          <w:rFonts w:eastAsia="Times New Roman" w:cstheme="minorHAnsi"/>
+          <w:color w:val="000000"/>
+          <w:lang w:eastAsia="ca-ES"/>
+        </w:rPr>
+        <w:t xml:space="preserve"> 2018 has shown that germination traits differed between siliceous and calcareous bedrock in the Alps (calcareous showed higher </w:t>
+      </w:r>
+      <w:proofErr w:type="spellStart"/>
+      <w:r>
+        <w:rPr>
+          <w:rFonts w:eastAsia="Times New Roman" w:cstheme="minorHAnsi"/>
+          <w:color w:val="000000"/>
+          <w:lang w:eastAsia="ca-ES"/>
+        </w:rPr>
+        <w:t>tb</w:t>
+      </w:r>
+      <w:proofErr w:type="spellEnd"/>
+      <w:r>
+        <w:rPr>
+          <w:rFonts w:eastAsia="Times New Roman" w:cstheme="minorHAnsi"/>
+          <w:color w:val="000000"/>
+          <w:lang w:eastAsia="ca-ES"/>
+        </w:rPr>
+        <w:t xml:space="preserve"> (i.e. need more warmth to germinate), low base water potential (i.e. able to germinate in drier conditions) and low FGP compared to siliceous habitat). Drier soils also have low thermal conductivity and therefore become warmer (Graham et al 2010). Species inhabiting warmer soils tends to have a </w:t>
       </w:r>
       <w:commentRangeStart w:id="15"/>
       <w:r>
@@ -15437,6 +17735,7 @@
         </w:rPr>
         <w:t>as they have adapted to need more heat as a cue to initiate germination (</w:t>
       </w:r>
+      <w:proofErr w:type="spellStart"/>
       <w:r>
         <w:rPr>
           <w:rFonts w:eastAsia="Times New Roman" w:cstheme="minorHAnsi"/>
@@ -15444,15 +17743,151 @@
           <w:highlight w:val="yellow"/>
           <w:lang w:eastAsia="ca-ES"/>
         </w:rPr>
-        <w:t>Dürr et al 2015</w:t>
-      </w:r>
-      <w:r>
-        <w:rPr>
-          <w:rFonts w:eastAsia="Times New Roman" w:cstheme="minorHAnsi"/>
-          <w:color w:val="000000"/>
-          <w:lang w:eastAsia="ca-ES"/>
-        </w:rPr>
-        <w:t xml:space="preserve">) possibly to prevent germination at dispersal time (Tudela Isanta 2018), reducing the chances of seedling emergence before winter when mortality due to frost events is higher (Rosback and Poschold 2015, Fernández PAscual 2017). In Tudela-Isanta 2018 their siliceous habitats rarely suffer water restriction and their species had higher base water potential i.e. hardly germinate under low water potentials. In their results non-dormant seeds had a wider suitable temperature range for germination. </w:t>
+        <w:t>Dürr</w:t>
+      </w:r>
+      <w:proofErr w:type="spellEnd"/>
+      <w:r>
+        <w:rPr>
+          <w:rFonts w:eastAsia="Times New Roman" w:cstheme="minorHAnsi"/>
+          <w:color w:val="000000"/>
+          <w:highlight w:val="yellow"/>
+          <w:lang w:eastAsia="ca-ES"/>
+        </w:rPr>
+        <w:t xml:space="preserve"> et al 2015</w:t>
+      </w:r>
+      <w:r>
+        <w:rPr>
+          <w:rFonts w:eastAsia="Times New Roman" w:cstheme="minorHAnsi"/>
+          <w:color w:val="000000"/>
+          <w:lang w:eastAsia="ca-ES"/>
+        </w:rPr>
+        <w:t>) possibly to prevent germination at dispersal time (</w:t>
+      </w:r>
+      <w:proofErr w:type="spellStart"/>
+      <w:r>
+        <w:rPr>
+          <w:rFonts w:eastAsia="Times New Roman" w:cstheme="minorHAnsi"/>
+          <w:color w:val="000000"/>
+          <w:lang w:eastAsia="ca-ES"/>
+        </w:rPr>
+        <w:t>Tudela</w:t>
+      </w:r>
+      <w:proofErr w:type="spellEnd"/>
+      <w:r>
+        <w:rPr>
+          <w:rFonts w:eastAsia="Times New Roman" w:cstheme="minorHAnsi"/>
+          <w:color w:val="000000"/>
+          <w:lang w:eastAsia="ca-ES"/>
+        </w:rPr>
+        <w:t xml:space="preserve"> </w:t>
+      </w:r>
+      <w:proofErr w:type="spellStart"/>
+      <w:r>
+        <w:rPr>
+          <w:rFonts w:eastAsia="Times New Roman" w:cstheme="minorHAnsi"/>
+          <w:color w:val="000000"/>
+          <w:lang w:eastAsia="ca-ES"/>
+        </w:rPr>
+        <w:t>Isanta</w:t>
+      </w:r>
+      <w:proofErr w:type="spellEnd"/>
+      <w:r>
+        <w:rPr>
+          <w:rFonts w:eastAsia="Times New Roman" w:cstheme="minorHAnsi"/>
+          <w:color w:val="000000"/>
+          <w:lang w:eastAsia="ca-ES"/>
+        </w:rPr>
+        <w:t xml:space="preserve"> 2018), reducing the chances of seedling emergence before winter when mortality due to frost events is higher (</w:t>
+      </w:r>
+      <w:proofErr w:type="spellStart"/>
+      <w:r>
+        <w:rPr>
+          <w:rFonts w:eastAsia="Times New Roman" w:cstheme="minorHAnsi"/>
+          <w:color w:val="000000"/>
+          <w:lang w:eastAsia="ca-ES"/>
+        </w:rPr>
+        <w:t>Rosback</w:t>
+      </w:r>
+      <w:proofErr w:type="spellEnd"/>
+      <w:r>
+        <w:rPr>
+          <w:rFonts w:eastAsia="Times New Roman" w:cstheme="minorHAnsi"/>
+          <w:color w:val="000000"/>
+          <w:lang w:eastAsia="ca-ES"/>
+        </w:rPr>
+        <w:t xml:space="preserve"> and </w:t>
+      </w:r>
+      <w:proofErr w:type="spellStart"/>
+      <w:r>
+        <w:rPr>
+          <w:rFonts w:eastAsia="Times New Roman" w:cstheme="minorHAnsi"/>
+          <w:color w:val="000000"/>
+          <w:lang w:eastAsia="ca-ES"/>
+        </w:rPr>
+        <w:t>Poschold</w:t>
+      </w:r>
+      <w:proofErr w:type="spellEnd"/>
+      <w:r>
+        <w:rPr>
+          <w:rFonts w:eastAsia="Times New Roman" w:cstheme="minorHAnsi"/>
+          <w:color w:val="000000"/>
+          <w:lang w:eastAsia="ca-ES"/>
+        </w:rPr>
+        <w:t xml:space="preserve"> 2015, </w:t>
+      </w:r>
+      <w:proofErr w:type="spellStart"/>
+      <w:r>
+        <w:rPr>
+          <w:rFonts w:eastAsia="Times New Roman" w:cstheme="minorHAnsi"/>
+          <w:color w:val="000000"/>
+          <w:lang w:eastAsia="ca-ES"/>
+        </w:rPr>
+        <w:t>Fernández</w:t>
+      </w:r>
+      <w:proofErr w:type="spellEnd"/>
+      <w:r>
+        <w:rPr>
+          <w:rFonts w:eastAsia="Times New Roman" w:cstheme="minorHAnsi"/>
+          <w:color w:val="000000"/>
+          <w:lang w:eastAsia="ca-ES"/>
+        </w:rPr>
+        <w:t xml:space="preserve"> </w:t>
+      </w:r>
+      <w:proofErr w:type="spellStart"/>
+      <w:r>
+        <w:rPr>
+          <w:rFonts w:eastAsia="Times New Roman" w:cstheme="minorHAnsi"/>
+          <w:color w:val="000000"/>
+          <w:lang w:eastAsia="ca-ES"/>
+        </w:rPr>
+        <w:t>PAscual</w:t>
+      </w:r>
+      <w:proofErr w:type="spellEnd"/>
+      <w:r>
+        <w:rPr>
+          <w:rFonts w:eastAsia="Times New Roman" w:cstheme="minorHAnsi"/>
+          <w:color w:val="000000"/>
+          <w:lang w:eastAsia="ca-ES"/>
+        </w:rPr>
+        <w:t xml:space="preserve"> 2017). In </w:t>
+      </w:r>
+      <w:proofErr w:type="spellStart"/>
+      <w:r>
+        <w:rPr>
+          <w:rFonts w:eastAsia="Times New Roman" w:cstheme="minorHAnsi"/>
+          <w:color w:val="000000"/>
+          <w:lang w:eastAsia="ca-ES"/>
+        </w:rPr>
+        <w:t>Tudela-Isanta</w:t>
+      </w:r>
+      <w:proofErr w:type="spellEnd"/>
+      <w:r>
+        <w:rPr>
+          <w:rFonts w:eastAsia="Times New Roman" w:cstheme="minorHAnsi"/>
+          <w:color w:val="000000"/>
+          <w:lang w:eastAsia="ca-ES"/>
+        </w:rPr>
+        <w:t xml:space="preserve"> 2018 their siliceous habitats rarely suffer water restriction and their species had higher base water potential i.e. hardly germinate under low water potentials. In their results non-dormant seeds had a wider suitable temperature range for germination. </w:t>
       </w:r>
     </w:p>
     <w:p>
@@ -15473,7 +17908,79 @@
           <w:color w:val="000000"/>
           <w:lang w:eastAsia="ca-ES"/>
         </w:rPr>
-        <w:t xml:space="preserve">Some studies like Bernareggi 2016, found that experimental warming in pushed an early phenology state by more than a week and that higher incubation temperatures increased the total germination observed. However, their results also provided limited prove warmer parentals change germination/dormancy. Their results suggest that more species would be able to germinate at lower temperature (10ºC) should increase their autumn and after winter (early spring) germination. In our experimental setting fellfield incubator (warmer) reproduced the same behaviour with faster germination rate and more autumn /spring? (only in temperate community) Germination, while snowbed incubator exhibit slower rates and higher summer germination. </w:t>
+        <w:t xml:space="preserve">Some studies like </w:t>
+      </w:r>
+      <w:proofErr w:type="spellStart"/>
+      <w:r>
+        <w:rPr>
+          <w:rFonts w:eastAsia="Times New Roman" w:cstheme="minorHAnsi"/>
+          <w:color w:val="000000"/>
+          <w:lang w:eastAsia="ca-ES"/>
+        </w:rPr>
+        <w:t>Bernareggi</w:t>
+      </w:r>
+      <w:proofErr w:type="spellEnd"/>
+      <w:r>
+        <w:rPr>
+          <w:rFonts w:eastAsia="Times New Roman" w:cstheme="minorHAnsi"/>
+          <w:color w:val="000000"/>
+          <w:lang w:eastAsia="ca-ES"/>
+        </w:rPr>
+        <w:t xml:space="preserve"> 2016, found that experimental warming in pushed an early phenology state by more than a week and that higher incubation temperatures increased the total germination observed. However, their results also provided limited prove warmer </w:t>
+      </w:r>
+      <w:proofErr w:type="spellStart"/>
+      <w:r>
+        <w:rPr>
+          <w:rFonts w:eastAsia="Times New Roman" w:cstheme="minorHAnsi"/>
+          <w:color w:val="000000"/>
+          <w:lang w:eastAsia="ca-ES"/>
+        </w:rPr>
+        <w:t>parentals</w:t>
+      </w:r>
+      <w:proofErr w:type="spellEnd"/>
+      <w:r>
+        <w:rPr>
+          <w:rFonts w:eastAsia="Times New Roman" w:cstheme="minorHAnsi"/>
+          <w:color w:val="000000"/>
+          <w:lang w:eastAsia="ca-ES"/>
+        </w:rPr>
+        <w:t xml:space="preserve"> change germination/dormancy. Their results suggest that more species would be able to germinate at lower temperature (10ºC) should increase their autumn and after winter (early spring) germination. In our experimental setting fellfield incubator (warmer) reproduced the same behaviour with faster germination rate and more autumn /spring? (</w:t>
+      </w:r>
+      <w:proofErr w:type="gramStart"/>
+      <w:r>
+        <w:rPr>
+          <w:rFonts w:eastAsia="Times New Roman" w:cstheme="minorHAnsi"/>
+          <w:color w:val="000000"/>
+          <w:lang w:eastAsia="ca-ES"/>
+        </w:rPr>
+        <w:t>only</w:t>
+      </w:r>
+      <w:proofErr w:type="gramEnd"/>
+      <w:r>
+        <w:rPr>
+          <w:rFonts w:eastAsia="Times New Roman" w:cstheme="minorHAnsi"/>
+          <w:color w:val="000000"/>
+          <w:lang w:eastAsia="ca-ES"/>
+        </w:rPr>
+        <w:t xml:space="preserve"> in temperate community) Germination, while </w:t>
+      </w:r>
+      <w:proofErr w:type="spellStart"/>
+      <w:r>
+        <w:rPr>
+          <w:rFonts w:eastAsia="Times New Roman" w:cstheme="minorHAnsi"/>
+          <w:color w:val="000000"/>
+          <w:lang w:eastAsia="ca-ES"/>
+        </w:rPr>
+        <w:t>snowbed</w:t>
+      </w:r>
+      <w:proofErr w:type="spellEnd"/>
+      <w:r>
+        <w:rPr>
+          <w:rFonts w:eastAsia="Times New Roman" w:cstheme="minorHAnsi"/>
+          <w:color w:val="000000"/>
+          <w:lang w:eastAsia="ca-ES"/>
+        </w:rPr>
+        <w:t xml:space="preserve"> incubator exhibit slower rates and higher summer germination. </w:t>
       </w:r>
     </w:p>
     <w:p>
@@ -15484,6 +17991,63 @@
         <w:textAlignment w:val="baseline"/>
         <w:rPr>
           <w:rFonts w:eastAsia="Times New Roman" w:cstheme="minorHAnsi"/>
+          <w:color w:val="000000"/>
+          <w:lang w:eastAsia="ca-ES"/>
+        </w:rPr>
+      </w:pPr>
+      <w:r>
+        <w:rPr>
+          <w:rFonts w:eastAsia="Times New Roman" w:cstheme="minorHAnsi"/>
+          <w:color w:val="000000"/>
+          <w:lang w:eastAsia="ca-ES"/>
+        </w:rPr>
+        <w:t>However, the higher values of germination in fellfield communities may or may not be advantageous because, more germination indeed increase the chances of regeneration but if it happens at once this episode is very vulnerable to extreme heat waves, drought or freezing events (REF). While having a postponed germination after winter can at least assure that there will be no drought during early spring (REF). 1 germination episode higher risk higher benefit/chances of regeneration, several events lower risks lower benefit. Also having a persistent soil seed bank with seed with from same species with different levels of dormancy can be beneficial to secure regeneration in the good years (</w:t>
+      </w:r>
+      <w:proofErr w:type="spellStart"/>
+      <w:r>
+        <w:rPr>
+          <w:rFonts w:eastAsia="Times New Roman" w:cstheme="minorHAnsi"/>
+          <w:color w:val="000000"/>
+          <w:lang w:eastAsia="ca-ES"/>
+        </w:rPr>
+        <w:t>Schwienbaccher</w:t>
+      </w:r>
+      <w:proofErr w:type="spellEnd"/>
+      <w:r>
+        <w:rPr>
+          <w:rFonts w:eastAsia="Times New Roman" w:cstheme="minorHAnsi"/>
+          <w:color w:val="000000"/>
+          <w:lang w:eastAsia="ca-ES"/>
+        </w:rPr>
+        <w:t xml:space="preserve"> 2010</w:t>
+      </w:r>
+      <w:proofErr w:type="gramStart"/>
+      <w:r>
+        <w:rPr>
+          <w:rFonts w:eastAsia="Times New Roman" w:cstheme="minorHAnsi"/>
+          <w:color w:val="000000"/>
+          <w:lang w:eastAsia="ca-ES"/>
+        </w:rPr>
+        <w:t>)  and</w:t>
+      </w:r>
+      <w:proofErr w:type="gramEnd"/>
+      <w:r>
+        <w:rPr>
+          <w:rFonts w:eastAsia="Times New Roman" w:cstheme="minorHAnsi"/>
+          <w:color w:val="000000"/>
+          <w:lang w:eastAsia="ca-ES"/>
+        </w:rPr>
+        <w:t xml:space="preserve"> not bet everything to the next year after dispersal, which could be very dry or very cold. </w:t>
+      </w:r>
+    </w:p>
+    <w:p>
+      <w:pPr>
+        <w:shd w:val="clear" w:color="auto" w:fill="FFFFFF"/>
+        <w:spacing w:after="0" w:line="360" w:lineRule="auto"/>
+        <w:jc w:val="both"/>
+        <w:textAlignment w:val="baseline"/>
+        <w:rPr>
+          <w:rFonts w:eastAsia="Times New Roman" w:cstheme="minorHAnsi"/>
           <w:b/>
           <w:color w:val="000000"/>
           <w:lang w:eastAsia="ca-ES"/>
@@ -15495,7 +18059,53 @@
           <w:color w:val="000000"/>
           <w:lang w:eastAsia="ca-ES"/>
         </w:rPr>
-        <w:t xml:space="preserve">However, the higher values of germination in fellfield communities may or may not be advantageous because, more germination indeed increase the chances of regeneration but if it happens at once this episode is very vulnerable to extreme heat waves, drought or freezing events (REF). While having a postponed germination after winter can at least assure that there will be no drought during early spring (REF). 1 germination episode higher risk higher benefit/chances of regeneration, several events lower risks lower benefit. Also having a persistent soil seed bank with seed with from same species with different levels of dormancy can be beneficial to secure regeneration in the good years (Schwienbaccher 2010)  and not bet everything to the next year after dispersal, which could be very dry or very cold. </w:t>
+        <w:t xml:space="preserve">All species with higher/faster germination under warmer temperature regime (fellfield) suggest that </w:t>
+      </w:r>
+      <w:proofErr w:type="spellStart"/>
+      <w:r>
+        <w:rPr>
+          <w:rFonts w:eastAsia="Times New Roman" w:cstheme="minorHAnsi"/>
+          <w:color w:val="000000"/>
+          <w:lang w:eastAsia="ca-ES"/>
+        </w:rPr>
+        <w:t>snowbed</w:t>
+      </w:r>
+      <w:proofErr w:type="spellEnd"/>
+      <w:r>
+        <w:rPr>
+          <w:rFonts w:eastAsia="Times New Roman" w:cstheme="minorHAnsi"/>
+          <w:color w:val="000000"/>
+          <w:lang w:eastAsia="ca-ES"/>
+        </w:rPr>
+        <w:t xml:space="preserve"> specialist are limited to snow </w:t>
+      </w:r>
+      <w:proofErr w:type="spellStart"/>
+      <w:r>
+        <w:rPr>
+          <w:rFonts w:eastAsia="Times New Roman" w:cstheme="minorHAnsi"/>
+          <w:color w:val="000000"/>
+          <w:lang w:eastAsia="ca-ES"/>
+        </w:rPr>
+        <w:t>refugia</w:t>
+      </w:r>
+      <w:proofErr w:type="spellEnd"/>
+      <w:r>
+        <w:rPr>
+          <w:rFonts w:eastAsia="Times New Roman" w:cstheme="minorHAnsi"/>
+          <w:color w:val="000000"/>
+          <w:lang w:eastAsia="ca-ES"/>
+        </w:rPr>
+        <w:t xml:space="preserve"> either because they need snow/cold to alleviate dormancy or because in fellfield areas th</w:t>
+      </w:r>
+      <w:bookmarkStart w:id="16" w:name="_GoBack"/>
+      <w:bookmarkEnd w:id="16"/>
+      <w:r>
+        <w:rPr>
+          <w:rFonts w:eastAsia="Times New Roman" w:cstheme="minorHAnsi"/>
+          <w:color w:val="000000"/>
+          <w:lang w:eastAsia="ca-ES"/>
+        </w:rPr>
+        <w:t>ey are outcompeted.</w:t>
       </w:r>
     </w:p>
     <w:p>
@@ -15613,7 +18223,17 @@
           <w:sz w:val="20"/>
           <w:szCs w:val="24"/>
         </w:rPr>
-        <w:t xml:space="preserve">Fernández-Pascual, E., Carta, A., Mondoni, A., Cavieres, L. A., Rosbakh, S., Venn, S., Satyanti, A., Guja, L., Briceño, V. F., Vandelook, F., Mattana, E., Saatkamp, A., Bu, H., Sommerville, K., Poschlod, P., Liu, K., Nicotra, A., &amp; Jiménez-Alfaro, B. (2021). The seed germination spectrum of alpine plants: a global meta-analysis. </w:t>
+        <w:t xml:space="preserve">Fernández-Pascual, E., Carta, A., Mondoni, A., Cavieres, L. A., Rosbakh, S., Venn, S., Satyanti, A., Guja, L., </w:t>
+      </w:r>
+      <w:r>
+        <w:rPr>
+          <w:rFonts w:ascii="Calibri" w:hAnsi="Calibri" w:cs="Calibri"/>
+          <w:noProof/>
+          <w:sz w:val="20"/>
+          <w:szCs w:val="24"/>
+        </w:rPr>
+        <w:lastRenderedPageBreak/>
+        <w:t xml:space="preserve">Briceño, V. F., Vandelook, F., Mattana, E., Saatkamp, A., Bu, H., Sommerville, K., Poschlod, P., Liu, K., Nicotra, A., &amp; Jiménez-Alfaro, B. (2021). The seed germination spectrum of alpine plants: a global meta-analysis. </w:t>
       </w:r>
       <w:r>
         <w:rPr>
@@ -15683,7 +18303,6 @@
           <w:szCs w:val="24"/>
           <w:lang w:val="es-ES"/>
         </w:rPr>
-        <w:lastRenderedPageBreak/>
         <w:t xml:space="preserve">García-Gutiérrez, T., Jiménez-Alfaro, B., Fernández-Pascual, E., &amp; Müller, J. V. (2018). </w:t>
       </w:r>
       <w:r>
@@ -16244,11 +18863,14 @@
 </file>
 
 <file path=word/comments.xml><?xml version="1.0" encoding="utf-8"?>
-<w:comments xmlns:wpc="http://schemas.microsoft.com/office/word/2010/wordprocessingCanvas" xmlns:cx="http://schemas.microsoft.com/office/drawing/2014/chartex" xmlns:cx1="http://schemas.microsoft.com/office/drawing/2015/9/8/chartex" xmlns:cx2="http://schemas.microsoft.com/office/drawing/2015/10/21/chartex" xmlns:cx3="http://schemas.microsoft.com/office/drawing/2016/5/9/chartex" xmlns:cx4="http://schemas.microsoft.com/office/drawing/2016/5/10/chartex" xmlns:cx5="http://schemas.microsoft.com/office/drawing/2016/5/11/chartex" xmlns:cx6="http://schemas.microsoft.com/office/drawing/2016/5/12/chartex" xmlns:cx7="http://schemas.microsoft.com/office/drawing/2016/5/13/chartex" xmlns:cx8="http://schemas.microsoft.com/office/drawing/2016/5/14/chartex" xmlns:mc="http://schemas.openxmlformats.org/markup-compatibility/2006" xmlns:aink="http://schemas.microsoft.com/office/drawing/2016/ink" xmlns:am3d="http://schemas.microsoft.com/office/drawing/2017/model3d" xmlns:o="urn:schemas-microsoft-com:office:office" xmlns:oel="http://schemas.microsoft.com/office/2019/extlst" xmlns:r="http://schemas.openxmlformats.org/officeDocument/2006/relationships" xmlns:m="http://schemas.openxmlformats.org/officeDocument/2006/math" xmlns:v="urn:schemas-microsoft-com:vml" xmlns:wp14="http://schemas.microsoft.com/office/word/2010/wordprocessingDrawing" xmlns:wp="http://schemas.openxmlformats.org/drawingml/2006/wordprocessingDrawing" xmlns:w10="urn:schemas-microsoft-com:office:word" xmlns:w="http://schemas.openxmlformats.org/wordprocessingml/2006/main" xmlns:w14="http://schemas.microsoft.com/office/word/2010/wordml" xmlns:w15="http://schemas.microsoft.com/office/word/2012/wordml" xmlns:w16cex="http://schemas.microsoft.com/office/word/2018/wordml/cex" xmlns:w16cid="http://schemas.microsoft.com/office/word/2016/wordml/cid" xmlns:w16="http://schemas.microsoft.com/office/word/2018/wordml" xmlns:w16du="http://schemas.microsoft.com/office/word/2023/wordml/word16du" xmlns:w16sdtdh="http://schemas.microsoft.com/office/word/2020/wordml/sdtdatahash" xmlns:w16se="http://schemas.microsoft.com/office/word/2015/wordml/symex" xmlns:wpg="http://schemas.microsoft.com/office/word/2010/wordprocessingGroup" xmlns:wpi="http://schemas.microsoft.com/office/word/2010/wordprocessingInk" xmlns:wne="http://schemas.microsoft.com/office/word/2006/wordml" xmlns:wps="http://schemas.microsoft.com/office/word/2010/wordprocessingShape" mc:Ignorable="w14 w15 w16se w16cid w16 w16cex w16sdtdh wp14">
+<w:comments xmlns:wpc="http://schemas.microsoft.com/office/word/2010/wordprocessingCanvas" xmlns:mc="http://schemas.openxmlformats.org/markup-compatibility/2006" xmlns:o="urn:schemas-microsoft-com:office:office" xmlns:r="http://schemas.openxmlformats.org/officeDocument/2006/relationships" xmlns:m="http://schemas.openxmlformats.org/officeDocument/2006/math" xmlns:v="urn:schemas-microsoft-com:vml" xmlns:wp14="http://schemas.microsoft.com/office/word/2010/wordprocessingDrawing" xmlns:wp="http://schemas.openxmlformats.org/drawingml/2006/wordprocessingDrawing" xmlns:w10="urn:schemas-microsoft-com:office:word" xmlns:w="http://schemas.openxmlformats.org/wordprocessingml/2006/main" xmlns:w14="http://schemas.microsoft.com/office/word/2010/wordml" xmlns:w15="http://schemas.microsoft.com/office/word/2012/wordml" xmlns:wpg="http://schemas.microsoft.com/office/word/2010/wordprocessingGroup" xmlns:wpi="http://schemas.microsoft.com/office/word/2010/wordprocessingInk" xmlns:wne="http://schemas.microsoft.com/office/word/2006/wordml" xmlns:wps="http://schemas.microsoft.com/office/word/2010/wordprocessingShape" mc:Ignorable="w14 w15 wp14">
   <w:comment w:id="0" w:author="CLARA ESPINOSA DEL ALBA" w:date="2023-05-08T16:23:00Z" w:initials="CEDA">
     <w:p>
       <w:pPr>
         <w:pStyle w:val="Textocomentario"/>
+        <w:rPr>
+          <w:lang w:val="es-ES"/>
+        </w:rPr>
       </w:pPr>
       <w:r>
         <w:rPr>
@@ -16257,6 +18879,9 @@
         <w:annotationRef/>
       </w:r>
       <w:r>
+        <w:rPr>
+          <w:lang w:val="es-ES"/>
+        </w:rPr>
         <w:t>Quiero debatirlo con Edu, para interpretar mejor los resultados de los factores aleatorios!</w:t>
       </w:r>
     </w:p>
@@ -16300,6 +18925,9 @@
     <w:p>
       <w:pPr>
         <w:pStyle w:val="Textocomentario"/>
+        <w:rPr>
+          <w:lang w:val="es-ES"/>
+        </w:rPr>
       </w:pPr>
       <w:r>
         <w:rPr>
@@ -16308,6 +18936,9 @@
         <w:annotationRef/>
       </w:r>
       <w:r>
+        <w:rPr>
+          <w:lang w:val="es-ES"/>
+        </w:rPr>
         <w:t>Mejor en Intro?</w:t>
       </w:r>
     </w:p>
@@ -16316,6 +18947,9 @@
     <w:p>
       <w:pPr>
         <w:pStyle w:val="Textocomentario"/>
+        <w:rPr>
+          <w:lang w:val="es-ES"/>
+        </w:rPr>
       </w:pPr>
       <w:r>
         <w:rPr>
@@ -16324,6 +18958,9 @@
         <w:annotationRef/>
       </w:r>
       <w:r>
+        <w:rPr>
+          <w:lang w:val="es-ES"/>
+        </w:rPr>
         <w:t>Esto se soluciona con una tabla</w:t>
       </w:r>
     </w:p>
@@ -16332,6 +18969,9 @@
     <w:p>
       <w:pPr>
         <w:pStyle w:val="Textocomentario"/>
+        <w:rPr>
+          <w:lang w:val="es-ES"/>
+        </w:rPr>
       </w:pPr>
       <w:r>
         <w:rPr>
@@ -16340,6 +18980,9 @@
         <w:annotationRef/>
       </w:r>
       <w:r>
+        <w:rPr>
+          <w:lang w:val="es-ES"/>
+        </w:rPr>
         <w:t>Revisar con los nuevos datos de WP-dataloggers 2022-2023, contar en dias? Growing days excel in WP Github</w:t>
       </w:r>
     </w:p>
@@ -16348,6 +18991,9 @@
     <w:p>
       <w:pPr>
         <w:pStyle w:val="Textocomentario"/>
+        <w:rPr>
+          <w:lang w:val="es-ES"/>
+        </w:rPr>
       </w:pPr>
       <w:r>
         <w:rPr>
@@ -16356,6 +19002,9 @@
         <w:annotationRef/>
       </w:r>
       <w:r>
+        <w:rPr>
+          <w:lang w:val="es-ES"/>
+        </w:rPr>
         <w:t>Estación meteorológica Barrios de Luna (1985-2022), 42.84º N, 5.86º O, 1032 m s.n.m embalse.net</w:t>
       </w:r>
     </w:p>
@@ -16364,6 +19013,9 @@
     <w:p>
       <w:pPr>
         <w:pStyle w:val="Textocomentario"/>
+        <w:rPr>
+          <w:lang w:val="es-ES"/>
+        </w:rPr>
       </w:pPr>
       <w:r>
         <w:rPr>
@@ -16372,6 +19024,9 @@
         <w:annotationRef/>
       </w:r>
       <w:r>
+        <w:rPr>
+          <w:lang w:val="es-ES"/>
+        </w:rPr>
         <w:t>Datos informe Red de Seguimiento del cambio Global en la Red de Parques Nacionales (2008-2014)</w:t>
       </w:r>
     </w:p>
@@ -16468,7 +19123,15 @@
         <w:annotationRef/>
       </w:r>
       <w:r>
-        <w:t>Means significant differences between populations of the same species? (for 21 and 19 species respectively)</w:t>
+        <w:t>Means significant differences between populations of the same species? (</w:t>
+      </w:r>
+      <w:proofErr w:type="gramStart"/>
+      <w:r>
+        <w:t>for</w:t>
+      </w:r>
+      <w:proofErr w:type="gramEnd"/>
+      <w:r>
+        <w:t xml:space="preserve"> 21 and 19 species respectively)</w:t>
       </w:r>
     </w:p>
   </w:comment>
@@ -16508,7 +19171,7 @@
 </file>
 
 <file path=word/commentsExtended.xml><?xml version="1.0" encoding="utf-8"?>
-<w15:commentsEx xmlns:wpc="http://schemas.microsoft.com/office/word/2010/wordprocessingCanvas" xmlns:cx="http://schemas.microsoft.com/office/drawing/2014/chartex" xmlns:cx1="http://schemas.microsoft.com/office/drawing/2015/9/8/chartex" xmlns:cx2="http://schemas.microsoft.com/office/drawing/2015/10/21/chartex" xmlns:cx3="http://schemas.microsoft.com/office/drawing/2016/5/9/chartex" xmlns:cx4="http://schemas.microsoft.com/office/drawing/2016/5/10/chartex" xmlns:cx5="http://schemas.microsoft.com/office/drawing/2016/5/11/chartex" xmlns:cx6="http://schemas.microsoft.com/office/drawing/2016/5/12/chartex" xmlns:cx7="http://schemas.microsoft.com/office/drawing/2016/5/13/chartex" xmlns:cx8="http://schemas.microsoft.com/office/drawing/2016/5/14/chartex" xmlns:mc="http://schemas.openxmlformats.org/markup-compatibility/2006" xmlns:aink="http://schemas.microsoft.com/office/drawing/2016/ink" xmlns:am3d="http://schemas.microsoft.com/office/drawing/2017/model3d" xmlns:o="urn:schemas-microsoft-com:office:office" xmlns:oel="http://schemas.microsoft.com/office/2019/extlst" xmlns:r="http://schemas.openxmlformats.org/officeDocument/2006/relationships" xmlns:m="http://schemas.openxmlformats.org/officeDocument/2006/math" xmlns:v="urn:schemas-microsoft-com:vml" xmlns:wp14="http://schemas.microsoft.com/office/word/2010/wordprocessingDrawing" xmlns:wp="http://schemas.openxmlformats.org/drawingml/2006/wordprocessingDrawing" xmlns:w10="urn:schemas-microsoft-com:office:word" xmlns:w="http://schemas.openxmlformats.org/wordprocessingml/2006/main" xmlns:w14="http://schemas.microsoft.com/office/word/2010/wordml" xmlns:w15="http://schemas.microsoft.com/office/word/2012/wordml" xmlns:w16cex="http://schemas.microsoft.com/office/word/2018/wordml/cex" xmlns:w16cid="http://schemas.microsoft.com/office/word/2016/wordml/cid" xmlns:w16="http://schemas.microsoft.com/office/word/2018/wordml" xmlns:w16du="http://schemas.microsoft.com/office/word/2023/wordml/word16du" xmlns:w16sdtdh="http://schemas.microsoft.com/office/word/2020/wordml/sdtdatahash" xmlns:w16se="http://schemas.microsoft.com/office/word/2015/wordml/symex" xmlns:wpg="http://schemas.microsoft.com/office/word/2010/wordprocessingGroup" xmlns:wpi="http://schemas.microsoft.com/office/word/2010/wordprocessingInk" xmlns:wne="http://schemas.microsoft.com/office/word/2006/wordml" xmlns:wps="http://schemas.microsoft.com/office/word/2010/wordprocessingShape" mc:Ignorable="w14 w15 w16se w16cid w16 w16cex w16sdtdh wp14">
+<w15:commentsEx xmlns:wpc="http://schemas.microsoft.com/office/word/2010/wordprocessingCanvas" xmlns:mc="http://schemas.openxmlformats.org/markup-compatibility/2006" xmlns:o="urn:schemas-microsoft-com:office:office" xmlns:r="http://schemas.openxmlformats.org/officeDocument/2006/relationships" xmlns:m="http://schemas.openxmlformats.org/officeDocument/2006/math" xmlns:v="urn:schemas-microsoft-com:vml" xmlns:wp14="http://schemas.microsoft.com/office/word/2010/wordprocessingDrawing" xmlns:wp="http://schemas.openxmlformats.org/drawingml/2006/wordprocessingDrawing" xmlns:w10="urn:schemas-microsoft-com:office:word" xmlns:w="http://schemas.openxmlformats.org/wordprocessingml/2006/main" xmlns:w14="http://schemas.microsoft.com/office/word/2010/wordml" xmlns:w15="http://schemas.microsoft.com/office/word/2012/wordml" xmlns:wpg="http://schemas.microsoft.com/office/word/2010/wordprocessingGroup" xmlns:wpi="http://schemas.microsoft.com/office/word/2010/wordprocessingInk" xmlns:wne="http://schemas.microsoft.com/office/word/2006/wordml" xmlns:wps="http://schemas.microsoft.com/office/word/2010/wordprocessingShape" mc:Ignorable="w14 w15 wp14">
   <w15:commentEx w15:paraId="4BC196BF" w15:done="0"/>
   <w15:commentEx w15:paraId="1ED04F58" w15:done="0"/>
   <w15:commentEx w15:paraId="3880ABCD" w15:done="0"/>
@@ -16570,7 +19233,7 @@
 </file>
 
 <file path=word/numbering.xml><?xml version="1.0" encoding="utf-8"?>
-<w:numbering xmlns:wpc="http://schemas.microsoft.com/office/word/2010/wordprocessingCanvas" xmlns:cx="http://schemas.microsoft.com/office/drawing/2014/chartex" xmlns:cx1="http://schemas.microsoft.com/office/drawing/2015/9/8/chartex" xmlns:cx2="http://schemas.microsoft.com/office/drawing/2015/10/21/chartex" xmlns:cx3="http://schemas.microsoft.com/office/drawing/2016/5/9/chartex" xmlns:cx4="http://schemas.microsoft.com/office/drawing/2016/5/10/chartex" xmlns:cx5="http://schemas.microsoft.com/office/drawing/2016/5/11/chartex" xmlns:cx6="http://schemas.microsoft.com/office/drawing/2016/5/12/chartex" xmlns:cx7="http://schemas.microsoft.com/office/drawing/2016/5/13/chartex" xmlns:cx8="http://schemas.microsoft.com/office/drawing/2016/5/14/chartex" xmlns:mc="http://schemas.openxmlformats.org/markup-compatibility/2006" xmlns:aink="http://schemas.microsoft.com/office/drawing/2016/ink" xmlns:am3d="http://schemas.microsoft.com/office/drawing/2017/model3d" xmlns:o="urn:schemas-microsoft-com:office:office" xmlns:oel="http://schemas.microsoft.com/office/2019/extlst" xmlns:r="http://schemas.openxmlformats.org/officeDocument/2006/relationships" xmlns:m="http://schemas.openxmlformats.org/officeDocument/2006/math" xmlns:v="urn:schemas-microsoft-com:vml" xmlns:wp14="http://schemas.microsoft.com/office/word/2010/wordprocessingDrawing" xmlns:wp="http://schemas.openxmlformats.org/drawingml/2006/wordprocessingDrawing" xmlns:w10="urn:schemas-microsoft-com:office:word" xmlns:w="http://schemas.openxmlformats.org/wordprocessingml/2006/main" xmlns:w14="http://schemas.microsoft.com/office/word/2010/wordml" xmlns:w15="http://schemas.microsoft.com/office/word/2012/wordml" xmlns:w16cex="http://schemas.microsoft.com/office/word/2018/wordml/cex" xmlns:w16cid="http://schemas.microsoft.com/office/word/2016/wordml/cid" xmlns:w16="http://schemas.microsoft.com/office/word/2018/wordml" xmlns:w16du="http://schemas.microsoft.com/office/word/2023/wordml/word16du" xmlns:w16sdtdh="http://schemas.microsoft.com/office/word/2020/wordml/sdtdatahash" xmlns:w16se="http://schemas.microsoft.com/office/word/2015/wordml/symex" xmlns:wpg="http://schemas.microsoft.com/office/word/2010/wordprocessingGroup" xmlns:wpi="http://schemas.microsoft.com/office/word/2010/wordprocessingInk" xmlns:wne="http://schemas.microsoft.com/office/word/2006/wordml" xmlns:wps="http://schemas.microsoft.com/office/word/2010/wordprocessingShape" mc:Ignorable="w14 w15 w16se w16cid w16 w16cex w16sdtdh wp14">
+<w:numbering xmlns:wpc="http://schemas.microsoft.com/office/word/2010/wordprocessingCanvas" xmlns:mc="http://schemas.openxmlformats.org/markup-compatibility/2006" xmlns:o="urn:schemas-microsoft-com:office:office" xmlns:r="http://schemas.openxmlformats.org/officeDocument/2006/relationships" xmlns:m="http://schemas.openxmlformats.org/officeDocument/2006/math" xmlns:v="urn:schemas-microsoft-com:vml" xmlns:wp14="http://schemas.microsoft.com/office/word/2010/wordprocessingDrawing" xmlns:wp="http://schemas.openxmlformats.org/drawingml/2006/wordprocessingDrawing" xmlns:w10="urn:schemas-microsoft-com:office:word" xmlns:w="http://schemas.openxmlformats.org/wordprocessingml/2006/main" xmlns:w14="http://schemas.microsoft.com/office/word/2010/wordml" xmlns:w15="http://schemas.microsoft.com/office/word/2012/wordml" xmlns:wpg="http://schemas.microsoft.com/office/word/2010/wordprocessingGroup" xmlns:wpi="http://schemas.microsoft.com/office/word/2010/wordprocessingInk" xmlns:wne="http://schemas.microsoft.com/office/word/2006/wordml" xmlns:wps="http://schemas.microsoft.com/office/word/2010/wordprocessingShape" mc:Ignorable="w14 w15 wp14">
   <w:abstractNum w:abstractNumId="0" w15:restartNumberingAfterBreak="0">
     <w:nsid w:val="03062CAD"/>
     <w:multiLevelType w:val="hybridMultilevel"/>
@@ -19658,83 +22321,83 @@
       </w:rPr>
     </w:lvl>
   </w:abstractNum>
-  <w:num w:numId="1" w16cid:durableId="35349482">
+  <w:num w:numId="1">
     <w:abstractNumId w:val="14"/>
   </w:num>
-  <w:num w:numId="2" w16cid:durableId="1177841141">
+  <w:num w:numId="2">
     <w:abstractNumId w:val="8"/>
   </w:num>
-  <w:num w:numId="3" w16cid:durableId="454493583">
+  <w:num w:numId="3">
     <w:abstractNumId w:val="19"/>
   </w:num>
-  <w:num w:numId="4" w16cid:durableId="1877934743">
+  <w:num w:numId="4">
     <w:abstractNumId w:val="16"/>
   </w:num>
-  <w:num w:numId="5" w16cid:durableId="2124569437">
+  <w:num w:numId="5">
     <w:abstractNumId w:val="21"/>
   </w:num>
-  <w:num w:numId="6" w16cid:durableId="1188981757">
+  <w:num w:numId="6">
     <w:abstractNumId w:val="13"/>
   </w:num>
-  <w:num w:numId="7" w16cid:durableId="157767318">
+  <w:num w:numId="7">
     <w:abstractNumId w:val="17"/>
   </w:num>
-  <w:num w:numId="8" w16cid:durableId="140778256">
+  <w:num w:numId="8">
     <w:abstractNumId w:val="6"/>
   </w:num>
-  <w:num w:numId="9" w16cid:durableId="1501847620">
+  <w:num w:numId="9">
     <w:abstractNumId w:val="20"/>
   </w:num>
-  <w:num w:numId="10" w16cid:durableId="1694183640">
+  <w:num w:numId="10">
     <w:abstractNumId w:val="15"/>
   </w:num>
-  <w:num w:numId="11" w16cid:durableId="2098088803">
+  <w:num w:numId="11">
     <w:abstractNumId w:val="12"/>
   </w:num>
-  <w:num w:numId="12" w16cid:durableId="1419717050">
+  <w:num w:numId="12">
     <w:abstractNumId w:val="1"/>
   </w:num>
-  <w:num w:numId="13" w16cid:durableId="1983994428">
+  <w:num w:numId="13">
     <w:abstractNumId w:val="7"/>
   </w:num>
-  <w:num w:numId="14" w16cid:durableId="1960791527">
+  <w:num w:numId="14">
     <w:abstractNumId w:val="4"/>
   </w:num>
-  <w:num w:numId="15" w16cid:durableId="1316298235">
+  <w:num w:numId="15">
     <w:abstractNumId w:val="23"/>
   </w:num>
-  <w:num w:numId="16" w16cid:durableId="1602880639">
+  <w:num w:numId="16">
     <w:abstractNumId w:val="5"/>
   </w:num>
-  <w:num w:numId="17" w16cid:durableId="426117626">
+  <w:num w:numId="17">
     <w:abstractNumId w:val="3"/>
   </w:num>
-  <w:num w:numId="18" w16cid:durableId="2062627466">
+  <w:num w:numId="18">
     <w:abstractNumId w:val="10"/>
   </w:num>
-  <w:num w:numId="19" w16cid:durableId="251738765">
+  <w:num w:numId="19">
     <w:abstractNumId w:val="11"/>
   </w:num>
-  <w:num w:numId="20" w16cid:durableId="1058215">
+  <w:num w:numId="20">
     <w:abstractNumId w:val="22"/>
   </w:num>
-  <w:num w:numId="21" w16cid:durableId="746075487">
+  <w:num w:numId="21">
     <w:abstractNumId w:val="9"/>
   </w:num>
-  <w:num w:numId="22" w16cid:durableId="1276059556">
+  <w:num w:numId="22">
     <w:abstractNumId w:val="2"/>
   </w:num>
-  <w:num w:numId="23" w16cid:durableId="380323861">
+  <w:num w:numId="23">
     <w:abstractNumId w:val="0"/>
   </w:num>
-  <w:num w:numId="24" w16cid:durableId="126435343">
+  <w:num w:numId="24">
     <w:abstractNumId w:val="18"/>
   </w:num>
 </w:numbering>
 </file>
 
 <file path=word/people.xml><?xml version="1.0" encoding="utf-8"?>
-<w15:people xmlns:wpc="http://schemas.microsoft.com/office/word/2010/wordprocessingCanvas" xmlns:cx="http://schemas.microsoft.com/office/drawing/2014/chartex" xmlns:cx1="http://schemas.microsoft.com/office/drawing/2015/9/8/chartex" xmlns:cx2="http://schemas.microsoft.com/office/drawing/2015/10/21/chartex" xmlns:cx3="http://schemas.microsoft.com/office/drawing/2016/5/9/chartex" xmlns:cx4="http://schemas.microsoft.com/office/drawing/2016/5/10/chartex" xmlns:cx5="http://schemas.microsoft.com/office/drawing/2016/5/11/chartex" xmlns:cx6="http://schemas.microsoft.com/office/drawing/2016/5/12/chartex" xmlns:cx7="http://schemas.microsoft.com/office/drawing/2016/5/13/chartex" xmlns:cx8="http://schemas.microsoft.com/office/drawing/2016/5/14/chartex" xmlns:mc="http://schemas.openxmlformats.org/markup-compatibility/2006" xmlns:aink="http://schemas.microsoft.com/office/drawing/2016/ink" xmlns:am3d="http://schemas.microsoft.com/office/drawing/2017/model3d" xmlns:o="urn:schemas-microsoft-com:office:office" xmlns:oel="http://schemas.microsoft.com/office/2019/extlst" xmlns:r="http://schemas.openxmlformats.org/officeDocument/2006/relationships" xmlns:m="http://schemas.openxmlformats.org/officeDocument/2006/math" xmlns:v="urn:schemas-microsoft-com:vml" xmlns:wp14="http://schemas.microsoft.com/office/word/2010/wordprocessingDrawing" xmlns:wp="http://schemas.openxmlformats.org/drawingml/2006/wordprocessingDrawing" xmlns:w10="urn:schemas-microsoft-com:office:word" xmlns:w="http://schemas.openxmlformats.org/wordprocessingml/2006/main" xmlns:w14="http://schemas.microsoft.com/office/word/2010/wordml" xmlns:w15="http://schemas.microsoft.com/office/word/2012/wordml" xmlns:w16cex="http://schemas.microsoft.com/office/word/2018/wordml/cex" xmlns:w16cid="http://schemas.microsoft.com/office/word/2016/wordml/cid" xmlns:w16="http://schemas.microsoft.com/office/word/2018/wordml" xmlns:w16du="http://schemas.microsoft.com/office/word/2023/wordml/word16du" xmlns:w16sdtdh="http://schemas.microsoft.com/office/word/2020/wordml/sdtdatahash" xmlns:w16se="http://schemas.microsoft.com/office/word/2015/wordml/symex" xmlns:wpg="http://schemas.microsoft.com/office/word/2010/wordprocessingGroup" xmlns:wpi="http://schemas.microsoft.com/office/word/2010/wordprocessingInk" xmlns:wne="http://schemas.microsoft.com/office/word/2006/wordml" xmlns:wps="http://schemas.microsoft.com/office/word/2010/wordprocessingShape" mc:Ignorable="w14 w15 w16se w16cid w16 w16cex w16sdtdh wp14">
+<w15:people xmlns:wpc="http://schemas.microsoft.com/office/word/2010/wordprocessingCanvas" xmlns:mc="http://schemas.openxmlformats.org/markup-compatibility/2006" xmlns:o="urn:schemas-microsoft-com:office:office" xmlns:r="http://schemas.openxmlformats.org/officeDocument/2006/relationships" xmlns:m="http://schemas.openxmlformats.org/officeDocument/2006/math" xmlns:v="urn:schemas-microsoft-com:vml" xmlns:wp14="http://schemas.microsoft.com/office/word/2010/wordprocessingDrawing" xmlns:wp="http://schemas.openxmlformats.org/drawingml/2006/wordprocessingDrawing" xmlns:w10="urn:schemas-microsoft-com:office:word" xmlns:w="http://schemas.openxmlformats.org/wordprocessingml/2006/main" xmlns:w14="http://schemas.microsoft.com/office/word/2010/wordml" xmlns:w15="http://schemas.microsoft.com/office/word/2012/wordml" xmlns:wpg="http://schemas.microsoft.com/office/word/2010/wordprocessingGroup" xmlns:wpi="http://schemas.microsoft.com/office/word/2010/wordprocessingInk" xmlns:wne="http://schemas.microsoft.com/office/word/2006/wordml" xmlns:wps="http://schemas.microsoft.com/office/word/2010/wordprocessingShape" mc:Ignorable="w14 w15 wp14">
   <w15:person w15:author="CLARA ESPINOSA DEL ALBA">
     <w15:presenceInfo w15:providerId="AD" w15:userId="S::espinosaclara@uniovi.es::56b0cbcd-66e9-4a2a-97b1-2aadcbcf6318"/>
   </w15:person>
@@ -19748,7 +22411,7 @@
 </file>
 
 <file path=word/styles.xml><?xml version="1.0" encoding="utf-8"?>
-<w:styles xmlns:mc="http://schemas.openxmlformats.org/markup-compatibility/2006" xmlns:r="http://schemas.openxmlformats.org/officeDocument/2006/relationships" xmlns:w="http://schemas.openxmlformats.org/wordprocessingml/2006/main" xmlns:w14="http://schemas.microsoft.com/office/word/2010/wordml" xmlns:w15="http://schemas.microsoft.com/office/word/2012/wordml" xmlns:w16cex="http://schemas.microsoft.com/office/word/2018/wordml/cex" xmlns:w16cid="http://schemas.microsoft.com/office/word/2016/wordml/cid" xmlns:w16="http://schemas.microsoft.com/office/word/2018/wordml" xmlns:w16sdtdh="http://schemas.microsoft.com/office/word/2020/wordml/sdtdatahash" xmlns:w16se="http://schemas.microsoft.com/office/word/2015/wordml/symex" mc:Ignorable="w14 w15 w16se w16cid w16 w16cex w16sdtdh">
+<w:styles xmlns:mc="http://schemas.openxmlformats.org/markup-compatibility/2006" xmlns:r="http://schemas.openxmlformats.org/officeDocument/2006/relationships" xmlns:w="http://schemas.openxmlformats.org/wordprocessingml/2006/main" xmlns:w14="http://schemas.microsoft.com/office/word/2010/wordml" xmlns:w15="http://schemas.microsoft.com/office/word/2012/wordml" mc:Ignorable="w14 w15">
   <w:docDefaults>
     <w:rPrDefault>
       <w:rPr>
@@ -19764,7 +22427,7 @@
       </w:pPr>
     </w:pPrDefault>
   </w:docDefaults>
-  <w:latentStyles w:defLockedState="0" w:defUIPriority="99" w:defSemiHidden="0" w:defUnhideWhenUsed="0" w:defQFormat="0" w:count="376">
+  <w:latentStyles w:defLockedState="0" w:defUIPriority="99" w:defSemiHidden="0" w:defUnhideWhenUsed="0" w:defQFormat="0" w:count="371">
     <w:lsdException w:name="Normal" w:uiPriority="0" w:qFormat="1"/>
     <w:lsdException w:name="heading 1" w:uiPriority="9" w:qFormat="1"/>
     <w:lsdException w:name="heading 2" w:semiHidden="1" w:uiPriority="9" w:unhideWhenUsed="1" w:qFormat="1"/>
@@ -20136,11 +22799,6 @@
     <w:lsdException w:name="List Table 5 Dark Accent 6" w:uiPriority="50"/>
     <w:lsdException w:name="List Table 6 Colorful Accent 6" w:uiPriority="51"/>
     <w:lsdException w:name="List Table 7 Colorful Accent 6" w:uiPriority="52"/>
-    <w:lsdException w:name="Mention" w:semiHidden="1" w:unhideWhenUsed="1"/>
-    <w:lsdException w:name="Smart Hyperlink" w:semiHidden="1" w:unhideWhenUsed="1"/>
-    <w:lsdException w:name="Hashtag" w:semiHidden="1" w:unhideWhenUsed="1"/>
-    <w:lsdException w:name="Unresolved Mention" w:semiHidden="1" w:unhideWhenUsed="1"/>
-    <w:lsdException w:name="Smart Link" w:semiHidden="1" w:unhideWhenUsed="1"/>
   </w:latentStyles>
   <w:style w:type="paragraph" w:default="1" w:styleId="Normal">
     <w:name w:val="Normal"/>
@@ -20326,7 +22984,7 @@
       </w:tblBorders>
     </w:tblPr>
   </w:style>
-  <w:style w:type="table" w:styleId="Tablaconcuadrcula1clara-nfasis1">
+  <w:style w:type="table" w:styleId="Tabladecuadrcula1clara-nfasis1">
     <w:name w:val="Grid Table 1 Light Accent 1"/>
     <w:basedOn w:val="Tablanormal"/>
     <w:uiPriority w:val="46"/>
@@ -20383,7 +23041,7 @@
       </w:rPr>
     </w:tblStylePr>
   </w:style>
-  <w:style w:type="table" w:styleId="Tablaconcuadrcula1clara">
+  <w:style w:type="table" w:styleId="Tabladecuadrcula1clara">
     <w:name w:val="Grid Table 1 Light"/>
     <w:basedOn w:val="Tablanormal"/>
     <w:uiPriority w:val="46"/>
@@ -20618,7 +23276,7 @@
     <w:unhideWhenUsed/>
     <w:rsid w:val="002248C0"/>
   </w:style>
-  <w:style w:type="character" w:styleId="Mencinsinresolver">
+  <w:style w:type="character" w:customStyle="1" w:styleId="UnresolvedMention">
     <w:name w:val="Unresolved Mention"/>
     <w:basedOn w:val="Fuentedeprrafopredeter"/>
     <w:uiPriority w:val="99"/>
@@ -20945,7 +23603,7 @@
 </file>
 
 <file path=customXml/itemProps1.xml><?xml version="1.0" encoding="utf-8"?>
-<ds:datastoreItem xmlns:ds="http://schemas.openxmlformats.org/officeDocument/2006/customXml" ds:itemID="{940FFE0C-2809-493D-8F60-FC78DC7070CD}">
+<ds:datastoreItem xmlns:ds="http://schemas.openxmlformats.org/officeDocument/2006/customXml" ds:itemID="{0B676F21-154A-4446-85E3-375EC1B4FB51}">
   <ds:schemaRefs>
     <ds:schemaRef ds:uri="http://schemas.openxmlformats.org/officeDocument/2006/bibliography"/>
   </ds:schemaRefs>

</xml_diff>